<commit_message>
obs com IE BE members
</commit_message>
<xml_diff>
--- a/obs.docx
+++ b/obs.docx
@@ -1,16 +1,13 @@
 
 <file path=word/document.xml><?xml version="1.0" encoding="utf-8"?>
-<w:document xmlns:wpc="http://schemas.microsoft.com/office/word/2010/wordprocessingCanvas" xmlns:mc="http://schemas.openxmlformats.org/markup-compatibility/2006" xmlns:o="urn:schemas-microsoft-com:office:office" xmlns:r="http://schemas.openxmlformats.org/officeDocument/2006/relationships" xmlns:m="http://schemas.openxmlformats.org/officeDocument/2006/math" xmlns:v="urn:schemas-microsoft-com:vml" xmlns:wp14="http://schemas.microsoft.com/office/word/2010/wordprocessingDrawing" xmlns:wp="http://schemas.openxmlformats.org/drawingml/2006/wordprocessingDrawing" xmlns:w10="urn:schemas-microsoft-com:office:word" xmlns:w="http://schemas.openxmlformats.org/wordprocessingml/2006/main" xmlns:w14="http://schemas.microsoft.com/office/word/2010/wordml" xmlns:w15="http://schemas.microsoft.com/office/word/2012/wordml" xmlns:wpg="http://schemas.microsoft.com/office/word/2010/wordprocessingGroup" xmlns:wpi="http://schemas.microsoft.com/office/word/2010/wordprocessingInk" xmlns:wne="http://schemas.microsoft.com/office/word/2006/wordml" xmlns:wps="http://schemas.microsoft.com/office/word/2010/wordprocessingShape" mc:Ignorable="w14 w15 wp14">
+<w:document xmlns:wpc="http://schemas.microsoft.com/office/word/2010/wordprocessingCanvas" xmlns:mc="http://schemas.openxmlformats.org/markup-compatibility/2006" xmlns:o="urn:schemas-microsoft-com:office:office" xmlns:r="http://schemas.openxmlformats.org/officeDocument/2006/relationships" xmlns:m="http://schemas.openxmlformats.org/officeDocument/2006/math" xmlns:v="urn:schemas-microsoft-com:vml" xmlns:wp14="http://schemas.microsoft.com/office/word/2010/wordprocessingDrawing" xmlns:wp="http://schemas.openxmlformats.org/drawingml/2006/wordprocessingDrawing" xmlns:w10="urn:schemas-microsoft-com:office:word" xmlns:w="http://schemas.openxmlformats.org/wordprocessingml/2006/main" xmlns:w14="http://schemas.microsoft.com/office/word/2010/wordml" xmlns:wpg="http://schemas.microsoft.com/office/word/2010/wordprocessingGroup" xmlns:wpi="http://schemas.microsoft.com/office/word/2010/wordprocessingInk" xmlns:wne="http://schemas.microsoft.com/office/word/2006/wordml" xmlns:wps="http://schemas.microsoft.com/office/word/2010/wordprocessingShape" mc:Ignorable="w14 wp14">
   <w:body>
-    <w:p>
-      <w:bookmarkStart w:id="0" w:name="_GoBack"/>
-      <w:bookmarkEnd w:id="0"/>
-    </w:p>
+    <w:p/>
     <w:p>
       <w:r>
         <w:rPr>
           <w:noProof/>
-          <w:lang w:eastAsia="pt-PT"/>
+          <w:lang w:val="en-US"/>
         </w:rPr>
         <w:drawing>
           <wp:anchor distT="0" distB="0" distL="114300" distR="114300" simplePos="0" relativeHeight="251663360" behindDoc="1" locked="0" layoutInCell="1" allowOverlap="1" wp14:anchorId="0E3E62C3" wp14:editId="0A5F906F">
@@ -70,7 +67,7 @@
             <wp:cNvGraphicFramePr/>
             <a:graphic xmlns:a="http://schemas.openxmlformats.org/drawingml/2006/main">
               <a:graphicData uri="http://schemas.openxmlformats.org/drawingml/2006/diagram">
-                <dgm:relIds xmlns:dgm="http://schemas.openxmlformats.org/drawingml/2006/diagram" xmlns:r="http://schemas.openxmlformats.org/officeDocument/2006/relationships" r:dm="rId5" r:lo="rId6" r:qs="rId7" r:cs="rId8"/>
+                <dgm:relIds xmlns:dgm="http://schemas.openxmlformats.org/drawingml/2006/diagram" xmlns:r="http://schemas.openxmlformats.org/officeDocument/2006/relationships" r:dm="rId6" r:lo="rId7" r:qs="rId8" r:cs="rId9"/>
               </a:graphicData>
             </a:graphic>
             <wp14:sizeRelV relativeFrom="margin">
@@ -82,7 +79,7 @@
       <w:r>
         <w:rPr>
           <w:noProof/>
-          <w:lang w:eastAsia="pt-PT"/>
+          <w:lang w:val="en-US"/>
         </w:rPr>
         <mc:AlternateContent>
           <mc:Choice Requires="wps">
@@ -154,7 +151,7 @@
               </wp:anchor>
             </w:drawing>
           </mc:Choice>
-          <mc:Fallback>
+          <mc:Fallback xmlns:w15="http://schemas.microsoft.com/office/word/2012/wordml">
             <w:pict>
               <v:rect w14:anchorId="1ED21AC5" id="Retângulo 3" o:spid="_x0000_s1026" style="position:absolute;margin-left:60.9pt;margin-top:-22.55pt;width:571.25pt;height:101.9pt;z-index:251665408;visibility:visible;mso-wrap-style:square;mso-width-percent:0;mso-wrap-distance-left:9pt;mso-wrap-distance-top:0;mso-wrap-distance-right:9pt;mso-wrap-distance-bottom:0;mso-position-horizontal:absolute;mso-position-horizontal-relative:text;mso-position-vertical:absolute;mso-position-vertical-relative:text;mso-width-percent:0;mso-width-relative:margin;v-text-anchor:middle" o:gfxdata="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" filled="f" strokecolor="#0d0d0d [3069]" strokeweight="1pt">
                 <v:stroke dashstyle="3 1"/>
@@ -169,7 +166,7 @@
       <w:r>
         <w:rPr>
           <w:noProof/>
-          <w:lang w:eastAsia="pt-PT"/>
+          <w:lang w:val="en-US"/>
         </w:rPr>
         <w:drawing>
           <wp:anchor distT="0" distB="0" distL="114300" distR="114300" simplePos="0" relativeHeight="251664384" behindDoc="1" locked="0" layoutInCell="1" allowOverlap="1" wp14:anchorId="68FB6E8E" wp14:editId="10CD20B8">
@@ -184,33 +181,35 @@
             <wp:effectExtent l="0" t="19050" r="0" b="52070"/>
             <wp:wrapTight wrapText="bothSides">
               <wp:wrapPolygon edited="0">
-                <wp:start x="8801" y="-165"/>
-                <wp:lineTo x="8801" y="7405"/>
-                <wp:lineTo x="9241" y="8063"/>
-                <wp:lineTo x="10473" y="8063"/>
-                <wp:lineTo x="6337" y="8721"/>
-                <wp:lineTo x="5985" y="8886"/>
-                <wp:lineTo x="5985" y="12177"/>
-                <wp:lineTo x="8097" y="13329"/>
-                <wp:lineTo x="10561" y="13329"/>
-                <wp:lineTo x="10561" y="19252"/>
-                <wp:lineTo x="11001" y="21227"/>
-                <wp:lineTo x="11089" y="21885"/>
-                <wp:lineTo x="14873" y="21885"/>
-                <wp:lineTo x="15049" y="13658"/>
-                <wp:lineTo x="10913" y="13329"/>
-                <wp:lineTo x="10913" y="8063"/>
-                <wp:lineTo x="12233" y="8063"/>
-                <wp:lineTo x="12673" y="7240"/>
-                <wp:lineTo x="12585" y="-165"/>
-                <wp:lineTo x="8801" y="-165"/>
+                <wp:start x="8889" y="-165"/>
+                <wp:lineTo x="8889" y="7569"/>
+                <wp:lineTo x="9153" y="8063"/>
+                <wp:lineTo x="10561" y="8063"/>
+                <wp:lineTo x="6425" y="8886"/>
+                <wp:lineTo x="6073" y="9050"/>
+                <wp:lineTo x="6073" y="12341"/>
+                <wp:lineTo x="6865" y="13329"/>
+                <wp:lineTo x="6337" y="13822"/>
+                <wp:lineTo x="6337" y="15961"/>
+                <wp:lineTo x="6689" y="18594"/>
+                <wp:lineTo x="6777" y="21885"/>
+                <wp:lineTo x="15225" y="21885"/>
+                <wp:lineTo x="15401" y="13987"/>
+                <wp:lineTo x="15049" y="13493"/>
+                <wp:lineTo x="13641" y="13164"/>
+                <wp:lineTo x="11001" y="10696"/>
+                <wp:lineTo x="11001" y="8063"/>
+                <wp:lineTo x="12409" y="8063"/>
+                <wp:lineTo x="12849" y="7405"/>
+                <wp:lineTo x="12673" y="-165"/>
+                <wp:lineTo x="8889" y="-165"/>
               </wp:wrapPolygon>
             </wp:wrapTight>
             <wp:docPr id="12" name="Diagrama 1"/>
             <wp:cNvGraphicFramePr/>
             <a:graphic xmlns:a="http://schemas.openxmlformats.org/drawingml/2006/main">
               <a:graphicData uri="http://schemas.openxmlformats.org/drawingml/2006/diagram">
-                <dgm:relIds xmlns:dgm="http://schemas.openxmlformats.org/drawingml/2006/diagram" xmlns:r="http://schemas.openxmlformats.org/officeDocument/2006/relationships" r:dm="rId10" r:lo="rId11" r:qs="rId12" r:cs="rId13"/>
+                <dgm:relIds xmlns:dgm="http://schemas.openxmlformats.org/drawingml/2006/diagram" xmlns:r="http://schemas.openxmlformats.org/officeDocument/2006/relationships" r:dm="rId11" r:lo="rId12" r:qs="rId13" r:cs="rId14"/>
               </a:graphicData>
             </a:graphic>
             <wp14:sizeRelH relativeFrom="margin">
@@ -227,12 +226,14 @@
       <w:r>
         <w:br/>
       </w:r>
+      <w:bookmarkStart w:id="0" w:name="_GoBack"/>
     </w:p>
+    <w:bookmarkEnd w:id="0"/>
     <w:p>
       <w:r>
         <w:rPr>
           <w:noProof/>
-          <w:lang w:eastAsia="pt-PT"/>
+          <w:lang w:val="en-US"/>
         </w:rPr>
         <mc:AlternateContent>
           <mc:Choice Requires="wps">
@@ -290,7 +291,7 @@
               </wp:anchor>
             </w:drawing>
           </mc:Choice>
-          <mc:Fallback>
+          <mc:Fallback xmlns:w15="http://schemas.microsoft.com/office/word/2012/wordml">
             <w:pict>
               <v:line w14:anchorId="1DE1CE7B" id="Straight Connector 13" o:spid="_x0000_s1026" style="position:absolute;z-index:251667456;visibility:visible;mso-wrap-style:square;mso-wrap-distance-left:9pt;mso-wrap-distance-top:0;mso-wrap-distance-right:9pt;mso-wrap-distance-bottom:0;mso-position-horizontal:absolute;mso-position-horizontal-relative:text;mso-position-vertical:absolute;mso-position-vertical-relative:text" from="72.5pt,50.45pt" to="210.25pt,93pt" o:gfxdata="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" strokecolor="black [3213]" strokeweight="1pt">
                 <v:stroke dashstyle="dash" joinstyle="miter"/>
@@ -302,7 +303,7 @@
       <w:r>
         <w:rPr>
           <w:noProof/>
-          <w:lang w:eastAsia="pt-PT"/>
+          <w:lang w:val="en-US"/>
         </w:rPr>
         <mc:AlternateContent>
           <mc:Choice Requires="wps">
@@ -366,7 +367,7 @@
               </wp:anchor>
             </w:drawing>
           </mc:Choice>
-          <mc:Fallback>
+          <mc:Fallback xmlns:w15="http://schemas.microsoft.com/office/word/2012/wordml">
             <w:pict>
               <v:shapetype w14:anchorId="1A4EF804" id="_x0000_t32" coordsize="21600,21600" o:spt="32" o:oned="t" path="m,l21600,21600e" filled="f">
                 <v:path arrowok="t" fillok="f" o:connecttype="none"/>
@@ -391,7 +392,7 @@
 </file>
 
 <file path=word/styles.xml><?xml version="1.0" encoding="utf-8"?>
-<w:styles xmlns:mc="http://schemas.openxmlformats.org/markup-compatibility/2006" xmlns:r="http://schemas.openxmlformats.org/officeDocument/2006/relationships" xmlns:w="http://schemas.openxmlformats.org/wordprocessingml/2006/main" xmlns:w14="http://schemas.microsoft.com/office/word/2010/wordml" xmlns:w15="http://schemas.microsoft.com/office/word/2012/wordml" mc:Ignorable="w14 w15">
+<w:styles xmlns:mc="http://schemas.openxmlformats.org/markup-compatibility/2006" xmlns:r="http://schemas.openxmlformats.org/officeDocument/2006/relationships" xmlns:w="http://schemas.openxmlformats.org/wordprocessingml/2006/main" xmlns:w14="http://schemas.microsoft.com/office/word/2010/wordml" mc:Ignorable="w14">
   <w:docDefaults>
     <w:rPrDefault>
       <w:rPr>
@@ -407,390 +408,156 @@
       </w:pPr>
     </w:pPrDefault>
   </w:docDefaults>
-  <w:latentStyles w:defLockedState="0" w:defUIPriority="99" w:defSemiHidden="0" w:defUnhideWhenUsed="0" w:defQFormat="0" w:count="371">
-    <w:lsdException w:name="Normal" w:uiPriority="0" w:qFormat="1"/>
-    <w:lsdException w:name="heading 1" w:uiPriority="9" w:qFormat="1"/>
-    <w:lsdException w:name="heading 2" w:semiHidden="1" w:uiPriority="9" w:unhideWhenUsed="1" w:qFormat="1"/>
-    <w:lsdException w:name="heading 3" w:semiHidden="1" w:uiPriority="9" w:unhideWhenUsed="1" w:qFormat="1"/>
-    <w:lsdException w:name="heading 4" w:semiHidden="1" w:uiPriority="9" w:unhideWhenUsed="1" w:qFormat="1"/>
-    <w:lsdException w:name="heading 5" w:semiHidden="1" w:uiPriority="9" w:unhideWhenUsed="1" w:qFormat="1"/>
-    <w:lsdException w:name="heading 6" w:semiHidden="1" w:uiPriority="9" w:unhideWhenUsed="1" w:qFormat="1"/>
-    <w:lsdException w:name="heading 7" w:semiHidden="1" w:uiPriority="9" w:unhideWhenUsed="1" w:qFormat="1"/>
-    <w:lsdException w:name="heading 8" w:semiHidden="1" w:uiPriority="9" w:unhideWhenUsed="1" w:qFormat="1"/>
-    <w:lsdException w:name="heading 9" w:semiHidden="1" w:uiPriority="9" w:unhideWhenUsed="1" w:qFormat="1"/>
-    <w:lsdException w:name="index 1" w:semiHidden="1" w:unhideWhenUsed="1"/>
-    <w:lsdException w:name="index 2" w:semiHidden="1" w:unhideWhenUsed="1"/>
-    <w:lsdException w:name="index 3" w:semiHidden="1" w:unhideWhenUsed="1"/>
-    <w:lsdException w:name="index 4" w:semiHidden="1" w:unhideWhenUsed="1"/>
-    <w:lsdException w:name="index 5" w:semiHidden="1" w:unhideWhenUsed="1"/>
-    <w:lsdException w:name="index 6" w:semiHidden="1" w:unhideWhenUsed="1"/>
-    <w:lsdException w:name="index 7" w:semiHidden="1" w:unhideWhenUsed="1"/>
-    <w:lsdException w:name="index 8" w:semiHidden="1" w:unhideWhenUsed="1"/>
-    <w:lsdException w:name="index 9" w:semiHidden="1" w:unhideWhenUsed="1"/>
-    <w:lsdException w:name="toc 1" w:semiHidden="1" w:uiPriority="39" w:unhideWhenUsed="1"/>
-    <w:lsdException w:name="toc 2" w:semiHidden="1" w:uiPriority="39" w:unhideWhenUsed="1"/>
-    <w:lsdException w:name="toc 3" w:semiHidden="1" w:uiPriority="39" w:unhideWhenUsed="1"/>
-    <w:lsdException w:name="toc 4" w:semiHidden="1" w:uiPriority="39" w:unhideWhenUsed="1"/>
-    <w:lsdException w:name="toc 5" w:semiHidden="1" w:uiPriority="39" w:unhideWhenUsed="1"/>
-    <w:lsdException w:name="toc 6" w:semiHidden="1" w:uiPriority="39" w:unhideWhenUsed="1"/>
-    <w:lsdException w:name="toc 7" w:semiHidden="1" w:uiPriority="39" w:unhideWhenUsed="1"/>
-    <w:lsdException w:name="toc 8" w:semiHidden="1" w:uiPriority="39" w:unhideWhenUsed="1"/>
-    <w:lsdException w:name="toc 9" w:semiHidden="1" w:uiPriority="39" w:unhideWhenUsed="1"/>
-    <w:lsdException w:name="Normal Indent" w:semiHidden="1" w:unhideWhenUsed="1"/>
-    <w:lsdException w:name="footnote text" w:semiHidden="1" w:unhideWhenUsed="1"/>
-    <w:lsdException w:name="annotation text" w:semiHidden="1" w:unhideWhenUsed="1"/>
-    <w:lsdException w:name="header" w:semiHidden="1" w:unhideWhenUsed="1"/>
-    <w:lsdException w:name="footer" w:semiHidden="1" w:unhideWhenUsed="1"/>
-    <w:lsdException w:name="index heading" w:semiHidden="1" w:unhideWhenUsed="1"/>
-    <w:lsdException w:name="caption" w:semiHidden="1" w:uiPriority="35" w:unhideWhenUsed="1" w:qFormat="1"/>
-    <w:lsdException w:name="table of figures" w:semiHidden="1" w:unhideWhenUsed="1"/>
-    <w:lsdException w:name="envelope address" w:semiHidden="1" w:unhideWhenUsed="1"/>
-    <w:lsdException w:name="envelope return" w:semiHidden="1" w:unhideWhenUsed="1"/>
-    <w:lsdException w:name="footnote reference" w:semiHidden="1" w:unhideWhenUsed="1"/>
-    <w:lsdException w:name="annotation reference" w:semiHidden="1" w:unhideWhenUsed="1"/>
-    <w:lsdException w:name="line number" w:semiHidden="1" w:unhideWhenUsed="1"/>
-    <w:lsdException w:name="page number" w:semiHidden="1" w:unhideWhenUsed="1"/>
-    <w:lsdException w:name="endnote reference" w:semiHidden="1" w:unhideWhenUsed="1"/>
-    <w:lsdException w:name="endnote text" w:semiHidden="1" w:unhideWhenUsed="1"/>
-    <w:lsdException w:name="table of authorities" w:semiHidden="1" w:unhideWhenUsed="1"/>
-    <w:lsdException w:name="macro" w:semiHidden="1" w:unhideWhenUsed="1"/>
-    <w:lsdException w:name="toa heading" w:semiHidden="1" w:unhideWhenUsed="1"/>
-    <w:lsdException w:name="List" w:semiHidden="1" w:unhideWhenUsed="1"/>
-    <w:lsdException w:name="List Bullet" w:semiHidden="1" w:unhideWhenUsed="1"/>
-    <w:lsdException w:name="List Number" w:semiHidden="1" w:unhideWhenUsed="1"/>
-    <w:lsdException w:name="List 2" w:semiHidden="1" w:unhideWhenUsed="1"/>
-    <w:lsdException w:name="List 3" w:semiHidden="1" w:unhideWhenUsed="1"/>
-    <w:lsdException w:name="List 4" w:semiHidden="1" w:unhideWhenUsed="1"/>
-    <w:lsdException w:name="List 5" w:semiHidden="1" w:unhideWhenUsed="1"/>
-    <w:lsdException w:name="List Bullet 2" w:semiHidden="1" w:unhideWhenUsed="1"/>
-    <w:lsdException w:name="List Bullet 3" w:semiHidden="1" w:unhideWhenUsed="1"/>
-    <w:lsdException w:name="List Bullet 4" w:semiHidden="1" w:unhideWhenUsed="1"/>
-    <w:lsdException w:name="List Bullet 5" w:semiHidden="1" w:unhideWhenUsed="1"/>
-    <w:lsdException w:name="List Number 2" w:semiHidden="1" w:unhideWhenUsed="1"/>
-    <w:lsdException w:name="List Number 3" w:semiHidden="1" w:unhideWhenUsed="1"/>
-    <w:lsdException w:name="List Number 4" w:semiHidden="1" w:unhideWhenUsed="1"/>
-    <w:lsdException w:name="List Number 5" w:semiHidden="1" w:unhideWhenUsed="1"/>
-    <w:lsdException w:name="Title" w:uiPriority="10" w:qFormat="1"/>
-    <w:lsdException w:name="Closing" w:semiHidden="1" w:unhideWhenUsed="1"/>
-    <w:lsdException w:name="Signature" w:semiHidden="1" w:unhideWhenUsed="1"/>
-    <w:lsdException w:name="Default Paragraph Font" w:semiHidden="1" w:uiPriority="1" w:unhideWhenUsed="1"/>
-    <w:lsdException w:name="Body Text" w:semiHidden="1" w:unhideWhenUsed="1"/>
-    <w:lsdException w:name="Body Text Indent" w:semiHidden="1" w:unhideWhenUsed="1"/>
-    <w:lsdException w:name="List Continue" w:semiHidden="1" w:unhideWhenUsed="1"/>
-    <w:lsdException w:name="List Continue 2" w:semiHidden="1" w:unhideWhenUsed="1"/>
-    <w:lsdException w:name="List Continue 3" w:semiHidden="1" w:unhideWhenUsed="1"/>
-    <w:lsdException w:name="List Continue 4" w:semiHidden="1" w:unhideWhenUsed="1"/>
-    <w:lsdException w:name="List Continue 5" w:semiHidden="1" w:unhideWhenUsed="1"/>
-    <w:lsdException w:name="Message Header" w:semiHidden="1" w:unhideWhenUsed="1"/>
-    <w:lsdException w:name="Subtitle" w:uiPriority="11" w:qFormat="1"/>
-    <w:lsdException w:name="Salutation" w:semiHidden="1" w:unhideWhenUsed="1"/>
-    <w:lsdException w:name="Date" w:semiHidden="1" w:unhideWhenUsed="1"/>
-    <w:lsdException w:name="Body Text First Indent" w:semiHidden="1" w:unhideWhenUsed="1"/>
-    <w:lsdException w:name="Body Text First Indent 2" w:semiHidden="1" w:unhideWhenUsed="1"/>
-    <w:lsdException w:name="Note Heading" w:semiHidden="1" w:unhideWhenUsed="1"/>
-    <w:lsdException w:name="Body Text 2" w:semiHidden="1" w:unhideWhenUsed="1"/>
-    <w:lsdException w:name="Body Text 3" w:semiHidden="1" w:unhideWhenUsed="1"/>
-    <w:lsdException w:name="Body Text Indent 2" w:semiHidden="1" w:unhideWhenUsed="1"/>
-    <w:lsdException w:name="Body Text Indent 3" w:semiHidden="1" w:unhideWhenUsed="1"/>
-    <w:lsdException w:name="Block Text" w:semiHidden="1" w:unhideWhenUsed="1"/>
-    <w:lsdException w:name="Hyperlink" w:semiHidden="1" w:unhideWhenUsed="1"/>
-    <w:lsdException w:name="FollowedHyperlink" w:semiHidden="1" w:unhideWhenUsed="1"/>
-    <w:lsdException w:name="Strong" w:uiPriority="22" w:qFormat="1"/>
-    <w:lsdException w:name="Emphasis" w:uiPriority="20" w:qFormat="1"/>
-    <w:lsdException w:name="Document Map" w:semiHidden="1" w:unhideWhenUsed="1"/>
-    <w:lsdException w:name="Plain Text" w:semiHidden="1" w:unhideWhenUsed="1"/>
-    <w:lsdException w:name="E-mail Signature" w:semiHidden="1" w:unhideWhenUsed="1"/>
-    <w:lsdException w:name="HTML Top of Form" w:semiHidden="1" w:unhideWhenUsed="1"/>
-    <w:lsdException w:name="HTML Bottom of Form" w:semiHidden="1" w:unhideWhenUsed="1"/>
-    <w:lsdException w:name="Normal (Web)" w:semiHidden="1" w:unhideWhenUsed="1"/>
-    <w:lsdException w:name="HTML Acronym" w:semiHidden="1" w:unhideWhenUsed="1"/>
-    <w:lsdException w:name="HTML Address" w:semiHidden="1" w:unhideWhenUsed="1"/>
-    <w:lsdException w:name="HTML Cite" w:semiHidden="1" w:unhideWhenUsed="1"/>
-    <w:lsdException w:name="HTML Code" w:semiHidden="1" w:unhideWhenUsed="1"/>
-    <w:lsdException w:name="HTML Definition" w:semiHidden="1" w:unhideWhenUsed="1"/>
-    <w:lsdException w:name="HTML Keyboard" w:semiHidden="1" w:unhideWhenUsed="1"/>
-    <w:lsdException w:name="HTML Preformatted" w:semiHidden="1" w:unhideWhenUsed="1"/>
-    <w:lsdException w:name="HTML Sample" w:semiHidden="1" w:unhideWhenUsed="1"/>
-    <w:lsdException w:name="HTML Typewriter" w:semiHidden="1" w:unhideWhenUsed="1"/>
-    <w:lsdException w:name="HTML Variable" w:semiHidden="1" w:unhideWhenUsed="1"/>
-    <w:lsdException w:name="Normal Table" w:semiHidden="1" w:unhideWhenUsed="1"/>
-    <w:lsdException w:name="annotation subject" w:semiHidden="1" w:unhideWhenUsed="1"/>
-    <w:lsdException w:name="No List" w:semiHidden="1" w:unhideWhenUsed="1"/>
-    <w:lsdException w:name="Outline List 1" w:semiHidden="1" w:unhideWhenUsed="1"/>
-    <w:lsdException w:name="Outline List 2" w:semiHidden="1" w:unhideWhenUsed="1"/>
-    <w:lsdException w:name="Outline List 3" w:semiHidden="1" w:unhideWhenUsed="1"/>
-    <w:lsdException w:name="Table Simple 1" w:semiHidden="1" w:unhideWhenUsed="1"/>
-    <w:lsdException w:name="Table Simple 2" w:semiHidden="1" w:unhideWhenUsed="1"/>
-    <w:lsdException w:name="Table Simple 3" w:semiHidden="1" w:unhideWhenUsed="1"/>
-    <w:lsdException w:name="Table Classic 1" w:semiHidden="1" w:unhideWhenUsed="1"/>
-    <w:lsdException w:name="Table Classic 2" w:semiHidden="1" w:unhideWhenUsed="1"/>
-    <w:lsdException w:name="Table Classic 3" w:semiHidden="1" w:unhideWhenUsed="1"/>
-    <w:lsdException w:name="Table Classic 4" w:semiHidden="1" w:unhideWhenUsed="1"/>
-    <w:lsdException w:name="Table Colorful 1" w:semiHidden="1" w:unhideWhenUsed="1"/>
-    <w:lsdException w:name="Table Colorful 2" w:semiHidden="1" w:unhideWhenUsed="1"/>
-    <w:lsdException w:name="Table Colorful 3" w:semiHidden="1" w:unhideWhenUsed="1"/>
-    <w:lsdException w:name="Table Columns 1" w:semiHidden="1" w:unhideWhenUsed="1"/>
-    <w:lsdException w:name="Table Columns 2" w:semiHidden="1" w:unhideWhenUsed="1"/>
-    <w:lsdException w:name="Table Columns 3" w:semiHidden="1" w:unhideWhenUsed="1"/>
-    <w:lsdException w:name="Table Columns 4" w:semiHidden="1" w:unhideWhenUsed="1"/>
-    <w:lsdException w:name="Table Columns 5" w:semiHidden="1" w:unhideWhenUsed="1"/>
-    <w:lsdException w:name="Table Grid 1" w:semiHidden="1" w:unhideWhenUsed="1"/>
-    <w:lsdException w:name="Table Grid 2" w:semiHidden="1" w:unhideWhenUsed="1"/>
-    <w:lsdException w:name="Table Grid 3" w:semiHidden="1" w:unhideWhenUsed="1"/>
-    <w:lsdException w:name="Table Grid 4" w:semiHidden="1" w:unhideWhenUsed="1"/>
-    <w:lsdException w:name="Table Grid 5" w:semiHidden="1" w:unhideWhenUsed="1"/>
-    <w:lsdException w:name="Table Grid 6" w:semiHidden="1" w:unhideWhenUsed="1"/>
-    <w:lsdException w:name="Table Grid 7" w:semiHidden="1" w:unhideWhenUsed="1"/>
-    <w:lsdException w:name="Table Grid 8" w:semiHidden="1" w:unhideWhenUsed="1"/>
-    <w:lsdException w:name="Table List 1" w:semiHidden="1" w:unhideWhenUsed="1"/>
-    <w:lsdException w:name="Table List 2" w:semiHidden="1" w:unhideWhenUsed="1"/>
-    <w:lsdException w:name="Table List 3" w:semiHidden="1" w:unhideWhenUsed="1"/>
-    <w:lsdException w:name="Table List 4" w:semiHidden="1" w:unhideWhenUsed="1"/>
-    <w:lsdException w:name="Table List 5" w:semiHidden="1" w:unhideWhenUsed="1"/>
-    <w:lsdException w:name="Table List 6" w:semiHidden="1" w:unhideWhenUsed="1"/>
-    <w:lsdException w:name="Table List 7" w:semiHidden="1" w:unhideWhenUsed="1"/>
-    <w:lsdException w:name="Table List 8" w:semiHidden="1" w:unhideWhenUsed="1"/>
-    <w:lsdException w:name="Table 3D effects 1" w:semiHidden="1" w:unhideWhenUsed="1"/>
-    <w:lsdException w:name="Table 3D effects 2" w:semiHidden="1" w:unhideWhenUsed="1"/>
-    <w:lsdException w:name="Table 3D effects 3" w:semiHidden="1" w:unhideWhenUsed="1"/>
-    <w:lsdException w:name="Table Contemporary" w:semiHidden="1" w:unhideWhenUsed="1"/>
-    <w:lsdException w:name="Table Elegant" w:semiHidden="1" w:unhideWhenUsed="1"/>
-    <w:lsdException w:name="Table Professional" w:semiHidden="1" w:unhideWhenUsed="1"/>
-    <w:lsdException w:name="Table Subtle 1" w:semiHidden="1" w:unhideWhenUsed="1"/>
-    <w:lsdException w:name="Table Subtle 2" w:semiHidden="1" w:unhideWhenUsed="1"/>
-    <w:lsdException w:name="Table Web 1" w:semiHidden="1" w:unhideWhenUsed="1"/>
-    <w:lsdException w:name="Table Web 2" w:semiHidden="1" w:unhideWhenUsed="1"/>
-    <w:lsdException w:name="Table Web 3" w:semiHidden="1" w:unhideWhenUsed="1"/>
-    <w:lsdException w:name="Balloon Text" w:semiHidden="1" w:unhideWhenUsed="1"/>
-    <w:lsdException w:name="Table Grid" w:uiPriority="39"/>
-    <w:lsdException w:name="Table Theme" w:semiHidden="1" w:unhideWhenUsed="1"/>
-    <w:lsdException w:name="Placeholder Text" w:semiHidden="1"/>
-    <w:lsdException w:name="No Spacing" w:uiPriority="1" w:qFormat="1"/>
-    <w:lsdException w:name="Light Shading" w:uiPriority="60"/>
-    <w:lsdException w:name="Light List" w:uiPriority="61"/>
-    <w:lsdException w:name="Light Grid" w:uiPriority="62"/>
-    <w:lsdException w:name="Medium Shading 1" w:uiPriority="63"/>
-    <w:lsdException w:name="Medium Shading 2" w:uiPriority="64"/>
-    <w:lsdException w:name="Medium List 1" w:uiPriority="65"/>
-    <w:lsdException w:name="Medium List 2" w:uiPriority="66"/>
-    <w:lsdException w:name="Medium Grid 1" w:uiPriority="67"/>
-    <w:lsdException w:name="Medium Grid 2" w:uiPriority="68"/>
-    <w:lsdException w:name="Medium Grid 3" w:uiPriority="69"/>
-    <w:lsdException w:name="Dark List" w:uiPriority="70"/>
-    <w:lsdException w:name="Colorful Shading" w:uiPriority="71"/>
-    <w:lsdException w:name="Colorful List" w:uiPriority="72"/>
-    <w:lsdException w:name="Colorful Grid" w:uiPriority="73"/>
-    <w:lsdException w:name="Light Shading Accent 1" w:uiPriority="60"/>
-    <w:lsdException w:name="Light List Accent 1" w:uiPriority="61"/>
-    <w:lsdException w:name="Light Grid Accent 1" w:uiPriority="62"/>
-    <w:lsdException w:name="Medium Shading 1 Accent 1" w:uiPriority="63"/>
-    <w:lsdException w:name="Medium Shading 2 Accent 1" w:uiPriority="64"/>
-    <w:lsdException w:name="Medium List 1 Accent 1" w:uiPriority="65"/>
-    <w:lsdException w:name="Revision" w:semiHidden="1"/>
-    <w:lsdException w:name="List Paragraph" w:uiPriority="34" w:qFormat="1"/>
-    <w:lsdException w:name="Quote" w:uiPriority="29" w:qFormat="1"/>
-    <w:lsdException w:name="Intense Quote" w:uiPriority="30" w:qFormat="1"/>
-    <w:lsdException w:name="Medium List 2 Accent 1" w:uiPriority="66"/>
-    <w:lsdException w:name="Medium Grid 1 Accent 1" w:uiPriority="67"/>
-    <w:lsdException w:name="Medium Grid 2 Accent 1" w:uiPriority="68"/>
-    <w:lsdException w:name="Medium Grid 3 Accent 1" w:uiPriority="69"/>
-    <w:lsdException w:name="Dark List Accent 1" w:uiPriority="70"/>
-    <w:lsdException w:name="Colorful Shading Accent 1" w:uiPriority="71"/>
-    <w:lsdException w:name="Colorful List Accent 1" w:uiPriority="72"/>
-    <w:lsdException w:name="Colorful Grid Accent 1" w:uiPriority="73"/>
-    <w:lsdException w:name="Light Shading Accent 2" w:uiPriority="60"/>
-    <w:lsdException w:name="Light List Accent 2" w:uiPriority="61"/>
-    <w:lsdException w:name="Light Grid Accent 2" w:uiPriority="62"/>
-    <w:lsdException w:name="Medium Shading 1 Accent 2" w:uiPriority="63"/>
-    <w:lsdException w:name="Medium Shading 2 Accent 2" w:uiPriority="64"/>
-    <w:lsdException w:name="Medium List 1 Accent 2" w:uiPriority="65"/>
-    <w:lsdException w:name="Medium List 2 Accent 2" w:uiPriority="66"/>
-    <w:lsdException w:name="Medium Grid 1 Accent 2" w:uiPriority="67"/>
-    <w:lsdException w:name="Medium Grid 2 Accent 2" w:uiPriority="68"/>
-    <w:lsdException w:name="Medium Grid 3 Accent 2" w:uiPriority="69"/>
-    <w:lsdException w:name="Dark List Accent 2" w:uiPriority="70"/>
-    <w:lsdException w:name="Colorful Shading Accent 2" w:uiPriority="71"/>
-    <w:lsdException w:name="Colorful List Accent 2" w:uiPriority="72"/>
-    <w:lsdException w:name="Colorful Grid Accent 2" w:uiPriority="73"/>
-    <w:lsdException w:name="Light Shading Accent 3" w:uiPriority="60"/>
-    <w:lsdException w:name="Light List Accent 3" w:uiPriority="61"/>
-    <w:lsdException w:name="Light Grid Accent 3" w:uiPriority="62"/>
-    <w:lsdException w:name="Medium Shading 1 Accent 3" w:uiPriority="63"/>
-    <w:lsdException w:name="Medium Shading 2 Accent 3" w:uiPriority="64"/>
-    <w:lsdException w:name="Medium List 1 Accent 3" w:uiPriority="65"/>
-    <w:lsdException w:name="Medium List 2 Accent 3" w:uiPriority="66"/>
-    <w:lsdException w:name="Medium Grid 1 Accent 3" w:uiPriority="67"/>
-    <w:lsdException w:name="Medium Grid 2 Accent 3" w:uiPriority="68"/>
-    <w:lsdException w:name="Medium Grid 3 Accent 3" w:uiPriority="69"/>
-    <w:lsdException w:name="Dark List Accent 3" w:uiPriority="70"/>
-    <w:lsdException w:name="Colorful Shading Accent 3" w:uiPriority="71"/>
-    <w:lsdException w:name="Colorful List Accent 3" w:uiPriority="72"/>
-    <w:lsdException w:name="Colorful Grid Accent 3" w:uiPriority="73"/>
-    <w:lsdException w:name="Light Shading Accent 4" w:uiPriority="60"/>
-    <w:lsdException w:name="Light List Accent 4" w:uiPriority="61"/>
-    <w:lsdException w:name="Light Grid Accent 4" w:uiPriority="62"/>
-    <w:lsdException w:name="Medium Shading 1 Accent 4" w:uiPriority="63"/>
-    <w:lsdException w:name="Medium Shading 2 Accent 4" w:uiPriority="64"/>
-    <w:lsdException w:name="Medium List 1 Accent 4" w:uiPriority="65"/>
-    <w:lsdException w:name="Medium List 2 Accent 4" w:uiPriority="66"/>
-    <w:lsdException w:name="Medium Grid 1 Accent 4" w:uiPriority="67"/>
-    <w:lsdException w:name="Medium Grid 2 Accent 4" w:uiPriority="68"/>
-    <w:lsdException w:name="Medium Grid 3 Accent 4" w:uiPriority="69"/>
-    <w:lsdException w:name="Dark List Accent 4" w:uiPriority="70"/>
-    <w:lsdException w:name="Colorful Shading Accent 4" w:uiPriority="71"/>
-    <w:lsdException w:name="Colorful List Accent 4" w:uiPriority="72"/>
-    <w:lsdException w:name="Colorful Grid Accent 4" w:uiPriority="73"/>
-    <w:lsdException w:name="Light Shading Accent 5" w:uiPriority="60"/>
-    <w:lsdException w:name="Light List Accent 5" w:uiPriority="61"/>
-    <w:lsdException w:name="Light Grid Accent 5" w:uiPriority="62"/>
-    <w:lsdException w:name="Medium Shading 1 Accent 5" w:uiPriority="63"/>
-    <w:lsdException w:name="Medium Shading 2 Accent 5" w:uiPriority="64"/>
-    <w:lsdException w:name="Medium List 1 Accent 5" w:uiPriority="65"/>
-    <w:lsdException w:name="Medium List 2 Accent 5" w:uiPriority="66"/>
-    <w:lsdException w:name="Medium Grid 1 Accent 5" w:uiPriority="67"/>
-    <w:lsdException w:name="Medium Grid 2 Accent 5" w:uiPriority="68"/>
-    <w:lsdException w:name="Medium Grid 3 Accent 5" w:uiPriority="69"/>
-    <w:lsdException w:name="Dark List Accent 5" w:uiPriority="70"/>
-    <w:lsdException w:name="Colorful Shading Accent 5" w:uiPriority="71"/>
-    <w:lsdException w:name="Colorful List Accent 5" w:uiPriority="72"/>
-    <w:lsdException w:name="Colorful Grid Accent 5" w:uiPriority="73"/>
-    <w:lsdException w:name="Light Shading Accent 6" w:uiPriority="60"/>
-    <w:lsdException w:name="Light List Accent 6" w:uiPriority="61"/>
-    <w:lsdException w:name="Light Grid Accent 6" w:uiPriority="62"/>
-    <w:lsdException w:name="Medium Shading 1 Accent 6" w:uiPriority="63"/>
-    <w:lsdException w:name="Medium Shading 2 Accent 6" w:uiPriority="64"/>
-    <w:lsdException w:name="Medium List 1 Accent 6" w:uiPriority="65"/>
-    <w:lsdException w:name="Medium List 2 Accent 6" w:uiPriority="66"/>
-    <w:lsdException w:name="Medium Grid 1 Accent 6" w:uiPriority="67"/>
-    <w:lsdException w:name="Medium Grid 2 Accent 6" w:uiPriority="68"/>
-    <w:lsdException w:name="Medium Grid 3 Accent 6" w:uiPriority="69"/>
-    <w:lsdException w:name="Dark List Accent 6" w:uiPriority="70"/>
-    <w:lsdException w:name="Colorful Shading Accent 6" w:uiPriority="71"/>
-    <w:lsdException w:name="Colorful List Accent 6" w:uiPriority="72"/>
-    <w:lsdException w:name="Colorful Grid Accent 6" w:uiPriority="73"/>
-    <w:lsdException w:name="Subtle Emphasis" w:uiPriority="19" w:qFormat="1"/>
-    <w:lsdException w:name="Intense Emphasis" w:uiPriority="21" w:qFormat="1"/>
-    <w:lsdException w:name="Subtle Reference" w:uiPriority="31" w:qFormat="1"/>
-    <w:lsdException w:name="Intense Reference" w:uiPriority="32" w:qFormat="1"/>
-    <w:lsdException w:name="Book Title" w:uiPriority="33" w:qFormat="1"/>
-    <w:lsdException w:name="Bibliography" w:semiHidden="1" w:uiPriority="37" w:unhideWhenUsed="1"/>
-    <w:lsdException w:name="TOC Heading" w:semiHidden="1" w:uiPriority="39" w:unhideWhenUsed="1" w:qFormat="1"/>
-    <w:lsdException w:name="Plain Table 1" w:uiPriority="41"/>
-    <w:lsdException w:name="Plain Table 2" w:uiPriority="42"/>
-    <w:lsdException w:name="Plain Table 3" w:uiPriority="43"/>
-    <w:lsdException w:name="Plain Table 4" w:uiPriority="44"/>
-    <w:lsdException w:name="Plain Table 5" w:uiPriority="45"/>
-    <w:lsdException w:name="Grid Table Light" w:uiPriority="40"/>
-    <w:lsdException w:name="Grid Table 1 Light" w:uiPriority="46"/>
-    <w:lsdException w:name="Grid Table 2" w:uiPriority="47"/>
-    <w:lsdException w:name="Grid Table 3" w:uiPriority="48"/>
-    <w:lsdException w:name="Grid Table 4" w:uiPriority="49"/>
-    <w:lsdException w:name="Grid Table 5 Dark" w:uiPriority="50"/>
-    <w:lsdException w:name="Grid Table 6 Colorful" w:uiPriority="51"/>
-    <w:lsdException w:name="Grid Table 7 Colorful" w:uiPriority="52"/>
-    <w:lsdException w:name="Grid Table 1 Light Accent 1" w:uiPriority="46"/>
-    <w:lsdException w:name="Grid Table 2 Accent 1" w:uiPriority="47"/>
-    <w:lsdException w:name="Grid Table 3 Accent 1" w:uiPriority="48"/>
-    <w:lsdException w:name="Grid Table 4 Accent 1" w:uiPriority="49"/>
-    <w:lsdException w:name="Grid Table 5 Dark Accent 1" w:uiPriority="50"/>
-    <w:lsdException w:name="Grid Table 6 Colorful Accent 1" w:uiPriority="51"/>
-    <w:lsdException w:name="Grid Table 7 Colorful Accent 1" w:uiPriority="52"/>
-    <w:lsdException w:name="Grid Table 1 Light Accent 2" w:uiPriority="46"/>
-    <w:lsdException w:name="Grid Table 2 Accent 2" w:uiPriority="47"/>
-    <w:lsdException w:name="Grid Table 3 Accent 2" w:uiPriority="48"/>
-    <w:lsdException w:name="Grid Table 4 Accent 2" w:uiPriority="49"/>
-    <w:lsdException w:name="Grid Table 5 Dark Accent 2" w:uiPriority="50"/>
-    <w:lsdException w:name="Grid Table 6 Colorful Accent 2" w:uiPriority="51"/>
-    <w:lsdException w:name="Grid Table 7 Colorful Accent 2" w:uiPriority="52"/>
-    <w:lsdException w:name="Grid Table 1 Light Accent 3" w:uiPriority="46"/>
-    <w:lsdException w:name="Grid Table 2 Accent 3" w:uiPriority="47"/>
-    <w:lsdException w:name="Grid Table 3 Accent 3" w:uiPriority="48"/>
-    <w:lsdException w:name="Grid Table 4 Accent 3" w:uiPriority="49"/>
-    <w:lsdException w:name="Grid Table 5 Dark Accent 3" w:uiPriority="50"/>
-    <w:lsdException w:name="Grid Table 6 Colorful Accent 3" w:uiPriority="51"/>
-    <w:lsdException w:name="Grid Table 7 Colorful Accent 3" w:uiPriority="52"/>
-    <w:lsdException w:name="Grid Table 1 Light Accent 4" w:uiPriority="46"/>
-    <w:lsdException w:name="Grid Table 2 Accent 4" w:uiPriority="47"/>
-    <w:lsdException w:name="Grid Table 3 Accent 4" w:uiPriority="48"/>
-    <w:lsdException w:name="Grid Table 4 Accent 4" w:uiPriority="49"/>
-    <w:lsdException w:name="Grid Table 5 Dark Accent 4" w:uiPriority="50"/>
-    <w:lsdException w:name="Grid Table 6 Colorful Accent 4" w:uiPriority="51"/>
-    <w:lsdException w:name="Grid Table 7 Colorful Accent 4" w:uiPriority="52"/>
-    <w:lsdException w:name="Grid Table 1 Light Accent 5" w:uiPriority="46"/>
-    <w:lsdException w:name="Grid Table 2 Accent 5" w:uiPriority="47"/>
-    <w:lsdException w:name="Grid Table 3 Accent 5" w:uiPriority="48"/>
-    <w:lsdException w:name="Grid Table 4 Accent 5" w:uiPriority="49"/>
-    <w:lsdException w:name="Grid Table 5 Dark Accent 5" w:uiPriority="50"/>
-    <w:lsdException w:name="Grid Table 6 Colorful Accent 5" w:uiPriority="51"/>
-    <w:lsdException w:name="Grid Table 7 Colorful Accent 5" w:uiPriority="52"/>
-    <w:lsdException w:name="Grid Table 1 Light Accent 6" w:uiPriority="46"/>
-    <w:lsdException w:name="Grid Table 2 Accent 6" w:uiPriority="47"/>
-    <w:lsdException w:name="Grid Table 3 Accent 6" w:uiPriority="48"/>
-    <w:lsdException w:name="Grid Table 4 Accent 6" w:uiPriority="49"/>
-    <w:lsdException w:name="Grid Table 5 Dark Accent 6" w:uiPriority="50"/>
-    <w:lsdException w:name="Grid Table 6 Colorful Accent 6" w:uiPriority="51"/>
-    <w:lsdException w:name="Grid Table 7 Colorful Accent 6" w:uiPriority="52"/>
-    <w:lsdException w:name="List Table 1 Light" w:uiPriority="46"/>
-    <w:lsdException w:name="List Table 2" w:uiPriority="47"/>
-    <w:lsdException w:name="List Table 3" w:uiPriority="48"/>
-    <w:lsdException w:name="List Table 4" w:uiPriority="49"/>
-    <w:lsdException w:name="List Table 5 Dark" w:uiPriority="50"/>
-    <w:lsdException w:name="List Table 6 Colorful" w:uiPriority="51"/>
-    <w:lsdException w:name="List Table 7 Colorful" w:uiPriority="52"/>
-    <w:lsdException w:name="List Table 1 Light Accent 1" w:uiPriority="46"/>
-    <w:lsdException w:name="List Table 2 Accent 1" w:uiPriority="47"/>
-    <w:lsdException w:name="List Table 3 Accent 1" w:uiPriority="48"/>
-    <w:lsdException w:name="List Table 4 Accent 1" w:uiPriority="49"/>
-    <w:lsdException w:name="List Table 5 Dark Accent 1" w:uiPriority="50"/>
-    <w:lsdException w:name="List Table 6 Colorful Accent 1" w:uiPriority="51"/>
-    <w:lsdException w:name="List Table 7 Colorful Accent 1" w:uiPriority="52"/>
-    <w:lsdException w:name="List Table 1 Light Accent 2" w:uiPriority="46"/>
-    <w:lsdException w:name="List Table 2 Accent 2" w:uiPriority="47"/>
-    <w:lsdException w:name="List Table 3 Accent 2" w:uiPriority="48"/>
-    <w:lsdException w:name="List Table 4 Accent 2" w:uiPriority="49"/>
-    <w:lsdException w:name="List Table 5 Dark Accent 2" w:uiPriority="50"/>
-    <w:lsdException w:name="List Table 6 Colorful Accent 2" w:uiPriority="51"/>
-    <w:lsdException w:name="List Table 7 Colorful Accent 2" w:uiPriority="52"/>
-    <w:lsdException w:name="List Table 1 Light Accent 3" w:uiPriority="46"/>
-    <w:lsdException w:name="List Table 2 Accent 3" w:uiPriority="47"/>
-    <w:lsdException w:name="List Table 3 Accent 3" w:uiPriority="48"/>
-    <w:lsdException w:name="List Table 4 Accent 3" w:uiPriority="49"/>
-    <w:lsdException w:name="List Table 5 Dark Accent 3" w:uiPriority="50"/>
-    <w:lsdException w:name="List Table 6 Colorful Accent 3" w:uiPriority="51"/>
-    <w:lsdException w:name="List Table 7 Colorful Accent 3" w:uiPriority="52"/>
-    <w:lsdException w:name="List Table 1 Light Accent 4" w:uiPriority="46"/>
-    <w:lsdException w:name="List Table 2 Accent 4" w:uiPriority="47"/>
-    <w:lsdException w:name="List Table 3 Accent 4" w:uiPriority="48"/>
-    <w:lsdException w:name="List Table 4 Accent 4" w:uiPriority="49"/>
-    <w:lsdException w:name="List Table 5 Dark Accent 4" w:uiPriority="50"/>
-    <w:lsdException w:name="List Table 6 Colorful Accent 4" w:uiPriority="51"/>
-    <w:lsdException w:name="List Table 7 Colorful Accent 4" w:uiPriority="52"/>
-    <w:lsdException w:name="List Table 1 Light Accent 5" w:uiPriority="46"/>
-    <w:lsdException w:name="List Table 2 Accent 5" w:uiPriority="47"/>
-    <w:lsdException w:name="List Table 3 Accent 5" w:uiPriority="48"/>
-    <w:lsdException w:name="List Table 4 Accent 5" w:uiPriority="49"/>
-    <w:lsdException w:name="List Table 5 Dark Accent 5" w:uiPriority="50"/>
-    <w:lsdException w:name="List Table 6 Colorful Accent 5" w:uiPriority="51"/>
-    <w:lsdException w:name="List Table 7 Colorful Accent 5" w:uiPriority="52"/>
-    <w:lsdException w:name="List Table 1 Light Accent 6" w:uiPriority="46"/>
-    <w:lsdException w:name="List Table 2 Accent 6" w:uiPriority="47"/>
-    <w:lsdException w:name="List Table 3 Accent 6" w:uiPriority="48"/>
-    <w:lsdException w:name="List Table 4 Accent 6" w:uiPriority="49"/>
-    <w:lsdException w:name="List Table 5 Dark Accent 6" w:uiPriority="50"/>
-    <w:lsdException w:name="List Table 6 Colorful Accent 6" w:uiPriority="51"/>
-    <w:lsdException w:name="List Table 7 Colorful Accent 6" w:uiPriority="52"/>
+  <w:latentStyles w:defLockedState="0" w:defUIPriority="99" w:defSemiHidden="1" w:defUnhideWhenUsed="1" w:defQFormat="0" w:count="267">
+    <w:lsdException w:name="Normal" w:semiHidden="0" w:uiPriority="0" w:unhideWhenUsed="0" w:qFormat="1"/>
+    <w:lsdException w:name="heading 1" w:semiHidden="0" w:uiPriority="9" w:unhideWhenUsed="0" w:qFormat="1"/>
+    <w:lsdException w:name="heading 2" w:uiPriority="9" w:qFormat="1"/>
+    <w:lsdException w:name="heading 3" w:uiPriority="9" w:qFormat="1"/>
+    <w:lsdException w:name="heading 4" w:uiPriority="9" w:qFormat="1"/>
+    <w:lsdException w:name="heading 5" w:uiPriority="9" w:qFormat="1"/>
+    <w:lsdException w:name="heading 6" w:uiPriority="9" w:qFormat="1"/>
+    <w:lsdException w:name="heading 7" w:uiPriority="9" w:qFormat="1"/>
+    <w:lsdException w:name="heading 8" w:uiPriority="9" w:qFormat="1"/>
+    <w:lsdException w:name="heading 9" w:uiPriority="9" w:qFormat="1"/>
+    <w:lsdException w:name="toc 1" w:uiPriority="39"/>
+    <w:lsdException w:name="toc 2" w:uiPriority="39"/>
+    <w:lsdException w:name="toc 3" w:uiPriority="39"/>
+    <w:lsdException w:name="toc 4" w:uiPriority="39"/>
+    <w:lsdException w:name="toc 5" w:uiPriority="39"/>
+    <w:lsdException w:name="toc 6" w:uiPriority="39"/>
+    <w:lsdException w:name="toc 7" w:uiPriority="39"/>
+    <w:lsdException w:name="toc 8" w:uiPriority="39"/>
+    <w:lsdException w:name="toc 9" w:uiPriority="39"/>
+    <w:lsdException w:name="caption" w:uiPriority="35" w:qFormat="1"/>
+    <w:lsdException w:name="Title" w:semiHidden="0" w:uiPriority="10" w:unhideWhenUsed="0" w:qFormat="1"/>
+    <w:lsdException w:name="Default Paragraph Font" w:uiPriority="1"/>
+    <w:lsdException w:name="Subtitle" w:semiHidden="0" w:uiPriority="11" w:unhideWhenUsed="0" w:qFormat="1"/>
+    <w:lsdException w:name="Strong" w:semiHidden="0" w:uiPriority="22" w:unhideWhenUsed="0" w:qFormat="1"/>
+    <w:lsdException w:name="Emphasis" w:semiHidden="0" w:uiPriority="20" w:unhideWhenUsed="0" w:qFormat="1"/>
+    <w:lsdException w:name="Table Grid" w:semiHidden="0" w:uiPriority="39" w:unhideWhenUsed="0"/>
+    <w:lsdException w:name="Placeholder Text" w:unhideWhenUsed="0"/>
+    <w:lsdException w:name="No Spacing" w:semiHidden="0" w:uiPriority="1" w:unhideWhenUsed="0" w:qFormat="1"/>
+    <w:lsdException w:name="Light Shading" w:semiHidden="0" w:uiPriority="60" w:unhideWhenUsed="0"/>
+    <w:lsdException w:name="Light List" w:semiHidden="0" w:uiPriority="61" w:unhideWhenUsed="0"/>
+    <w:lsdException w:name="Light Grid" w:semiHidden="0" w:uiPriority="62" w:unhideWhenUsed="0"/>
+    <w:lsdException w:name="Medium Shading 1" w:semiHidden="0" w:uiPriority="63" w:unhideWhenUsed="0"/>
+    <w:lsdException w:name="Medium Shading 2" w:semiHidden="0" w:uiPriority="64" w:unhideWhenUsed="0"/>
+    <w:lsdException w:name="Medium List 1" w:semiHidden="0" w:uiPriority="65" w:unhideWhenUsed="0"/>
+    <w:lsdException w:name="Medium List 2" w:semiHidden="0" w:uiPriority="66" w:unhideWhenUsed="0"/>
+    <w:lsdException w:name="Medium Grid 1" w:semiHidden="0" w:uiPriority="67" w:unhideWhenUsed="0"/>
+    <w:lsdException w:name="Medium Grid 2" w:semiHidden="0" w:uiPriority="68" w:unhideWhenUsed="0"/>
+    <w:lsdException w:name="Medium Grid 3" w:semiHidden="0" w:uiPriority="69" w:unhideWhenUsed="0"/>
+    <w:lsdException w:name="Dark List" w:semiHidden="0" w:uiPriority="70" w:unhideWhenUsed="0"/>
+    <w:lsdException w:name="Colorful Shading" w:semiHidden="0" w:uiPriority="71" w:unhideWhenUsed="0"/>
+    <w:lsdException w:name="Colorful List" w:semiHidden="0" w:uiPriority="72" w:unhideWhenUsed="0"/>
+    <w:lsdException w:name="Colorful Grid" w:semiHidden="0" w:uiPriority="73" w:unhideWhenUsed="0"/>
+    <w:lsdException w:name="Light Shading Accent 1" w:semiHidden="0" w:uiPriority="60" w:unhideWhenUsed="0"/>
+    <w:lsdException w:name="Light List Accent 1" w:semiHidden="0" w:uiPriority="61" w:unhideWhenUsed="0"/>
+    <w:lsdException w:name="Light Grid Accent 1" w:semiHidden="0" w:uiPriority="62" w:unhideWhenUsed="0"/>
+    <w:lsdException w:name="Medium Shading 1 Accent 1" w:semiHidden="0" w:uiPriority="63" w:unhideWhenUsed="0"/>
+    <w:lsdException w:name="Medium Shading 2 Accent 1" w:semiHidden="0" w:uiPriority="64" w:unhideWhenUsed="0"/>
+    <w:lsdException w:name="Medium List 1 Accent 1" w:semiHidden="0" w:uiPriority="65" w:unhideWhenUsed="0"/>
+    <w:lsdException w:name="Revision" w:unhideWhenUsed="0"/>
+    <w:lsdException w:name="List Paragraph" w:semiHidden="0" w:uiPriority="34" w:unhideWhenUsed="0" w:qFormat="1"/>
+    <w:lsdException w:name="Quote" w:semiHidden="0" w:uiPriority="29" w:unhideWhenUsed="0" w:qFormat="1"/>
+    <w:lsdException w:name="Intense Quote" w:semiHidden="0" w:uiPriority="30" w:unhideWhenUsed="0" w:qFormat="1"/>
+    <w:lsdException w:name="Medium List 2 Accent 1" w:semiHidden="0" w:uiPriority="66" w:unhideWhenUsed="0"/>
+    <w:lsdException w:name="Medium Grid 1 Accent 1" w:semiHidden="0" w:uiPriority="67" w:unhideWhenUsed="0"/>
+    <w:lsdException w:name="Medium Grid 2 Accent 1" w:semiHidden="0" w:uiPriority="68" w:unhideWhenUsed="0"/>
+    <w:lsdException w:name="Medium Grid 3 Accent 1" w:semiHidden="0" w:uiPriority="69" w:unhideWhenUsed="0"/>
+    <w:lsdException w:name="Dark List Accent 1" w:semiHidden="0" w:uiPriority="70" w:unhideWhenUsed="0"/>
+    <w:lsdException w:name="Colorful Shading Accent 1" w:semiHidden="0" w:uiPriority="71" w:unhideWhenUsed="0"/>
+    <w:lsdException w:name="Colorful List Accent 1" w:semiHidden="0" w:uiPriority="72" w:unhideWhenUsed="0"/>
+    <w:lsdException w:name="Colorful Grid Accent 1" w:semiHidden="0" w:uiPriority="73" w:unhideWhenUsed="0"/>
+    <w:lsdException w:name="Light Shading Accent 2" w:semiHidden="0" w:uiPriority="60" w:unhideWhenUsed="0"/>
+    <w:lsdException w:name="Light List Accent 2" w:semiHidden="0" w:uiPriority="61" w:unhideWhenUsed="0"/>
+    <w:lsdException w:name="Light Grid Accent 2" w:semiHidden="0" w:uiPriority="62" w:unhideWhenUsed="0"/>
+    <w:lsdException w:name="Medium Shading 1 Accent 2" w:semiHidden="0" w:uiPriority="63" w:unhideWhenUsed="0"/>
+    <w:lsdException w:name="Medium Shading 2 Accent 2" w:semiHidden="0" w:uiPriority="64" w:unhideWhenUsed="0"/>
+    <w:lsdException w:name="Medium List 1 Accent 2" w:semiHidden="0" w:uiPriority="65" w:unhideWhenUsed="0"/>
+    <w:lsdException w:name="Medium List 2 Accent 2" w:semiHidden="0" w:uiPriority="66" w:unhideWhenUsed="0"/>
+    <w:lsdException w:name="Medium Grid 1 Accent 2" w:semiHidden="0" w:uiPriority="67" w:unhideWhenUsed="0"/>
+    <w:lsdException w:name="Medium Grid 2 Accent 2" w:semiHidden="0" w:uiPriority="68" w:unhideWhenUsed="0"/>
+    <w:lsdException w:name="Medium Grid 3 Accent 2" w:semiHidden="0" w:uiPriority="69" w:unhideWhenUsed="0"/>
+    <w:lsdException w:name="Dark List Accent 2" w:semiHidden="0" w:uiPriority="70" w:unhideWhenUsed="0"/>
+    <w:lsdException w:name="Colorful Shading Accent 2" w:semiHidden="0" w:uiPriority="71" w:unhideWhenUsed="0"/>
+    <w:lsdException w:name="Colorful List Accent 2" w:semiHidden="0" w:uiPriority="72" w:unhideWhenUsed="0"/>
+    <w:lsdException w:name="Colorful Grid Accent 2" w:semiHidden="0" w:uiPriority="73" w:unhideWhenUsed="0"/>
+    <w:lsdException w:name="Light Shading Accent 3" w:semiHidden="0" w:uiPriority="60" w:unhideWhenUsed="0"/>
+    <w:lsdException w:name="Light List Accent 3" w:semiHidden="0" w:uiPriority="61" w:unhideWhenUsed="0"/>
+    <w:lsdException w:name="Light Grid Accent 3" w:semiHidden="0" w:uiPriority="62" w:unhideWhenUsed="0"/>
+    <w:lsdException w:name="Medium Shading 1 Accent 3" w:semiHidden="0" w:uiPriority="63" w:unhideWhenUsed="0"/>
+    <w:lsdException w:name="Medium Shading 2 Accent 3" w:semiHidden="0" w:uiPriority="64" w:unhideWhenUsed="0"/>
+    <w:lsdException w:name="Medium List 1 Accent 3" w:semiHidden="0" w:uiPriority="65" w:unhideWhenUsed="0"/>
+    <w:lsdException w:name="Medium List 2 Accent 3" w:semiHidden="0" w:uiPriority="66" w:unhideWhenUsed="0"/>
+    <w:lsdException w:name="Medium Grid 1 Accent 3" w:semiHidden="0" w:uiPriority="67" w:unhideWhenUsed="0"/>
+    <w:lsdException w:name="Medium Grid 2 Accent 3" w:semiHidden="0" w:uiPriority="68" w:unhideWhenUsed="0"/>
+    <w:lsdException w:name="Medium Grid 3 Accent 3" w:semiHidden="0" w:uiPriority="69" w:unhideWhenUsed="0"/>
+    <w:lsdException w:name="Dark List Accent 3" w:semiHidden="0" w:uiPriority="70" w:unhideWhenUsed="0"/>
+    <w:lsdException w:name="Colorful Shading Accent 3" w:semiHidden="0" w:uiPriority="71" w:unhideWhenUsed="0"/>
+    <w:lsdException w:name="Colorful List Accent 3" w:semiHidden="0" w:uiPriority="72" w:unhideWhenUsed="0"/>
+    <w:lsdException w:name="Colorful Grid Accent 3" w:semiHidden="0" w:uiPriority="73" w:unhideWhenUsed="0"/>
+    <w:lsdException w:name="Light Shading Accent 4" w:semiHidden="0" w:uiPriority="60" w:unhideWhenUsed="0"/>
+    <w:lsdException w:name="Light List Accent 4" w:semiHidden="0" w:uiPriority="61" w:unhideWhenUsed="0"/>
+    <w:lsdException w:name="Light Grid Accent 4" w:semiHidden="0" w:uiPriority="62" w:unhideWhenUsed="0"/>
+    <w:lsdException w:name="Medium Shading 1 Accent 4" w:semiHidden="0" w:uiPriority="63" w:unhideWhenUsed="0"/>
+    <w:lsdException w:name="Medium Shading 2 Accent 4" w:semiHidden="0" w:uiPriority="64" w:unhideWhenUsed="0"/>
+    <w:lsdException w:name="Medium List 1 Accent 4" w:semiHidden="0" w:uiPriority="65" w:unhideWhenUsed="0"/>
+    <w:lsdException w:name="Medium List 2 Accent 4" w:semiHidden="0" w:uiPriority="66" w:unhideWhenUsed="0"/>
+    <w:lsdException w:name="Medium Grid 1 Accent 4" w:semiHidden="0" w:uiPriority="67" w:unhideWhenUsed="0"/>
+    <w:lsdException w:name="Medium Grid 2 Accent 4" w:semiHidden="0" w:uiPriority="68" w:unhideWhenUsed="0"/>
+    <w:lsdException w:name="Medium Grid 3 Accent 4" w:semiHidden="0" w:uiPriority="69" w:unhideWhenUsed="0"/>
+    <w:lsdException w:name="Dark List Accent 4" w:semiHidden="0" w:uiPriority="70" w:unhideWhenUsed="0"/>
+    <w:lsdException w:name="Colorful Shading Accent 4" w:semiHidden="0" w:uiPriority="71" w:unhideWhenUsed="0"/>
+    <w:lsdException w:name="Colorful List Accent 4" w:semiHidden="0" w:uiPriority="72" w:unhideWhenUsed="0"/>
+    <w:lsdException w:name="Colorful Grid Accent 4" w:semiHidden="0" w:uiPriority="73" w:unhideWhenUsed="0"/>
+    <w:lsdException w:name="Light Shading Accent 5" w:semiHidden="0" w:uiPriority="60" w:unhideWhenUsed="0"/>
+    <w:lsdException w:name="Light List Accent 5" w:semiHidden="0" w:uiPriority="61" w:unhideWhenUsed="0"/>
+    <w:lsdException w:name="Light Grid Accent 5" w:semiHidden="0" w:uiPriority="62" w:unhideWhenUsed="0"/>
+    <w:lsdException w:name="Medium Shading 1 Accent 5" w:semiHidden="0" w:uiPriority="63" w:unhideWhenUsed="0"/>
+    <w:lsdException w:name="Medium Shading 2 Accent 5" w:semiHidden="0" w:uiPriority="64" w:unhideWhenUsed="0"/>
+    <w:lsdException w:name="Medium List 1 Accent 5" w:semiHidden="0" w:uiPriority="65" w:unhideWhenUsed="0"/>
+    <w:lsdException w:name="Medium List 2 Accent 5" w:semiHidden="0" w:uiPriority="66" w:unhideWhenUsed="0"/>
+    <w:lsdException w:name="Medium Grid 1 Accent 5" w:semiHidden="0" w:uiPriority="67" w:unhideWhenUsed="0"/>
+    <w:lsdException w:name="Medium Grid 2 Accent 5" w:semiHidden="0" w:uiPriority="68" w:unhideWhenUsed="0"/>
+    <w:lsdException w:name="Medium Grid 3 Accent 5" w:semiHidden="0" w:uiPriority="69" w:unhideWhenUsed="0"/>
+    <w:lsdException w:name="Dark List Accent 5" w:semiHidden="0" w:uiPriority="70" w:unhideWhenUsed="0"/>
+    <w:lsdException w:name="Colorful Shading Accent 5" w:semiHidden="0" w:uiPriority="71" w:unhideWhenUsed="0"/>
+    <w:lsdException w:name="Colorful List Accent 5" w:semiHidden="0" w:uiPriority="72" w:unhideWhenUsed="0"/>
+    <w:lsdException w:name="Colorful Grid Accent 5" w:semiHidden="0" w:uiPriority="73" w:unhideWhenUsed="0"/>
+    <w:lsdException w:name="Light Shading Accent 6" w:semiHidden="0" w:uiPriority="60" w:unhideWhenUsed="0"/>
+    <w:lsdException w:name="Light List Accent 6" w:semiHidden="0" w:uiPriority="61" w:unhideWhenUsed="0"/>
+    <w:lsdException w:name="Light Grid Accent 6" w:semiHidden="0" w:uiPriority="62" w:unhideWhenUsed="0"/>
+    <w:lsdException w:name="Medium Shading 1 Accent 6" w:semiHidden="0" w:uiPriority="63" w:unhideWhenUsed="0"/>
+    <w:lsdException w:name="Medium Shading 2 Accent 6" w:semiHidden="0" w:uiPriority="64" w:unhideWhenUsed="0"/>
+    <w:lsdException w:name="Medium List 1 Accent 6" w:semiHidden="0" w:uiPriority="65" w:unhideWhenUsed="0"/>
+    <w:lsdException w:name="Medium List 2 Accent 6" w:semiHidden="0" w:uiPriority="66" w:unhideWhenUsed="0"/>
+    <w:lsdException w:name="Medium Grid 1 Accent 6" w:semiHidden="0" w:uiPriority="67" w:unhideWhenUsed="0"/>
+    <w:lsdException w:name="Medium Grid 2 Accent 6" w:semiHidden="0" w:uiPriority="68" w:unhideWhenUsed="0"/>
+    <w:lsdException w:name="Medium Grid 3 Accent 6" w:semiHidden="0" w:uiPriority="69" w:unhideWhenUsed="0"/>
+    <w:lsdException w:name="Dark List Accent 6" w:semiHidden="0" w:uiPriority="70" w:unhideWhenUsed="0"/>
+    <w:lsdException w:name="Colorful Shading Accent 6" w:semiHidden="0" w:uiPriority="71" w:unhideWhenUsed="0"/>
+    <w:lsdException w:name="Colorful List Accent 6" w:semiHidden="0" w:uiPriority="72" w:unhideWhenUsed="0"/>
+    <w:lsdException w:name="Colorful Grid Accent 6" w:semiHidden="0" w:uiPriority="73" w:unhideWhenUsed="0"/>
+    <w:lsdException w:name="Subtle Emphasis" w:semiHidden="0" w:uiPriority="19" w:unhideWhenUsed="0" w:qFormat="1"/>
+    <w:lsdException w:name="Intense Emphasis" w:semiHidden="0" w:uiPriority="21" w:unhideWhenUsed="0" w:qFormat="1"/>
+    <w:lsdException w:name="Subtle Reference" w:semiHidden="0" w:uiPriority="31" w:unhideWhenUsed="0" w:qFormat="1"/>
+    <w:lsdException w:name="Intense Reference" w:semiHidden="0" w:uiPriority="32" w:unhideWhenUsed="0" w:qFormat="1"/>
+    <w:lsdException w:name="Book Title" w:semiHidden="0" w:uiPriority="33" w:unhideWhenUsed="0" w:qFormat="1"/>
+    <w:lsdException w:name="Bibliography" w:uiPriority="37"/>
+    <w:lsdException w:name="TOC Heading" w:uiPriority="39" w:qFormat="1"/>
   </w:latentStyles>
   <w:style w:type="paragraph" w:default="1" w:styleId="Normal">
     <w:name w:val="Normal"/>
     <w:qFormat/>
   </w:style>
-  <w:style w:type="character" w:default="1" w:styleId="Tipodeletrapredefinidodopargrafo">
+  <w:style w:type="character" w:default="1" w:styleId="DefaultParagraphFont">
     <w:name w:val="Default Paragraph Font"/>
     <w:uiPriority w:val="1"/>
     <w:semiHidden/>
     <w:unhideWhenUsed/>
   </w:style>
-  <w:style w:type="table" w:default="1" w:styleId="Tabelanormal">
+  <w:style w:type="table" w:default="1" w:styleId="TableNormal">
     <w:name w:val="Normal Table"/>
     <w:uiPriority w:val="99"/>
     <w:semiHidden/>
@@ -805,16 +572,16 @@
       </w:tblCellMar>
     </w:tblPr>
   </w:style>
-  <w:style w:type="numbering" w:default="1" w:styleId="Semlista">
+  <w:style w:type="numbering" w:default="1" w:styleId="NoList">
     <w:name w:val="No List"/>
     <w:uiPriority w:val="99"/>
     <w:semiHidden/>
     <w:unhideWhenUsed/>
   </w:style>
-  <w:style w:type="paragraph" w:styleId="Textodebalo">
+  <w:style w:type="paragraph" w:styleId="BalloonText">
     <w:name w:val="Balloon Text"/>
     <w:basedOn w:val="Normal"/>
-    <w:link w:val="TextodebaloCarter"/>
+    <w:link w:val="BalloonTextChar"/>
     <w:uiPriority w:val="99"/>
     <w:semiHidden/>
     <w:unhideWhenUsed/>
@@ -828,10 +595,230 @@
       <w:szCs w:val="16"/>
     </w:rPr>
   </w:style>
-  <w:style w:type="character" w:customStyle="1" w:styleId="TextodebaloCarter">
-    <w:name w:val="Texto de balão Caráter"/>
-    <w:basedOn w:val="Tipodeletrapredefinidodopargrafo"/>
-    <w:link w:val="Textodebalo"/>
+  <w:style w:type="character" w:customStyle="1" w:styleId="BalloonTextChar">
+    <w:name w:val="Balloon Text Char"/>
+    <w:basedOn w:val="DefaultParagraphFont"/>
+    <w:link w:val="BalloonText"/>
+    <w:uiPriority w:val="99"/>
+    <w:semiHidden/>
+    <w:rsid w:val="00DE7D65"/>
+    <w:rPr>
+      <w:rFonts w:ascii="Tahoma" w:hAnsi="Tahoma" w:cs="Tahoma"/>
+      <w:sz w:val="16"/>
+      <w:szCs w:val="16"/>
+    </w:rPr>
+  </w:style>
+</w:styles>
+</file>
+
+<file path=word/stylesWithEffects.xml><?xml version="1.0" encoding="utf-8"?>
+<w:styles xmlns:wpc="http://schemas.microsoft.com/office/word/2010/wordprocessingCanvas" xmlns:mc="http://schemas.openxmlformats.org/markup-compatibility/2006" xmlns:o="urn:schemas-microsoft-com:office:office" xmlns:r="http://schemas.openxmlformats.org/officeDocument/2006/relationships" xmlns:m="http://schemas.openxmlformats.org/officeDocument/2006/math" xmlns:v="urn:schemas-microsoft-com:vml" xmlns:wp14="http://schemas.microsoft.com/office/word/2010/wordprocessingDrawing" xmlns:wp="http://schemas.openxmlformats.org/drawingml/2006/wordprocessingDrawing" xmlns:w10="urn:schemas-microsoft-com:office:word" xmlns:w="http://schemas.openxmlformats.org/wordprocessingml/2006/main" xmlns:w14="http://schemas.microsoft.com/office/word/2010/wordml" xmlns:wpg="http://schemas.microsoft.com/office/word/2010/wordprocessingGroup" xmlns:wpi="http://schemas.microsoft.com/office/word/2010/wordprocessingInk" xmlns:wne="http://schemas.microsoft.com/office/word/2006/wordml" xmlns:wps="http://schemas.microsoft.com/office/word/2010/wordprocessingShape" mc:Ignorable="w14 wp14">
+  <w:docDefaults>
+    <w:rPrDefault>
+      <w:rPr>
+        <w:rFonts w:asciiTheme="minorHAnsi" w:eastAsiaTheme="minorHAnsi" w:hAnsiTheme="minorHAnsi" w:cstheme="minorBidi"/>
+        <w:sz w:val="22"/>
+        <w:szCs w:val="22"/>
+        <w:lang w:val="pt-PT" w:eastAsia="en-US" w:bidi="ar-SA"/>
+      </w:rPr>
+    </w:rPrDefault>
+    <w:pPrDefault>
+      <w:pPr>
+        <w:spacing w:after="160" w:line="259" w:lineRule="auto"/>
+      </w:pPr>
+    </w:pPrDefault>
+  </w:docDefaults>
+  <w:latentStyles w:defLockedState="0" w:defUIPriority="99" w:defSemiHidden="1" w:defUnhideWhenUsed="1" w:defQFormat="0" w:count="267">
+    <w:lsdException w:name="Normal" w:semiHidden="0" w:uiPriority="0" w:unhideWhenUsed="0" w:qFormat="1"/>
+    <w:lsdException w:name="heading 1" w:semiHidden="0" w:uiPriority="9" w:unhideWhenUsed="0" w:qFormat="1"/>
+    <w:lsdException w:name="heading 2" w:uiPriority="9" w:qFormat="1"/>
+    <w:lsdException w:name="heading 3" w:uiPriority="9" w:qFormat="1"/>
+    <w:lsdException w:name="heading 4" w:uiPriority="9" w:qFormat="1"/>
+    <w:lsdException w:name="heading 5" w:uiPriority="9" w:qFormat="1"/>
+    <w:lsdException w:name="heading 6" w:uiPriority="9" w:qFormat="1"/>
+    <w:lsdException w:name="heading 7" w:uiPriority="9" w:qFormat="1"/>
+    <w:lsdException w:name="heading 8" w:uiPriority="9" w:qFormat="1"/>
+    <w:lsdException w:name="heading 9" w:uiPriority="9" w:qFormat="1"/>
+    <w:lsdException w:name="toc 1" w:uiPriority="39"/>
+    <w:lsdException w:name="toc 2" w:uiPriority="39"/>
+    <w:lsdException w:name="toc 3" w:uiPriority="39"/>
+    <w:lsdException w:name="toc 4" w:uiPriority="39"/>
+    <w:lsdException w:name="toc 5" w:uiPriority="39"/>
+    <w:lsdException w:name="toc 6" w:uiPriority="39"/>
+    <w:lsdException w:name="toc 7" w:uiPriority="39"/>
+    <w:lsdException w:name="toc 8" w:uiPriority="39"/>
+    <w:lsdException w:name="toc 9" w:uiPriority="39"/>
+    <w:lsdException w:name="caption" w:uiPriority="35" w:qFormat="1"/>
+    <w:lsdException w:name="Title" w:semiHidden="0" w:uiPriority="10" w:unhideWhenUsed="0" w:qFormat="1"/>
+    <w:lsdException w:name="Default Paragraph Font" w:uiPriority="1"/>
+    <w:lsdException w:name="Subtitle" w:semiHidden="0" w:uiPriority="11" w:unhideWhenUsed="0" w:qFormat="1"/>
+    <w:lsdException w:name="Strong" w:semiHidden="0" w:uiPriority="22" w:unhideWhenUsed="0" w:qFormat="1"/>
+    <w:lsdException w:name="Emphasis" w:semiHidden="0" w:uiPriority="20" w:unhideWhenUsed="0" w:qFormat="1"/>
+    <w:lsdException w:name="Table Grid" w:semiHidden="0" w:uiPriority="39" w:unhideWhenUsed="0"/>
+    <w:lsdException w:name="Placeholder Text" w:unhideWhenUsed="0"/>
+    <w:lsdException w:name="No Spacing" w:semiHidden="0" w:uiPriority="1" w:unhideWhenUsed="0" w:qFormat="1"/>
+    <w:lsdException w:name="Light Shading" w:semiHidden="0" w:uiPriority="60" w:unhideWhenUsed="0"/>
+    <w:lsdException w:name="Light List" w:semiHidden="0" w:uiPriority="61" w:unhideWhenUsed="0"/>
+    <w:lsdException w:name="Light Grid" w:semiHidden="0" w:uiPriority="62" w:unhideWhenUsed="0"/>
+    <w:lsdException w:name="Medium Shading 1" w:semiHidden="0" w:uiPriority="63" w:unhideWhenUsed="0"/>
+    <w:lsdException w:name="Medium Shading 2" w:semiHidden="0" w:uiPriority="64" w:unhideWhenUsed="0"/>
+    <w:lsdException w:name="Medium List 1" w:semiHidden="0" w:uiPriority="65" w:unhideWhenUsed="0"/>
+    <w:lsdException w:name="Medium List 2" w:semiHidden="0" w:uiPriority="66" w:unhideWhenUsed="0"/>
+    <w:lsdException w:name="Medium Grid 1" w:semiHidden="0" w:uiPriority="67" w:unhideWhenUsed="0"/>
+    <w:lsdException w:name="Medium Grid 2" w:semiHidden="0" w:uiPriority="68" w:unhideWhenUsed="0"/>
+    <w:lsdException w:name="Medium Grid 3" w:semiHidden="0" w:uiPriority="69" w:unhideWhenUsed="0"/>
+    <w:lsdException w:name="Dark List" w:semiHidden="0" w:uiPriority="70" w:unhideWhenUsed="0"/>
+    <w:lsdException w:name="Colorful Shading" w:semiHidden="0" w:uiPriority="71" w:unhideWhenUsed="0"/>
+    <w:lsdException w:name="Colorful List" w:semiHidden="0" w:uiPriority="72" w:unhideWhenUsed="0"/>
+    <w:lsdException w:name="Colorful Grid" w:semiHidden="0" w:uiPriority="73" w:unhideWhenUsed="0"/>
+    <w:lsdException w:name="Light Shading Accent 1" w:semiHidden="0" w:uiPriority="60" w:unhideWhenUsed="0"/>
+    <w:lsdException w:name="Light List Accent 1" w:semiHidden="0" w:uiPriority="61" w:unhideWhenUsed="0"/>
+    <w:lsdException w:name="Light Grid Accent 1" w:semiHidden="0" w:uiPriority="62" w:unhideWhenUsed="0"/>
+    <w:lsdException w:name="Medium Shading 1 Accent 1" w:semiHidden="0" w:uiPriority="63" w:unhideWhenUsed="0"/>
+    <w:lsdException w:name="Medium Shading 2 Accent 1" w:semiHidden="0" w:uiPriority="64" w:unhideWhenUsed="0"/>
+    <w:lsdException w:name="Medium List 1 Accent 1" w:semiHidden="0" w:uiPriority="65" w:unhideWhenUsed="0"/>
+    <w:lsdException w:name="Revision" w:unhideWhenUsed="0"/>
+    <w:lsdException w:name="List Paragraph" w:semiHidden="0" w:uiPriority="34" w:unhideWhenUsed="0" w:qFormat="1"/>
+    <w:lsdException w:name="Quote" w:semiHidden="0" w:uiPriority="29" w:unhideWhenUsed="0" w:qFormat="1"/>
+    <w:lsdException w:name="Intense Quote" w:semiHidden="0" w:uiPriority="30" w:unhideWhenUsed="0" w:qFormat="1"/>
+    <w:lsdException w:name="Medium List 2 Accent 1" w:semiHidden="0" w:uiPriority="66" w:unhideWhenUsed="0"/>
+    <w:lsdException w:name="Medium Grid 1 Accent 1" w:semiHidden="0" w:uiPriority="67" w:unhideWhenUsed="0"/>
+    <w:lsdException w:name="Medium Grid 2 Accent 1" w:semiHidden="0" w:uiPriority="68" w:unhideWhenUsed="0"/>
+    <w:lsdException w:name="Medium Grid 3 Accent 1" w:semiHidden="0" w:uiPriority="69" w:unhideWhenUsed="0"/>
+    <w:lsdException w:name="Dark List Accent 1" w:semiHidden="0" w:uiPriority="70" w:unhideWhenUsed="0"/>
+    <w:lsdException w:name="Colorful Shading Accent 1" w:semiHidden="0" w:uiPriority="71" w:unhideWhenUsed="0"/>
+    <w:lsdException w:name="Colorful List Accent 1" w:semiHidden="0" w:uiPriority="72" w:unhideWhenUsed="0"/>
+    <w:lsdException w:name="Colorful Grid Accent 1" w:semiHidden="0" w:uiPriority="73" w:unhideWhenUsed="0"/>
+    <w:lsdException w:name="Light Shading Accent 2" w:semiHidden="0" w:uiPriority="60" w:unhideWhenUsed="0"/>
+    <w:lsdException w:name="Light List Accent 2" w:semiHidden="0" w:uiPriority="61" w:unhideWhenUsed="0"/>
+    <w:lsdException w:name="Light Grid Accent 2" w:semiHidden="0" w:uiPriority="62" w:unhideWhenUsed="0"/>
+    <w:lsdException w:name="Medium Shading 1 Accent 2" w:semiHidden="0" w:uiPriority="63" w:unhideWhenUsed="0"/>
+    <w:lsdException w:name="Medium Shading 2 Accent 2" w:semiHidden="0" w:uiPriority="64" w:unhideWhenUsed="0"/>
+    <w:lsdException w:name="Medium List 1 Accent 2" w:semiHidden="0" w:uiPriority="65" w:unhideWhenUsed="0"/>
+    <w:lsdException w:name="Medium List 2 Accent 2" w:semiHidden="0" w:uiPriority="66" w:unhideWhenUsed="0"/>
+    <w:lsdException w:name="Medium Grid 1 Accent 2" w:semiHidden="0" w:uiPriority="67" w:unhideWhenUsed="0"/>
+    <w:lsdException w:name="Medium Grid 2 Accent 2" w:semiHidden="0" w:uiPriority="68" w:unhideWhenUsed="0"/>
+    <w:lsdException w:name="Medium Grid 3 Accent 2" w:semiHidden="0" w:uiPriority="69" w:unhideWhenUsed="0"/>
+    <w:lsdException w:name="Dark List Accent 2" w:semiHidden="0" w:uiPriority="70" w:unhideWhenUsed="0"/>
+    <w:lsdException w:name="Colorful Shading Accent 2" w:semiHidden="0" w:uiPriority="71" w:unhideWhenUsed="0"/>
+    <w:lsdException w:name="Colorful List Accent 2" w:semiHidden="0" w:uiPriority="72" w:unhideWhenUsed="0"/>
+    <w:lsdException w:name="Colorful Grid Accent 2" w:semiHidden="0" w:uiPriority="73" w:unhideWhenUsed="0"/>
+    <w:lsdException w:name="Light Shading Accent 3" w:semiHidden="0" w:uiPriority="60" w:unhideWhenUsed="0"/>
+    <w:lsdException w:name="Light List Accent 3" w:semiHidden="0" w:uiPriority="61" w:unhideWhenUsed="0"/>
+    <w:lsdException w:name="Light Grid Accent 3" w:semiHidden="0" w:uiPriority="62" w:unhideWhenUsed="0"/>
+    <w:lsdException w:name="Medium Shading 1 Accent 3" w:semiHidden="0" w:uiPriority="63" w:unhideWhenUsed="0"/>
+    <w:lsdException w:name="Medium Shading 2 Accent 3" w:semiHidden="0" w:uiPriority="64" w:unhideWhenUsed="0"/>
+    <w:lsdException w:name="Medium List 1 Accent 3" w:semiHidden="0" w:uiPriority="65" w:unhideWhenUsed="0"/>
+    <w:lsdException w:name="Medium List 2 Accent 3" w:semiHidden="0" w:uiPriority="66" w:unhideWhenUsed="0"/>
+    <w:lsdException w:name="Medium Grid 1 Accent 3" w:semiHidden="0" w:uiPriority="67" w:unhideWhenUsed="0"/>
+    <w:lsdException w:name="Medium Grid 2 Accent 3" w:semiHidden="0" w:uiPriority="68" w:unhideWhenUsed="0"/>
+    <w:lsdException w:name="Medium Grid 3 Accent 3" w:semiHidden="0" w:uiPriority="69" w:unhideWhenUsed="0"/>
+    <w:lsdException w:name="Dark List Accent 3" w:semiHidden="0" w:uiPriority="70" w:unhideWhenUsed="0"/>
+    <w:lsdException w:name="Colorful Shading Accent 3" w:semiHidden="0" w:uiPriority="71" w:unhideWhenUsed="0"/>
+    <w:lsdException w:name="Colorful List Accent 3" w:semiHidden="0" w:uiPriority="72" w:unhideWhenUsed="0"/>
+    <w:lsdException w:name="Colorful Grid Accent 3" w:semiHidden="0" w:uiPriority="73" w:unhideWhenUsed="0"/>
+    <w:lsdException w:name="Light Shading Accent 4" w:semiHidden="0" w:uiPriority="60" w:unhideWhenUsed="0"/>
+    <w:lsdException w:name="Light List Accent 4" w:semiHidden="0" w:uiPriority="61" w:unhideWhenUsed="0"/>
+    <w:lsdException w:name="Light Grid Accent 4" w:semiHidden="0" w:uiPriority="62" w:unhideWhenUsed="0"/>
+    <w:lsdException w:name="Medium Shading 1 Accent 4" w:semiHidden="0" w:uiPriority="63" w:unhideWhenUsed="0"/>
+    <w:lsdException w:name="Medium Shading 2 Accent 4" w:semiHidden="0" w:uiPriority="64" w:unhideWhenUsed="0"/>
+    <w:lsdException w:name="Medium List 1 Accent 4" w:semiHidden="0" w:uiPriority="65" w:unhideWhenUsed="0"/>
+    <w:lsdException w:name="Medium List 2 Accent 4" w:semiHidden="0" w:uiPriority="66" w:unhideWhenUsed="0"/>
+    <w:lsdException w:name="Medium Grid 1 Accent 4" w:semiHidden="0" w:uiPriority="67" w:unhideWhenUsed="0"/>
+    <w:lsdException w:name="Medium Grid 2 Accent 4" w:semiHidden="0" w:uiPriority="68" w:unhideWhenUsed="0"/>
+    <w:lsdException w:name="Medium Grid 3 Accent 4" w:semiHidden="0" w:uiPriority="69" w:unhideWhenUsed="0"/>
+    <w:lsdException w:name="Dark List Accent 4" w:semiHidden="0" w:uiPriority="70" w:unhideWhenUsed="0"/>
+    <w:lsdException w:name="Colorful Shading Accent 4" w:semiHidden="0" w:uiPriority="71" w:unhideWhenUsed="0"/>
+    <w:lsdException w:name="Colorful List Accent 4" w:semiHidden="0" w:uiPriority="72" w:unhideWhenUsed="0"/>
+    <w:lsdException w:name="Colorful Grid Accent 4" w:semiHidden="0" w:uiPriority="73" w:unhideWhenUsed="0"/>
+    <w:lsdException w:name="Light Shading Accent 5" w:semiHidden="0" w:uiPriority="60" w:unhideWhenUsed="0"/>
+    <w:lsdException w:name="Light List Accent 5" w:semiHidden="0" w:uiPriority="61" w:unhideWhenUsed="0"/>
+    <w:lsdException w:name="Light Grid Accent 5" w:semiHidden="0" w:uiPriority="62" w:unhideWhenUsed="0"/>
+    <w:lsdException w:name="Medium Shading 1 Accent 5" w:semiHidden="0" w:uiPriority="63" w:unhideWhenUsed="0"/>
+    <w:lsdException w:name="Medium Shading 2 Accent 5" w:semiHidden="0" w:uiPriority="64" w:unhideWhenUsed="0"/>
+    <w:lsdException w:name="Medium List 1 Accent 5" w:semiHidden="0" w:uiPriority="65" w:unhideWhenUsed="0"/>
+    <w:lsdException w:name="Medium List 2 Accent 5" w:semiHidden="0" w:uiPriority="66" w:unhideWhenUsed="0"/>
+    <w:lsdException w:name="Medium Grid 1 Accent 5" w:semiHidden="0" w:uiPriority="67" w:unhideWhenUsed="0"/>
+    <w:lsdException w:name="Medium Grid 2 Accent 5" w:semiHidden="0" w:uiPriority="68" w:unhideWhenUsed="0"/>
+    <w:lsdException w:name="Medium Grid 3 Accent 5" w:semiHidden="0" w:uiPriority="69" w:unhideWhenUsed="0"/>
+    <w:lsdException w:name="Dark List Accent 5" w:semiHidden="0" w:uiPriority="70" w:unhideWhenUsed="0"/>
+    <w:lsdException w:name="Colorful Shading Accent 5" w:semiHidden="0" w:uiPriority="71" w:unhideWhenUsed="0"/>
+    <w:lsdException w:name="Colorful List Accent 5" w:semiHidden="0" w:uiPriority="72" w:unhideWhenUsed="0"/>
+    <w:lsdException w:name="Colorful Grid Accent 5" w:semiHidden="0" w:uiPriority="73" w:unhideWhenUsed="0"/>
+    <w:lsdException w:name="Light Shading Accent 6" w:semiHidden="0" w:uiPriority="60" w:unhideWhenUsed="0"/>
+    <w:lsdException w:name="Light List Accent 6" w:semiHidden="0" w:uiPriority="61" w:unhideWhenUsed="0"/>
+    <w:lsdException w:name="Light Grid Accent 6" w:semiHidden="0" w:uiPriority="62" w:unhideWhenUsed="0"/>
+    <w:lsdException w:name="Medium Shading 1 Accent 6" w:semiHidden="0" w:uiPriority="63" w:unhideWhenUsed="0"/>
+    <w:lsdException w:name="Medium Shading 2 Accent 6" w:semiHidden="0" w:uiPriority="64" w:unhideWhenUsed="0"/>
+    <w:lsdException w:name="Medium List 1 Accent 6" w:semiHidden="0" w:uiPriority="65" w:unhideWhenUsed="0"/>
+    <w:lsdException w:name="Medium List 2 Accent 6" w:semiHidden="0" w:uiPriority="66" w:unhideWhenUsed="0"/>
+    <w:lsdException w:name="Medium Grid 1 Accent 6" w:semiHidden="0" w:uiPriority="67" w:unhideWhenUsed="0"/>
+    <w:lsdException w:name="Medium Grid 2 Accent 6" w:semiHidden="0" w:uiPriority="68" w:unhideWhenUsed="0"/>
+    <w:lsdException w:name="Medium Grid 3 Accent 6" w:semiHidden="0" w:uiPriority="69" w:unhideWhenUsed="0"/>
+    <w:lsdException w:name="Dark List Accent 6" w:semiHidden="0" w:uiPriority="70" w:unhideWhenUsed="0"/>
+    <w:lsdException w:name="Colorful Shading Accent 6" w:semiHidden="0" w:uiPriority="71" w:unhideWhenUsed="0"/>
+    <w:lsdException w:name="Colorful List Accent 6" w:semiHidden="0" w:uiPriority="72" w:unhideWhenUsed="0"/>
+    <w:lsdException w:name="Colorful Grid Accent 6" w:semiHidden="0" w:uiPriority="73" w:unhideWhenUsed="0"/>
+    <w:lsdException w:name="Subtle Emphasis" w:semiHidden="0" w:uiPriority="19" w:unhideWhenUsed="0" w:qFormat="1"/>
+    <w:lsdException w:name="Intense Emphasis" w:semiHidden="0" w:uiPriority="21" w:unhideWhenUsed="0" w:qFormat="1"/>
+    <w:lsdException w:name="Subtle Reference" w:semiHidden="0" w:uiPriority="31" w:unhideWhenUsed="0" w:qFormat="1"/>
+    <w:lsdException w:name="Intense Reference" w:semiHidden="0" w:uiPriority="32" w:unhideWhenUsed="0" w:qFormat="1"/>
+    <w:lsdException w:name="Book Title" w:semiHidden="0" w:uiPriority="33" w:unhideWhenUsed="0" w:qFormat="1"/>
+    <w:lsdException w:name="Bibliography" w:uiPriority="37"/>
+    <w:lsdException w:name="TOC Heading" w:uiPriority="39" w:qFormat="1"/>
+  </w:latentStyles>
+  <w:style w:type="paragraph" w:default="1" w:styleId="Normal">
+    <w:name w:val="Normal"/>
+    <w:qFormat/>
+  </w:style>
+  <w:style w:type="character" w:default="1" w:styleId="DefaultParagraphFont">
+    <w:name w:val="Default Paragraph Font"/>
+    <w:uiPriority w:val="1"/>
+    <w:semiHidden/>
+    <w:unhideWhenUsed/>
+  </w:style>
+  <w:style w:type="table" w:default="1" w:styleId="TableNormal">
+    <w:name w:val="Normal Table"/>
+    <w:uiPriority w:val="99"/>
+    <w:semiHidden/>
+    <w:unhideWhenUsed/>
+    <w:tblPr>
+      <w:tblInd w:w="0" w:type="dxa"/>
+      <w:tblCellMar>
+        <w:top w:w="0" w:type="dxa"/>
+        <w:left w:w="108" w:type="dxa"/>
+        <w:bottom w:w="0" w:type="dxa"/>
+        <w:right w:w="108" w:type="dxa"/>
+      </w:tblCellMar>
+    </w:tblPr>
+  </w:style>
+  <w:style w:type="numbering" w:default="1" w:styleId="NoList">
+    <w:name w:val="No List"/>
+    <w:uiPriority w:val="99"/>
+    <w:semiHidden/>
+    <w:unhideWhenUsed/>
+  </w:style>
+  <w:style w:type="paragraph" w:styleId="BalloonText">
+    <w:name w:val="Balloon Text"/>
+    <w:basedOn w:val="Normal"/>
+    <w:link w:val="BalloonTextChar"/>
+    <w:uiPriority w:val="99"/>
+    <w:semiHidden/>
+    <w:unhideWhenUsed/>
+    <w:rsid w:val="00DE7D65"/>
+    <w:pPr>
+      <w:spacing w:after="0" w:line="240" w:lineRule="auto"/>
+    </w:pPr>
+    <w:rPr>
+      <w:rFonts w:ascii="Tahoma" w:hAnsi="Tahoma" w:cs="Tahoma"/>
+      <w:sz w:val="16"/>
+      <w:szCs w:val="16"/>
+    </w:rPr>
+  </w:style>
+  <w:style w:type="character" w:customStyle="1" w:styleId="BalloonTextChar">
+    <w:name w:val="Balloon Text Char"/>
+    <w:basedOn w:val="DefaultParagraphFont"/>
+    <w:link w:val="BalloonText"/>
     <w:uiPriority w:val="99"/>
     <w:semiHidden/>
     <w:rsid w:val="00DE7D65"/>
@@ -3307,6 +3294,13 @@
     <dgm:pt modelId="{24955F0E-53DA-4347-B40B-2E87C21654A9}" type="pres">
       <dgm:prSet presAssocID="{DEDD3184-68F5-455E-9FE2-8E3C7A267A24}" presName="Name35" presStyleLbl="parChTrans1D4" presStyleIdx="3" presStyleCnt="4"/>
       <dgm:spPr/>
+      <dgm:t>
+        <a:bodyPr/>
+        <a:lstStyle/>
+        <a:p>
+          <a:endParaRPr lang="en-US"/>
+        </a:p>
+      </dgm:t>
     </dgm:pt>
     <dgm:pt modelId="{94390293-0697-4220-A240-CE57B799EAAE}" type="pres">
       <dgm:prSet presAssocID="{2918CF10-71CE-46E8-B0FD-9506C27C3D48}" presName="hierRoot2" presStyleCnt="0">
@@ -3596,143 +3590,143 @@
     </dgm:pt>
   </dgm:ptLst>
   <dgm:cxnLst>
-    <dgm:cxn modelId="{31872829-7BB0-4CEE-B262-43B79473AEB0}" type="presOf" srcId="{8BD32AC5-C700-4EBD-95A4-A0F88BBD0EE1}" destId="{CE4FE9CA-84E0-4692-91D2-516AED61335F}" srcOrd="1" destOrd="0" presId="urn:microsoft.com/office/officeart/2005/8/layout/orgChart1"/>
-    <dgm:cxn modelId="{2C5BDBCC-8E84-4A81-B033-D6577EF83875}" type="presOf" srcId="{9C75987D-B63C-4BA8-BBC6-513E50766631}" destId="{E2FCF639-076E-4D85-B4A1-59D5C421A4CA}" srcOrd="1" destOrd="0" presId="urn:microsoft.com/office/officeart/2005/8/layout/orgChart1"/>
-    <dgm:cxn modelId="{7B7E9E43-8615-4F4A-AACB-443C53A0E340}" type="presOf" srcId="{9C75987D-B63C-4BA8-BBC6-513E50766631}" destId="{3A11F94B-31DB-4019-8868-DF0FF9FBF89E}" srcOrd="0" destOrd="0" presId="urn:microsoft.com/office/officeart/2005/8/layout/orgChart1"/>
-    <dgm:cxn modelId="{3F6A124D-9FC5-4313-B11A-8CB9C3B30677}" type="presOf" srcId="{D9BDC38F-AE04-4D08-A4DA-54833C650D58}" destId="{2465F9D2-C19C-4BFE-8C08-2C63D3181454}" srcOrd="0" destOrd="0" presId="urn:microsoft.com/office/officeart/2005/8/layout/orgChart1"/>
-    <dgm:cxn modelId="{4C185E68-5F2C-479A-B82E-157D6608B527}" type="presOf" srcId="{6222ECA8-F058-43F6-9A62-51E9DBF1AE90}" destId="{7B7E9DA4-CAC3-43B7-BF96-424B90DAA4FC}" srcOrd="0" destOrd="0" presId="urn:microsoft.com/office/officeart/2005/8/layout/orgChart1"/>
-    <dgm:cxn modelId="{48F7F3FF-DB62-4186-8498-D3926D17F4A2}" type="presOf" srcId="{BF867DE9-3F5D-4120-B8E6-268864C9EF3D}" destId="{71A4FF8C-3E8B-4049-8CFA-94BBCAECABAF}" srcOrd="0" destOrd="0" presId="urn:microsoft.com/office/officeart/2005/8/layout/orgChart1"/>
-    <dgm:cxn modelId="{ED6DD621-FCE8-4C5F-9544-E876239256F3}" type="presOf" srcId="{6222ECA8-F058-43F6-9A62-51E9DBF1AE90}" destId="{5054F81A-E060-40C6-B9E4-0BF34BAC220A}" srcOrd="1" destOrd="0" presId="urn:microsoft.com/office/officeart/2005/8/layout/orgChart1"/>
-    <dgm:cxn modelId="{73612CC4-6255-4BB7-9607-E69232A7BCC4}" type="presOf" srcId="{2918CF10-71CE-46E8-B0FD-9506C27C3D48}" destId="{7F41DAE4-4357-48AF-97CC-F6C9998B7648}" srcOrd="1" destOrd="0" presId="urn:microsoft.com/office/officeart/2005/8/layout/orgChart1"/>
-    <dgm:cxn modelId="{0D0E205E-BF2A-45BE-B251-15F746057117}" type="presOf" srcId="{98098AA3-6069-4408-9320-211F434DF217}" destId="{6951B485-25A6-4C2C-9616-F1754C42DA65}" srcOrd="1" destOrd="0" presId="urn:microsoft.com/office/officeart/2005/8/layout/orgChart1"/>
-    <dgm:cxn modelId="{753F596B-4B4A-494F-8E5B-7E654DDF9D54}" type="presOf" srcId="{66C44F84-E349-4D37-923D-9CB5F3744092}" destId="{3B2319CB-AF4A-4846-8084-106BBF8E7328}" srcOrd="0" destOrd="0" presId="urn:microsoft.com/office/officeart/2005/8/layout/orgChart1"/>
-    <dgm:cxn modelId="{99AD7A26-D6D5-4AAE-B288-AABE52989BC0}" type="presOf" srcId="{2918CF10-71CE-46E8-B0FD-9506C27C3D48}" destId="{22FAD154-0AD1-4BA5-B910-6B0889CF8EAF}" srcOrd="0" destOrd="0" presId="urn:microsoft.com/office/officeart/2005/8/layout/orgChart1"/>
+    <dgm:cxn modelId="{AB36F76E-EE25-45AA-9E11-325486078A3A}" type="presOf" srcId="{6222ECA8-F058-43F6-9A62-51E9DBF1AE90}" destId="{5054F81A-E060-40C6-B9E4-0BF34BAC220A}" srcOrd="1" destOrd="0" presId="urn:microsoft.com/office/officeart/2005/8/layout/orgChart1"/>
+    <dgm:cxn modelId="{C4CB8E00-A357-4309-91A1-D669043C5E29}" type="presOf" srcId="{D0C090FF-D3E1-4109-A448-62BF08422975}" destId="{E45AE982-EB67-45C7-B813-FD40E1014E58}" srcOrd="0" destOrd="0" presId="urn:microsoft.com/office/officeart/2005/8/layout/orgChart1"/>
+    <dgm:cxn modelId="{CDD361FE-5C70-4EA6-9A34-986F093BED9D}" type="presOf" srcId="{2918CF10-71CE-46E8-B0FD-9506C27C3D48}" destId="{7F41DAE4-4357-48AF-97CC-F6C9998B7648}" srcOrd="1" destOrd="0" presId="urn:microsoft.com/office/officeart/2005/8/layout/orgChart1"/>
+    <dgm:cxn modelId="{26D8FAE1-387F-479A-9C6B-47BA10AEB27B}" type="presOf" srcId="{DA13C63A-8E22-44E0-9B53-C9559658FCF9}" destId="{61563EF1-BBC2-4D93-80C0-07C572124FAE}" srcOrd="1" destOrd="0" presId="urn:microsoft.com/office/officeart/2005/8/layout/orgChart1"/>
+    <dgm:cxn modelId="{5C459302-7DC8-4DBE-8E77-9DA56905463C}" type="presOf" srcId="{7BD41A90-5916-442B-8639-412E00400032}" destId="{3727F4B6-F577-41ED-B8AE-DBD3260DF45D}" srcOrd="1" destOrd="0" presId="urn:microsoft.com/office/officeart/2005/8/layout/orgChart1"/>
+    <dgm:cxn modelId="{8E254481-A188-4FEA-AF43-E7DDAF1A0CCE}" type="presOf" srcId="{90C7FBB8-1049-4D36-8BE3-828309F6A5DD}" destId="{5ECC7F91-9FFD-4CB1-B984-0DB362133B56}" srcOrd="0" destOrd="0" presId="urn:microsoft.com/office/officeart/2005/8/layout/orgChart1"/>
+    <dgm:cxn modelId="{5DEF1631-6163-4AEC-8007-BAC02362F250}" type="presOf" srcId="{0C89CD8A-EDE1-4CA2-B50D-51A798B28875}" destId="{FF88E7B6-6644-42CB-B091-0E58C306070B}" srcOrd="1" destOrd="0" presId="urn:microsoft.com/office/officeart/2005/8/layout/orgChart1"/>
     <dgm:cxn modelId="{78FFAFB9-B995-41FC-B7EB-E4A3876A3C11}" srcId="{0C89CD8A-EDE1-4CA2-B50D-51A798B28875}" destId="{F60E8B3A-566C-4315-80D8-4221D27D7B8F}" srcOrd="0" destOrd="0" parTransId="{90C7FBB8-1049-4D36-8BE3-828309F6A5DD}" sibTransId="{2C396049-EEA4-4A5F-A674-C77777B8531B}"/>
-    <dgm:cxn modelId="{61FBA06A-FEA4-47C3-B6C5-0F924B4FC68E}" type="presOf" srcId="{DEDD3184-68F5-455E-9FE2-8E3C7A267A24}" destId="{24955F0E-53DA-4347-B40B-2E87C21654A9}" srcOrd="0" destOrd="0" presId="urn:microsoft.com/office/officeart/2005/8/layout/orgChart1"/>
-    <dgm:cxn modelId="{E377CCA0-933A-4A9E-A82B-0880E2B46F17}" type="presOf" srcId="{F60E8B3A-566C-4315-80D8-4221D27D7B8F}" destId="{FB65840B-E5DA-48ED-AC11-C5B0C37ABF53}" srcOrd="0" destOrd="0" presId="urn:microsoft.com/office/officeart/2005/8/layout/orgChart1"/>
-    <dgm:cxn modelId="{1F2EFF1A-ED13-4F19-893C-DC395530BA1C}" type="presOf" srcId="{BF867DE9-3F5D-4120-B8E6-268864C9EF3D}" destId="{93FD4BD6-E0D6-4254-BDFF-69A105AE1341}" srcOrd="1" destOrd="0" presId="urn:microsoft.com/office/officeart/2005/8/layout/orgChart1"/>
-    <dgm:cxn modelId="{BD6B70A3-39BF-44B2-B1D1-A88D40EB77BA}" type="presOf" srcId="{98098AA3-6069-4408-9320-211F434DF217}" destId="{8D3D2CBF-3D7E-4333-A481-E1491DA1396A}" srcOrd="0" destOrd="0" presId="urn:microsoft.com/office/officeart/2005/8/layout/orgChart1"/>
+    <dgm:cxn modelId="{9D9A9943-5E89-4007-B269-39D31CB2398C}" type="presOf" srcId="{9C75987D-B63C-4BA8-BBC6-513E50766631}" destId="{3A11F94B-31DB-4019-8868-DF0FF9FBF89E}" srcOrd="0" destOrd="0" presId="urn:microsoft.com/office/officeart/2005/8/layout/orgChart1"/>
+    <dgm:cxn modelId="{5BC6B778-F128-4B79-B2C6-E7F02C5CFAEB}" type="presOf" srcId="{F14C2281-B2FD-45AA-AE26-5F6EE36B4BD6}" destId="{6F389246-8064-4157-80B4-B9A8F9E40ADD}" srcOrd="1" destOrd="0" presId="urn:microsoft.com/office/officeart/2005/8/layout/orgChart1"/>
+    <dgm:cxn modelId="{E7A2D98F-FCEA-4195-97B7-C65735A6B320}" type="presOf" srcId="{98098AA3-6069-4408-9320-211F434DF217}" destId="{8D3D2CBF-3D7E-4333-A481-E1491DA1396A}" srcOrd="0" destOrd="0" presId="urn:microsoft.com/office/officeart/2005/8/layout/orgChart1"/>
     <dgm:cxn modelId="{E99FBA74-7813-435E-A6B3-503C3B178F02}" srcId="{0C89CD8A-EDE1-4CA2-B50D-51A798B28875}" destId="{DA13C63A-8E22-44E0-9B53-C9559658FCF9}" srcOrd="4" destOrd="0" parTransId="{9471C54B-2E6B-40D5-B3AF-ADF50C9EEE7E}" sibTransId="{06D80EF5-23BB-4605-BFB2-20B54A50DBEB}"/>
-    <dgm:cxn modelId="{AFB09C0A-6352-4392-A88F-9194AC68BF11}" type="presOf" srcId="{F60E8B3A-566C-4315-80D8-4221D27D7B8F}" destId="{804F9821-1C8F-4825-B8D0-0B2DBED99EC8}" srcOrd="1" destOrd="0" presId="urn:microsoft.com/office/officeart/2005/8/layout/orgChart1"/>
-    <dgm:cxn modelId="{930A65DD-E79B-4818-A99C-8FC89436C15C}" type="presOf" srcId="{F14C2281-B2FD-45AA-AE26-5F6EE36B4BD6}" destId="{6F389246-8064-4157-80B4-B9A8F9E40ADD}" srcOrd="1" destOrd="0" presId="urn:microsoft.com/office/officeart/2005/8/layout/orgChart1"/>
-    <dgm:cxn modelId="{37856578-FF31-47F0-B6C3-25838F0FF465}" type="presOf" srcId="{8BD32AC5-C700-4EBD-95A4-A0F88BBD0EE1}" destId="{08AACF26-A74B-4E4F-8D74-F83B9CAB7C83}" srcOrd="0" destOrd="0" presId="urn:microsoft.com/office/officeart/2005/8/layout/orgChart1"/>
+    <dgm:cxn modelId="{234EBBE8-219B-4BA1-8005-86DB44C5AC6C}" type="presOf" srcId="{DEDD3184-68F5-455E-9FE2-8E3C7A267A24}" destId="{24955F0E-53DA-4347-B40B-2E87C21654A9}" srcOrd="0" destOrd="0" presId="urn:microsoft.com/office/officeart/2005/8/layout/orgChart1"/>
+    <dgm:cxn modelId="{DC82ED79-E3B7-43A0-8B3F-5EF1D7D7A6CE}" type="presOf" srcId="{FB4CF890-E14B-4D64-B4F1-C2D3290ECB17}" destId="{7CD51DB3-1707-49EF-8685-3AFEC943882C}" srcOrd="0" destOrd="0" presId="urn:microsoft.com/office/officeart/2005/8/layout/orgChart1"/>
+    <dgm:cxn modelId="{6E0E295D-3724-46B7-8713-099924F72718}" type="presOf" srcId="{8BD32AC5-C700-4EBD-95A4-A0F88BBD0EE1}" destId="{08AACF26-A74B-4E4F-8D74-F83B9CAB7C83}" srcOrd="0" destOrd="0" presId="urn:microsoft.com/office/officeart/2005/8/layout/orgChart1"/>
+    <dgm:cxn modelId="{C0DF383B-EEC4-4FF8-AB65-A7CF0A94F493}" type="presOf" srcId="{9471C54B-2E6B-40D5-B3AF-ADF50C9EEE7E}" destId="{99079DEF-5B4C-495C-8ED6-BED6C244AB10}" srcOrd="0" destOrd="0" presId="urn:microsoft.com/office/officeart/2005/8/layout/orgChart1"/>
+    <dgm:cxn modelId="{7FD2E018-FF42-43ED-A364-C57B0BD3CD31}" type="presOf" srcId="{DA13C63A-8E22-44E0-9B53-C9559658FCF9}" destId="{A5FAD42B-18A1-426C-A18F-8432D8592588}" srcOrd="0" destOrd="0" presId="urn:microsoft.com/office/officeart/2005/8/layout/orgChart1"/>
+    <dgm:cxn modelId="{05C30E0B-5FA9-48EB-B1C5-E4479D37EE5C}" type="presOf" srcId="{C5F583AE-8414-45B3-AAE9-DED3F925F368}" destId="{B126DFBF-B736-402E-8F72-7AFEECCD45B6}" srcOrd="0" destOrd="0" presId="urn:microsoft.com/office/officeart/2005/8/layout/orgChart1"/>
     <dgm:cxn modelId="{376CF17F-C099-470E-9572-C3A249FCDD73}" srcId="{F14C2281-B2FD-45AA-AE26-5F6EE36B4BD6}" destId="{8BD32AC5-C700-4EBD-95A4-A0F88BBD0EE1}" srcOrd="0" destOrd="0" parTransId="{06BF4728-7472-4DF2-A047-18026E5AA4DB}" sibTransId="{75CD43BF-CA78-4021-8B7B-B5D2A6C1C4E4}"/>
+    <dgm:cxn modelId="{67DD7908-9AFA-4FE7-839B-A19FF5EDD1A3}" type="presOf" srcId="{C97EF865-EC46-47C1-B844-12B65101BCC8}" destId="{A3675F38-4FBB-42BD-8F44-78D9519D9C8C}" srcOrd="0" destOrd="0" presId="urn:microsoft.com/office/officeart/2005/8/layout/orgChart1"/>
+    <dgm:cxn modelId="{B1A4D16A-4CCC-40E8-B166-81C937533BB2}" type="presOf" srcId="{BAAEB5F6-5F9C-462C-B875-FB1B201EF548}" destId="{7EC802BD-874C-4A42-A7AD-749B43FA73E6}" srcOrd="0" destOrd="0" presId="urn:microsoft.com/office/officeart/2005/8/layout/orgChart1"/>
+    <dgm:cxn modelId="{B1D95198-563D-4CF6-86EC-A78B7D3184A9}" type="presOf" srcId="{0C89CD8A-EDE1-4CA2-B50D-51A798B28875}" destId="{9569CC01-5FCB-45F9-8293-E37D821344E5}" srcOrd="0" destOrd="0" presId="urn:microsoft.com/office/officeart/2005/8/layout/orgChart1"/>
     <dgm:cxn modelId="{F28DB057-F10E-404A-BE67-DEE1377F42F4}" srcId="{6222ECA8-F058-43F6-9A62-51E9DBF1AE90}" destId="{BF867DE9-3F5D-4120-B8E6-268864C9EF3D}" srcOrd="1" destOrd="0" parTransId="{D9BDC38F-AE04-4D08-A4DA-54833C650D58}" sibTransId="{E48E4BB4-C625-47A6-96B7-43D95AFCC231}"/>
-    <dgm:cxn modelId="{366E5609-9840-4A79-B2C6-CF342A1D0748}" type="presOf" srcId="{C5F583AE-8414-45B3-AAE9-DED3F925F368}" destId="{B126DFBF-B736-402E-8F72-7AFEECCD45B6}" srcOrd="0" destOrd="0" presId="urn:microsoft.com/office/officeart/2005/8/layout/orgChart1"/>
-    <dgm:cxn modelId="{5F4A3F4F-2BC3-4144-867B-B499868B779F}" type="presOf" srcId="{06BF4728-7472-4DF2-A047-18026E5AA4DB}" destId="{BCC1F77C-43B0-4465-B7EE-95EC85EE54A1}" srcOrd="0" destOrd="0" presId="urn:microsoft.com/office/officeart/2005/8/layout/orgChart1"/>
-    <dgm:cxn modelId="{0C7398F1-3905-4716-8DA2-6779966D63CD}" type="presOf" srcId="{F14C2281-B2FD-45AA-AE26-5F6EE36B4BD6}" destId="{A0712AA1-2952-4962-8ADA-ED860303A13B}" srcOrd="0" destOrd="0" presId="urn:microsoft.com/office/officeart/2005/8/layout/orgChart1"/>
+    <dgm:cxn modelId="{B2926E3E-A436-4D3E-98E3-1C77E5046D91}" type="presOf" srcId="{F60E8B3A-566C-4315-80D8-4221D27D7B8F}" destId="{804F9821-1C8F-4825-B8D0-0B2DBED99EC8}" srcOrd="1" destOrd="0" presId="urn:microsoft.com/office/officeart/2005/8/layout/orgChart1"/>
+    <dgm:cxn modelId="{E05B7A80-6452-4035-8DCD-B11E8AB12033}" type="presOf" srcId="{FB4CF890-E14B-4D64-B4F1-C2D3290ECB17}" destId="{6D4E6491-349A-4A17-8A23-6BDAE0095BBD}" srcOrd="1" destOrd="0" presId="urn:microsoft.com/office/officeart/2005/8/layout/orgChart1"/>
+    <dgm:cxn modelId="{2D6506CA-256F-4C7C-AD5B-E42B48000CE4}" type="presOf" srcId="{D9BDC38F-AE04-4D08-A4DA-54833C650D58}" destId="{2465F9D2-C19C-4BFE-8C08-2C63D3181454}" srcOrd="0" destOrd="0" presId="urn:microsoft.com/office/officeart/2005/8/layout/orgChart1"/>
+    <dgm:cxn modelId="{EBDF302B-C5BF-4070-8701-A06935D92FB6}" type="presOf" srcId="{06BF4728-7472-4DF2-A047-18026E5AA4DB}" destId="{BCC1F77C-43B0-4465-B7EE-95EC85EE54A1}" srcOrd="0" destOrd="0" presId="urn:microsoft.com/office/officeart/2005/8/layout/orgChart1"/>
     <dgm:cxn modelId="{38BA1428-38C9-4C3D-B46D-A861B2EC184F}" srcId="{F14C2281-B2FD-45AA-AE26-5F6EE36B4BD6}" destId="{2918CF10-71CE-46E8-B0FD-9506C27C3D48}" srcOrd="1" destOrd="0" parTransId="{DEDD3184-68F5-455E-9FE2-8E3C7A267A24}" sibTransId="{4524D00E-1997-4F40-8556-E85B19FD9E09}"/>
-    <dgm:cxn modelId="{9FB0F99A-3E78-4EC9-9DE3-C21A8EDDF8D7}" type="presOf" srcId="{90C7FBB8-1049-4D36-8BE3-828309F6A5DD}" destId="{5ECC7F91-9FFD-4CB1-B984-0DB362133B56}" srcOrd="0" destOrd="0" presId="urn:microsoft.com/office/officeart/2005/8/layout/orgChart1"/>
-    <dgm:cxn modelId="{FC0C1E15-89A9-4E8F-AA1D-A3035C1AFA02}" type="presOf" srcId="{0C89CD8A-EDE1-4CA2-B50D-51A798B28875}" destId="{FF88E7B6-6644-42CB-B091-0E58C306070B}" srcOrd="1" destOrd="0" presId="urn:microsoft.com/office/officeart/2005/8/layout/orgChart1"/>
-    <dgm:cxn modelId="{189CA673-6E42-4BD6-B518-24C68CB2D698}" type="presOf" srcId="{D0C090FF-D3E1-4109-A448-62BF08422975}" destId="{E45AE982-EB67-45C7-B813-FD40E1014E58}" srcOrd="0" destOrd="0" presId="urn:microsoft.com/office/officeart/2005/8/layout/orgChart1"/>
-    <dgm:cxn modelId="{15627AC7-6EB1-4309-94A4-082EE4141FE7}" type="presOf" srcId="{C97EF865-EC46-47C1-B844-12B65101BCC8}" destId="{A3675F38-4FBB-42BD-8F44-78D9519D9C8C}" srcOrd="0" destOrd="0" presId="urn:microsoft.com/office/officeart/2005/8/layout/orgChart1"/>
-    <dgm:cxn modelId="{010158A0-8DEE-4EAE-8985-A3EC85D1EED2}" type="presOf" srcId="{DA13C63A-8E22-44E0-9B53-C9559658FCF9}" destId="{61563EF1-BBC2-4D93-80C0-07C572124FAE}" srcOrd="1" destOrd="0" presId="urn:microsoft.com/office/officeart/2005/8/layout/orgChart1"/>
-    <dgm:cxn modelId="{F134EEC5-B34B-446C-B4BE-19C9074FBB10}" type="presOf" srcId="{7BD41A90-5916-442B-8639-412E00400032}" destId="{4EB3E628-E164-45E5-BEF1-F495517B775F}" srcOrd="0" destOrd="0" presId="urn:microsoft.com/office/officeart/2005/8/layout/orgChart1"/>
-    <dgm:cxn modelId="{068D2312-CC26-43F0-AD0B-CD5688415228}" type="presOf" srcId="{FB4CF890-E14B-4D64-B4F1-C2D3290ECB17}" destId="{6D4E6491-349A-4A17-8A23-6BDAE0095BBD}" srcOrd="1" destOrd="0" presId="urn:microsoft.com/office/officeart/2005/8/layout/orgChart1"/>
-    <dgm:cxn modelId="{95FC36EF-90B0-4AAD-B5BC-C055EF2D96BB}" type="presOf" srcId="{BAAEB5F6-5F9C-462C-B875-FB1B201EF548}" destId="{7EC802BD-874C-4A42-A7AD-749B43FA73E6}" srcOrd="0" destOrd="0" presId="urn:microsoft.com/office/officeart/2005/8/layout/orgChart1"/>
+    <dgm:cxn modelId="{BFE19403-AE11-4DEC-9F8E-743E8A7C8BC1}" type="presOf" srcId="{BF867DE9-3F5D-4120-B8E6-268864C9EF3D}" destId="{71A4FF8C-3E8B-4049-8CFA-94BBCAECABAF}" srcOrd="0" destOrd="0" presId="urn:microsoft.com/office/officeart/2005/8/layout/orgChart1"/>
+    <dgm:cxn modelId="{F6ADB2CE-222C-42F6-8044-6633EE324AAD}" type="presOf" srcId="{6222ECA8-F058-43F6-9A62-51E9DBF1AE90}" destId="{7B7E9DA4-CAC3-43B7-BF96-424B90DAA4FC}" srcOrd="0" destOrd="0" presId="urn:microsoft.com/office/officeart/2005/8/layout/orgChart1"/>
+    <dgm:cxn modelId="{C0D9FB19-117D-413B-AE75-938AF0518FFB}" type="presOf" srcId="{7BD41A90-5916-442B-8639-412E00400032}" destId="{4EB3E628-E164-45E5-BEF1-F495517B775F}" srcOrd="0" destOrd="0" presId="urn:microsoft.com/office/officeart/2005/8/layout/orgChart1"/>
+    <dgm:cxn modelId="{2B9A233F-DCE8-4434-98AE-37F439535C7D}" type="presOf" srcId="{66C44F84-E349-4D37-923D-9CB5F3744092}" destId="{3B2319CB-AF4A-4846-8084-106BBF8E7328}" srcOrd="0" destOrd="0" presId="urn:microsoft.com/office/officeart/2005/8/layout/orgChart1"/>
     <dgm:cxn modelId="{966EADC9-A844-4A4E-A9C2-A12B8AC9F1C5}" srcId="{6222ECA8-F058-43F6-9A62-51E9DBF1AE90}" destId="{0C89CD8A-EDE1-4CA2-B50D-51A798B28875}" srcOrd="0" destOrd="0" parTransId="{5006AD53-1FD5-4E17-A4CB-623A072DE4AA}" sibTransId="{74854450-BF9A-482E-83F1-B62A2D20989F}"/>
-    <dgm:cxn modelId="{142FB2E2-F602-41F8-8180-439E1CD0BF2A}" type="presOf" srcId="{DA13C63A-8E22-44E0-9B53-C9559658FCF9}" destId="{A5FAD42B-18A1-426C-A18F-8432D8592588}" srcOrd="0" destOrd="0" presId="urn:microsoft.com/office/officeart/2005/8/layout/orgChart1"/>
     <dgm:cxn modelId="{D737AD67-DA6B-4E02-BDD6-F96677098891}" srcId="{F60E8B3A-566C-4315-80D8-4221D27D7B8F}" destId="{FB4CF890-E14B-4D64-B4F1-C2D3290ECB17}" srcOrd="0" destOrd="0" parTransId="{D0C090FF-D3E1-4109-A448-62BF08422975}" sibTransId="{4F357F20-E5F3-44C4-94DC-79364DD61666}"/>
     <dgm:cxn modelId="{FC2D7CDA-5ACB-4E7E-89E5-01788EDDE408}" srcId="{0C89CD8A-EDE1-4CA2-B50D-51A798B28875}" destId="{98098AA3-6069-4408-9320-211F434DF217}" srcOrd="2" destOrd="0" parTransId="{84DAB826-EC9A-4E4B-B828-9DD41EFA8BFF}" sibTransId="{F9444344-8312-4DD0-8212-68EA4F1B6A53}"/>
+    <dgm:cxn modelId="{F49BC408-86A1-4782-A811-B8D17BFB73A1}" type="presOf" srcId="{F14C2281-B2FD-45AA-AE26-5F6EE36B4BD6}" destId="{A0712AA1-2952-4962-8ADA-ED860303A13B}" srcOrd="0" destOrd="0" presId="urn:microsoft.com/office/officeart/2005/8/layout/orgChart1"/>
     <dgm:cxn modelId="{69B97ADC-326E-4862-9795-B534F1C44985}" srcId="{C5F583AE-8414-45B3-AAE9-DED3F925F368}" destId="{6222ECA8-F058-43F6-9A62-51E9DBF1AE90}" srcOrd="0" destOrd="0" parTransId="{167A3C32-E606-496C-88B7-8D3C71489316}" sibTransId="{7F9DB74B-32EE-4319-9D80-242C417E8784}"/>
-    <dgm:cxn modelId="{8067D9E2-9D64-4051-8BC3-6DCE94ED2CD7}" type="presOf" srcId="{5006AD53-1FD5-4E17-A4CB-623A072DE4AA}" destId="{987FAE5F-E6EA-4C10-B21E-8A8396D56978}" srcOrd="0" destOrd="0" presId="urn:microsoft.com/office/officeart/2005/8/layout/orgChart1"/>
-    <dgm:cxn modelId="{17D28C69-8250-47B3-B4CF-B525A788248F}" type="presOf" srcId="{0C89CD8A-EDE1-4CA2-B50D-51A798B28875}" destId="{9569CC01-5FCB-45F9-8293-E37D821344E5}" srcOrd="0" destOrd="0" presId="urn:microsoft.com/office/officeart/2005/8/layout/orgChart1"/>
-    <dgm:cxn modelId="{132D2053-FC83-4B4D-9304-4D075AF035F5}" type="presOf" srcId="{FB4CF890-E14B-4D64-B4F1-C2D3290ECB17}" destId="{7CD51DB3-1707-49EF-8685-3AFEC943882C}" srcOrd="0" destOrd="0" presId="urn:microsoft.com/office/officeart/2005/8/layout/orgChart1"/>
-    <dgm:cxn modelId="{4116E7E5-3F25-490D-B217-0D58F8821804}" type="presOf" srcId="{9471C54B-2E6B-40D5-B3AF-ADF50C9EEE7E}" destId="{99079DEF-5B4C-495C-8ED6-BED6C244AB10}" srcOrd="0" destOrd="0" presId="urn:microsoft.com/office/officeart/2005/8/layout/orgChart1"/>
-    <dgm:cxn modelId="{C9031A1F-7BCC-4995-B057-D76F9C76AD09}" type="presOf" srcId="{7BD41A90-5916-442B-8639-412E00400032}" destId="{3727F4B6-F577-41ED-B8AE-DBD3260DF45D}" srcOrd="1" destOrd="0" presId="urn:microsoft.com/office/officeart/2005/8/layout/orgChart1"/>
+    <dgm:cxn modelId="{42B76953-4823-48E9-B311-36DF077ECA52}" type="presOf" srcId="{5006AD53-1FD5-4E17-A4CB-623A072DE4AA}" destId="{987FAE5F-E6EA-4C10-B21E-8A8396D56978}" srcOrd="0" destOrd="0" presId="urn:microsoft.com/office/officeart/2005/8/layout/orgChart1"/>
+    <dgm:cxn modelId="{61565C74-DF8D-4B0A-9577-52F656A0D461}" type="presOf" srcId="{98098AA3-6069-4408-9320-211F434DF217}" destId="{6951B485-25A6-4C2C-9616-F1754C42DA65}" srcOrd="1" destOrd="0" presId="urn:microsoft.com/office/officeart/2005/8/layout/orgChart1"/>
+    <dgm:cxn modelId="{23DB3379-8BD0-42FB-9F73-B5408D306D14}" type="presOf" srcId="{BF867DE9-3F5D-4120-B8E6-268864C9EF3D}" destId="{93FD4BD6-E0D6-4254-BDFF-69A105AE1341}" srcOrd="1" destOrd="0" presId="urn:microsoft.com/office/officeart/2005/8/layout/orgChart1"/>
+    <dgm:cxn modelId="{A37C4D01-A7AF-4FC7-B4BB-D28E789F8C4B}" type="presOf" srcId="{8BD32AC5-C700-4EBD-95A4-A0F88BBD0EE1}" destId="{CE4FE9CA-84E0-4692-91D2-516AED61335F}" srcOrd="1" destOrd="0" presId="urn:microsoft.com/office/officeart/2005/8/layout/orgChart1"/>
     <dgm:cxn modelId="{E8FDE39E-92B4-4712-ACEE-768C8E46A470}" srcId="{F60E8B3A-566C-4315-80D8-4221D27D7B8F}" destId="{7BD41A90-5916-442B-8639-412E00400032}" srcOrd="1" destOrd="0" parTransId="{C97EF865-EC46-47C1-B844-12B65101BCC8}" sibTransId="{157E7FE5-0EB4-45DB-A7F8-A1E0BF38C72E}"/>
+    <dgm:cxn modelId="{5FDDC164-CB2D-4364-8957-0843F4792229}" type="presOf" srcId="{F60E8B3A-566C-4315-80D8-4221D27D7B8F}" destId="{FB65840B-E5DA-48ED-AC11-C5B0C37ABF53}" srcOrd="0" destOrd="0" presId="urn:microsoft.com/office/officeart/2005/8/layout/orgChart1"/>
     <dgm:cxn modelId="{FAD807E4-7CC1-4075-89C1-7B384B21E718}" srcId="{0C89CD8A-EDE1-4CA2-B50D-51A798B28875}" destId="{9C75987D-B63C-4BA8-BBC6-513E50766631}" srcOrd="3" destOrd="0" parTransId="{66C44F84-E349-4D37-923D-9CB5F3744092}" sibTransId="{15561964-B193-4659-BDE8-1F2F82D6D7DE}"/>
-    <dgm:cxn modelId="{C2193042-97D6-4FEB-9B93-EC6D0BC03610}" type="presOf" srcId="{84DAB826-EC9A-4E4B-B828-9DD41EFA8BFF}" destId="{EE804ED4-9AD5-4CB0-A3DA-7DC344AC55BD}" srcOrd="0" destOrd="0" presId="urn:microsoft.com/office/officeart/2005/8/layout/orgChart1"/>
+    <dgm:cxn modelId="{BDDFE7E4-AABA-40D2-872E-EE0C5A4257DF}" type="presOf" srcId="{84DAB826-EC9A-4E4B-B828-9DD41EFA8BFF}" destId="{EE804ED4-9AD5-4CB0-A3DA-7DC344AC55BD}" srcOrd="0" destOrd="0" presId="urn:microsoft.com/office/officeart/2005/8/layout/orgChart1"/>
+    <dgm:cxn modelId="{2423F345-C822-4E31-AB51-DD568E0CB4CA}" type="presOf" srcId="{9C75987D-B63C-4BA8-BBC6-513E50766631}" destId="{E2FCF639-076E-4D85-B4A1-59D5C421A4CA}" srcOrd="1" destOrd="0" presId="urn:microsoft.com/office/officeart/2005/8/layout/orgChart1"/>
+    <dgm:cxn modelId="{586DA4A6-CEE5-4D58-BE6C-8CDD667466D4}" type="presOf" srcId="{2918CF10-71CE-46E8-B0FD-9506C27C3D48}" destId="{22FAD154-0AD1-4BA5-B910-6B0889CF8EAF}" srcOrd="0" destOrd="0" presId="urn:microsoft.com/office/officeart/2005/8/layout/orgChart1"/>
     <dgm:cxn modelId="{A08343AD-77E0-4F92-8CE0-D90F76A93AC6}" srcId="{0C89CD8A-EDE1-4CA2-B50D-51A798B28875}" destId="{F14C2281-B2FD-45AA-AE26-5F6EE36B4BD6}" srcOrd="1" destOrd="0" parTransId="{BAAEB5F6-5F9C-462C-B875-FB1B201EF548}" sibTransId="{B116863B-6BC6-4B84-A983-A2F69A2CD365}"/>
-    <dgm:cxn modelId="{C7948D8D-CE34-44DA-A1B2-DC579FE430F6}" type="presParOf" srcId="{B126DFBF-B736-402E-8F72-7AFEECCD45B6}" destId="{05921256-06C1-43C2-AB9E-26FB6BF5BFA9}" srcOrd="0" destOrd="0" presId="urn:microsoft.com/office/officeart/2005/8/layout/orgChart1"/>
-    <dgm:cxn modelId="{5AE43047-DED9-4635-85E3-3226802B6EB7}" type="presParOf" srcId="{05921256-06C1-43C2-AB9E-26FB6BF5BFA9}" destId="{2881FF3A-6EF7-4D67-B9CE-3C9822DE5C3D}" srcOrd="0" destOrd="0" presId="urn:microsoft.com/office/officeart/2005/8/layout/orgChart1"/>
-    <dgm:cxn modelId="{E579E0F5-4F24-46BB-BB8B-A851AD1D162A}" type="presParOf" srcId="{2881FF3A-6EF7-4D67-B9CE-3C9822DE5C3D}" destId="{7B7E9DA4-CAC3-43B7-BF96-424B90DAA4FC}" srcOrd="0" destOrd="0" presId="urn:microsoft.com/office/officeart/2005/8/layout/orgChart1"/>
-    <dgm:cxn modelId="{0C971AC9-EED9-41DF-8F2D-CE318BB58112}" type="presParOf" srcId="{2881FF3A-6EF7-4D67-B9CE-3C9822DE5C3D}" destId="{5054F81A-E060-40C6-B9E4-0BF34BAC220A}" srcOrd="1" destOrd="0" presId="urn:microsoft.com/office/officeart/2005/8/layout/orgChart1"/>
-    <dgm:cxn modelId="{D654931A-7A46-4A34-8579-371EE7405CF0}" type="presParOf" srcId="{05921256-06C1-43C2-AB9E-26FB6BF5BFA9}" destId="{84BE9AC6-7F0A-4837-8D3F-E3C1AB95F602}" srcOrd="1" destOrd="0" presId="urn:microsoft.com/office/officeart/2005/8/layout/orgChart1"/>
-    <dgm:cxn modelId="{13A2B833-E4A4-4828-BABF-BE7A8AA9161A}" type="presParOf" srcId="{84BE9AC6-7F0A-4837-8D3F-E3C1AB95F602}" destId="{987FAE5F-E6EA-4C10-B21E-8A8396D56978}" srcOrd="0" destOrd="0" presId="urn:microsoft.com/office/officeart/2005/8/layout/orgChart1"/>
-    <dgm:cxn modelId="{99526116-96B4-4DA9-90AB-29744B15CA80}" type="presParOf" srcId="{84BE9AC6-7F0A-4837-8D3F-E3C1AB95F602}" destId="{10966B85-7D70-4090-AEDE-4F30DC301FD6}" srcOrd="1" destOrd="0" presId="urn:microsoft.com/office/officeart/2005/8/layout/orgChart1"/>
-    <dgm:cxn modelId="{02AB6EC1-065F-46CB-B1E7-F7D9A074AF24}" type="presParOf" srcId="{10966B85-7D70-4090-AEDE-4F30DC301FD6}" destId="{842BFC14-CB69-4391-B6D2-0E1F15467275}" srcOrd="0" destOrd="0" presId="urn:microsoft.com/office/officeart/2005/8/layout/orgChart1"/>
-    <dgm:cxn modelId="{5A7C1807-8C70-405B-91FF-432E651EC114}" type="presParOf" srcId="{842BFC14-CB69-4391-B6D2-0E1F15467275}" destId="{9569CC01-5FCB-45F9-8293-E37D821344E5}" srcOrd="0" destOrd="0" presId="urn:microsoft.com/office/officeart/2005/8/layout/orgChart1"/>
-    <dgm:cxn modelId="{BBFA0FD2-1595-4A9F-9826-0D8174226775}" type="presParOf" srcId="{842BFC14-CB69-4391-B6D2-0E1F15467275}" destId="{FF88E7B6-6644-42CB-B091-0E58C306070B}" srcOrd="1" destOrd="0" presId="urn:microsoft.com/office/officeart/2005/8/layout/orgChart1"/>
-    <dgm:cxn modelId="{283C65B0-D478-4E67-9F21-92AF047E5033}" type="presParOf" srcId="{10966B85-7D70-4090-AEDE-4F30DC301FD6}" destId="{1D05B2B2-32CE-4051-A473-332A74B50ED9}" srcOrd="1" destOrd="0" presId="urn:microsoft.com/office/officeart/2005/8/layout/orgChart1"/>
-    <dgm:cxn modelId="{D62AC7D8-37DE-481F-A682-F712DFBED3FD}" type="presParOf" srcId="{1D05B2B2-32CE-4051-A473-332A74B50ED9}" destId="{5ECC7F91-9FFD-4CB1-B984-0DB362133B56}" srcOrd="0" destOrd="0" presId="urn:microsoft.com/office/officeart/2005/8/layout/orgChart1"/>
-    <dgm:cxn modelId="{550D3EFC-13BD-4C10-B886-B71988AA6608}" type="presParOf" srcId="{1D05B2B2-32CE-4051-A473-332A74B50ED9}" destId="{CFAEF9D5-4582-4574-9294-EB0268A4734C}" srcOrd="1" destOrd="0" presId="urn:microsoft.com/office/officeart/2005/8/layout/orgChart1"/>
-    <dgm:cxn modelId="{287D196E-9A8D-4F8A-B377-10C8EDD85FC7}" type="presParOf" srcId="{CFAEF9D5-4582-4574-9294-EB0268A4734C}" destId="{6A8B3B55-2D98-485F-B63E-6C1FB03D0B4F}" srcOrd="0" destOrd="0" presId="urn:microsoft.com/office/officeart/2005/8/layout/orgChart1"/>
-    <dgm:cxn modelId="{C3A3628D-2E06-4D16-B3D7-87DFE5C6760D}" type="presParOf" srcId="{6A8B3B55-2D98-485F-B63E-6C1FB03D0B4F}" destId="{FB65840B-E5DA-48ED-AC11-C5B0C37ABF53}" srcOrd="0" destOrd="0" presId="urn:microsoft.com/office/officeart/2005/8/layout/orgChart1"/>
-    <dgm:cxn modelId="{23761974-FF8F-466F-B40D-F7AECEEC6D18}" type="presParOf" srcId="{6A8B3B55-2D98-485F-B63E-6C1FB03D0B4F}" destId="{804F9821-1C8F-4825-B8D0-0B2DBED99EC8}" srcOrd="1" destOrd="0" presId="urn:microsoft.com/office/officeart/2005/8/layout/orgChart1"/>
-    <dgm:cxn modelId="{B29ABBE6-A581-428C-8B41-CCC28258D3C3}" type="presParOf" srcId="{CFAEF9D5-4582-4574-9294-EB0268A4734C}" destId="{1A5077F5-B764-4905-8D25-74E25AC6DD95}" srcOrd="1" destOrd="0" presId="urn:microsoft.com/office/officeart/2005/8/layout/orgChart1"/>
-    <dgm:cxn modelId="{D46C90F0-49F6-4F0A-BD8C-F12D01C634C2}" type="presParOf" srcId="{1A5077F5-B764-4905-8D25-74E25AC6DD95}" destId="{E45AE982-EB67-45C7-B813-FD40E1014E58}" srcOrd="0" destOrd="0" presId="urn:microsoft.com/office/officeart/2005/8/layout/orgChart1"/>
-    <dgm:cxn modelId="{063E2B7D-1368-4AE1-9120-F96965237233}" type="presParOf" srcId="{1A5077F5-B764-4905-8D25-74E25AC6DD95}" destId="{9543B87F-CF45-48EF-86EF-DACAE72C953C}" srcOrd="1" destOrd="0" presId="urn:microsoft.com/office/officeart/2005/8/layout/orgChart1"/>
-    <dgm:cxn modelId="{F045F105-25B6-48F7-AA64-69CFE08B921F}" type="presParOf" srcId="{9543B87F-CF45-48EF-86EF-DACAE72C953C}" destId="{56DD9984-01B1-400E-89F1-9376E1124D0B}" srcOrd="0" destOrd="0" presId="urn:microsoft.com/office/officeart/2005/8/layout/orgChart1"/>
-    <dgm:cxn modelId="{BAE7FBBC-EB36-44C6-9166-5313D2509DA4}" type="presParOf" srcId="{56DD9984-01B1-400E-89F1-9376E1124D0B}" destId="{7CD51DB3-1707-49EF-8685-3AFEC943882C}" srcOrd="0" destOrd="0" presId="urn:microsoft.com/office/officeart/2005/8/layout/orgChart1"/>
-    <dgm:cxn modelId="{3D100954-75BD-41D9-B4AF-C0ECA2C1F5E1}" type="presParOf" srcId="{56DD9984-01B1-400E-89F1-9376E1124D0B}" destId="{6D4E6491-349A-4A17-8A23-6BDAE0095BBD}" srcOrd="1" destOrd="0" presId="urn:microsoft.com/office/officeart/2005/8/layout/orgChart1"/>
-    <dgm:cxn modelId="{BA02EB8C-4076-4525-A58A-2C47246D114E}" type="presParOf" srcId="{9543B87F-CF45-48EF-86EF-DACAE72C953C}" destId="{8D787497-FCF8-43B3-9B07-87EA41254E2E}" srcOrd="1" destOrd="0" presId="urn:microsoft.com/office/officeart/2005/8/layout/orgChart1"/>
-    <dgm:cxn modelId="{9829C600-AC1A-47A6-80C5-06F3C723E82C}" type="presParOf" srcId="{9543B87F-CF45-48EF-86EF-DACAE72C953C}" destId="{B3BDF59F-C7BF-4BB4-89D5-7900F089EEF7}" srcOrd="2" destOrd="0" presId="urn:microsoft.com/office/officeart/2005/8/layout/orgChart1"/>
-    <dgm:cxn modelId="{93FD95F4-79B3-4D53-90D3-6590B597325A}" type="presParOf" srcId="{1A5077F5-B764-4905-8D25-74E25AC6DD95}" destId="{A3675F38-4FBB-42BD-8F44-78D9519D9C8C}" srcOrd="2" destOrd="0" presId="urn:microsoft.com/office/officeart/2005/8/layout/orgChart1"/>
-    <dgm:cxn modelId="{AAE95322-3AF4-4CBB-B754-37F9B0C4E826}" type="presParOf" srcId="{1A5077F5-B764-4905-8D25-74E25AC6DD95}" destId="{62DF2A57-7C2F-487D-96EF-23058E3676D1}" srcOrd="3" destOrd="0" presId="urn:microsoft.com/office/officeart/2005/8/layout/orgChart1"/>
-    <dgm:cxn modelId="{D5218ABC-250B-4E72-9E88-F246F7E3B5E0}" type="presParOf" srcId="{62DF2A57-7C2F-487D-96EF-23058E3676D1}" destId="{96BCDBE9-994D-436D-B727-69505753B50F}" srcOrd="0" destOrd="0" presId="urn:microsoft.com/office/officeart/2005/8/layout/orgChart1"/>
-    <dgm:cxn modelId="{E7522ECC-7366-4AB3-861B-C7BA891DE627}" type="presParOf" srcId="{96BCDBE9-994D-436D-B727-69505753B50F}" destId="{4EB3E628-E164-45E5-BEF1-F495517B775F}" srcOrd="0" destOrd="0" presId="urn:microsoft.com/office/officeart/2005/8/layout/orgChart1"/>
-    <dgm:cxn modelId="{94B96C23-C367-41C2-B5BC-7C69F6DA8C6E}" type="presParOf" srcId="{96BCDBE9-994D-436D-B727-69505753B50F}" destId="{3727F4B6-F577-41ED-B8AE-DBD3260DF45D}" srcOrd="1" destOrd="0" presId="urn:microsoft.com/office/officeart/2005/8/layout/orgChart1"/>
-    <dgm:cxn modelId="{EAD91FF7-BD73-4264-973A-3CBDFD96CAB0}" type="presParOf" srcId="{62DF2A57-7C2F-487D-96EF-23058E3676D1}" destId="{B822FC4A-494D-49E0-8288-3811613A1C4F}" srcOrd="1" destOrd="0" presId="urn:microsoft.com/office/officeart/2005/8/layout/orgChart1"/>
-    <dgm:cxn modelId="{A0583508-B1DB-4193-9E96-85FB4EB79F6D}" type="presParOf" srcId="{62DF2A57-7C2F-487D-96EF-23058E3676D1}" destId="{E6067560-FC91-4FC8-99B7-4EAA4FB11CA2}" srcOrd="2" destOrd="0" presId="urn:microsoft.com/office/officeart/2005/8/layout/orgChart1"/>
-    <dgm:cxn modelId="{BCB04C9A-F5A0-46C0-B572-3E08A3860D09}" type="presParOf" srcId="{CFAEF9D5-4582-4574-9294-EB0268A4734C}" destId="{1B42189B-B4FB-43EE-BA7C-C9A99852EE0F}" srcOrd="2" destOrd="0" presId="urn:microsoft.com/office/officeart/2005/8/layout/orgChart1"/>
-    <dgm:cxn modelId="{43C4C0A5-9871-4BB5-AE4A-9966D74CC03C}" type="presParOf" srcId="{1D05B2B2-32CE-4051-A473-332A74B50ED9}" destId="{7EC802BD-874C-4A42-A7AD-749B43FA73E6}" srcOrd="2" destOrd="0" presId="urn:microsoft.com/office/officeart/2005/8/layout/orgChart1"/>
-    <dgm:cxn modelId="{99D9DEC6-2F62-4A1C-9434-CBB431D96726}" type="presParOf" srcId="{1D05B2B2-32CE-4051-A473-332A74B50ED9}" destId="{9449CF77-0D4C-4F53-8966-0A46E3F89860}" srcOrd="3" destOrd="0" presId="urn:microsoft.com/office/officeart/2005/8/layout/orgChart1"/>
-    <dgm:cxn modelId="{13F21F64-BF59-40C1-993E-814B5A9F6E25}" type="presParOf" srcId="{9449CF77-0D4C-4F53-8966-0A46E3F89860}" destId="{9BE0F192-BF2A-4D86-82F5-46DAF3DEACDA}" srcOrd="0" destOrd="0" presId="urn:microsoft.com/office/officeart/2005/8/layout/orgChart1"/>
-    <dgm:cxn modelId="{4D2DE777-5917-4A27-B5A3-B740EA797C49}" type="presParOf" srcId="{9BE0F192-BF2A-4D86-82F5-46DAF3DEACDA}" destId="{A0712AA1-2952-4962-8ADA-ED860303A13B}" srcOrd="0" destOrd="0" presId="urn:microsoft.com/office/officeart/2005/8/layout/orgChart1"/>
-    <dgm:cxn modelId="{D2ED2533-F572-4D16-B0A4-AD553582C41A}" type="presParOf" srcId="{9BE0F192-BF2A-4D86-82F5-46DAF3DEACDA}" destId="{6F389246-8064-4157-80B4-B9A8F9E40ADD}" srcOrd="1" destOrd="0" presId="urn:microsoft.com/office/officeart/2005/8/layout/orgChart1"/>
-    <dgm:cxn modelId="{68A1C384-C81F-4B6A-B7BF-962FBB8BEECE}" type="presParOf" srcId="{9449CF77-0D4C-4F53-8966-0A46E3F89860}" destId="{9AEA323E-7CB4-40B5-8CDE-8403432D095C}" srcOrd="1" destOrd="0" presId="urn:microsoft.com/office/officeart/2005/8/layout/orgChart1"/>
-    <dgm:cxn modelId="{A3385CA9-FF64-4BEE-AE19-12465A12E892}" type="presParOf" srcId="{9AEA323E-7CB4-40B5-8CDE-8403432D095C}" destId="{BCC1F77C-43B0-4465-B7EE-95EC85EE54A1}" srcOrd="0" destOrd="0" presId="urn:microsoft.com/office/officeart/2005/8/layout/orgChart1"/>
-    <dgm:cxn modelId="{FE8EC745-C138-4828-824E-B650F53BDC36}" type="presParOf" srcId="{9AEA323E-7CB4-40B5-8CDE-8403432D095C}" destId="{D87EF965-3109-4999-9172-657942C4E0EF}" srcOrd="1" destOrd="0" presId="urn:microsoft.com/office/officeart/2005/8/layout/orgChart1"/>
-    <dgm:cxn modelId="{648C0430-B331-4B0F-AB27-5EE3324D9953}" type="presParOf" srcId="{D87EF965-3109-4999-9172-657942C4E0EF}" destId="{93BFB25D-F01E-4969-93A8-99BE1F1B3139}" srcOrd="0" destOrd="0" presId="urn:microsoft.com/office/officeart/2005/8/layout/orgChart1"/>
-    <dgm:cxn modelId="{2E5054B7-0B6C-43DC-BF2E-B954B9F04AB1}" type="presParOf" srcId="{93BFB25D-F01E-4969-93A8-99BE1F1B3139}" destId="{08AACF26-A74B-4E4F-8D74-F83B9CAB7C83}" srcOrd="0" destOrd="0" presId="urn:microsoft.com/office/officeart/2005/8/layout/orgChart1"/>
-    <dgm:cxn modelId="{D2C8A89F-F073-4F94-B190-F0879D9E1F5A}" type="presParOf" srcId="{93BFB25D-F01E-4969-93A8-99BE1F1B3139}" destId="{CE4FE9CA-84E0-4692-91D2-516AED61335F}" srcOrd="1" destOrd="0" presId="urn:microsoft.com/office/officeart/2005/8/layout/orgChart1"/>
-    <dgm:cxn modelId="{D0EFCA4A-4B07-4B0F-917D-82E4A5DDBADD}" type="presParOf" srcId="{D87EF965-3109-4999-9172-657942C4E0EF}" destId="{BB2E3A70-01FB-4257-8B00-CE98D709FF60}" srcOrd="1" destOrd="0" presId="urn:microsoft.com/office/officeart/2005/8/layout/orgChart1"/>
-    <dgm:cxn modelId="{2281D206-85EF-41F6-80A0-31DE500676CA}" type="presParOf" srcId="{D87EF965-3109-4999-9172-657942C4E0EF}" destId="{6822FE10-091F-4F53-A0D4-F9092CFBD6AC}" srcOrd="2" destOrd="0" presId="urn:microsoft.com/office/officeart/2005/8/layout/orgChart1"/>
-    <dgm:cxn modelId="{EC52F279-1898-442C-A4BD-253B20DC5674}" type="presParOf" srcId="{9AEA323E-7CB4-40B5-8CDE-8403432D095C}" destId="{24955F0E-53DA-4347-B40B-2E87C21654A9}" srcOrd="2" destOrd="0" presId="urn:microsoft.com/office/officeart/2005/8/layout/orgChart1"/>
-    <dgm:cxn modelId="{779F4635-7E57-41E4-BB24-5F4BB2165244}" type="presParOf" srcId="{9AEA323E-7CB4-40B5-8CDE-8403432D095C}" destId="{94390293-0697-4220-A240-CE57B799EAAE}" srcOrd="3" destOrd="0" presId="urn:microsoft.com/office/officeart/2005/8/layout/orgChart1"/>
-    <dgm:cxn modelId="{6DB857C5-C7E9-4967-A031-9F4B7D7107EE}" type="presParOf" srcId="{94390293-0697-4220-A240-CE57B799EAAE}" destId="{A6DB5F38-D0F6-490E-A90A-D00B4E0A33B0}" srcOrd="0" destOrd="0" presId="urn:microsoft.com/office/officeart/2005/8/layout/orgChart1"/>
-    <dgm:cxn modelId="{BA217CA3-244D-4C7A-AA43-3FFCA9481351}" type="presParOf" srcId="{A6DB5F38-D0F6-490E-A90A-D00B4E0A33B0}" destId="{22FAD154-0AD1-4BA5-B910-6B0889CF8EAF}" srcOrd="0" destOrd="0" presId="urn:microsoft.com/office/officeart/2005/8/layout/orgChart1"/>
-    <dgm:cxn modelId="{8CF716DF-0497-442C-8A61-3C10A7AD2598}" type="presParOf" srcId="{A6DB5F38-D0F6-490E-A90A-D00B4E0A33B0}" destId="{7F41DAE4-4357-48AF-97CC-F6C9998B7648}" srcOrd="1" destOrd="0" presId="urn:microsoft.com/office/officeart/2005/8/layout/orgChart1"/>
-    <dgm:cxn modelId="{61AC265B-3376-44E5-B84F-6F6F2189929D}" type="presParOf" srcId="{94390293-0697-4220-A240-CE57B799EAAE}" destId="{7ADFE5AB-0292-465E-8868-89147D514510}" srcOrd="1" destOrd="0" presId="urn:microsoft.com/office/officeart/2005/8/layout/orgChart1"/>
-    <dgm:cxn modelId="{ABC34A1D-E749-47C0-939E-D0E3023F15D9}" type="presParOf" srcId="{94390293-0697-4220-A240-CE57B799EAAE}" destId="{63605A91-EFA2-4B40-B724-28D3D9B7A0B7}" srcOrd="2" destOrd="0" presId="urn:microsoft.com/office/officeart/2005/8/layout/orgChart1"/>
-    <dgm:cxn modelId="{8162420D-AC08-482E-9660-E5751DCB3669}" type="presParOf" srcId="{9449CF77-0D4C-4F53-8966-0A46E3F89860}" destId="{29F16FA2-45A8-4A15-ABA0-77D5CDC1FE2C}" srcOrd="2" destOrd="0" presId="urn:microsoft.com/office/officeart/2005/8/layout/orgChart1"/>
-    <dgm:cxn modelId="{930BA131-1C44-4CB0-920E-D1FE6DF92C51}" type="presParOf" srcId="{1D05B2B2-32CE-4051-A473-332A74B50ED9}" destId="{EE804ED4-9AD5-4CB0-A3DA-7DC344AC55BD}" srcOrd="4" destOrd="0" presId="urn:microsoft.com/office/officeart/2005/8/layout/orgChart1"/>
-    <dgm:cxn modelId="{7DD423A9-464A-4C4A-8D6A-CBDABC4A9560}" type="presParOf" srcId="{1D05B2B2-32CE-4051-A473-332A74B50ED9}" destId="{A35F45A1-6A3A-4C7B-8376-61EB59C397A0}" srcOrd="5" destOrd="0" presId="urn:microsoft.com/office/officeart/2005/8/layout/orgChart1"/>
-    <dgm:cxn modelId="{111DA8A1-629F-4852-BE58-E40F7A718A13}" type="presParOf" srcId="{A35F45A1-6A3A-4C7B-8376-61EB59C397A0}" destId="{A5478DBB-6247-44DB-B144-3D6C24485D3F}" srcOrd="0" destOrd="0" presId="urn:microsoft.com/office/officeart/2005/8/layout/orgChart1"/>
-    <dgm:cxn modelId="{2E4F5185-DFFF-4653-85E5-C4319B592AD0}" type="presParOf" srcId="{A5478DBB-6247-44DB-B144-3D6C24485D3F}" destId="{8D3D2CBF-3D7E-4333-A481-E1491DA1396A}" srcOrd="0" destOrd="0" presId="urn:microsoft.com/office/officeart/2005/8/layout/orgChart1"/>
-    <dgm:cxn modelId="{FB4AF263-E40D-44EC-9FA7-C3BCE1A4DEA5}" type="presParOf" srcId="{A5478DBB-6247-44DB-B144-3D6C24485D3F}" destId="{6951B485-25A6-4C2C-9616-F1754C42DA65}" srcOrd="1" destOrd="0" presId="urn:microsoft.com/office/officeart/2005/8/layout/orgChart1"/>
-    <dgm:cxn modelId="{1BD225A1-B4FE-414B-A9FC-FA181B6CFA90}" type="presParOf" srcId="{A35F45A1-6A3A-4C7B-8376-61EB59C397A0}" destId="{17DA19DB-F834-4F51-A0AF-B992E5DB391B}" srcOrd="1" destOrd="0" presId="urn:microsoft.com/office/officeart/2005/8/layout/orgChart1"/>
-    <dgm:cxn modelId="{C985EFB2-41DE-4830-B1CD-02D51A380751}" type="presParOf" srcId="{A35F45A1-6A3A-4C7B-8376-61EB59C397A0}" destId="{6BB3C503-1C77-49EF-A6C0-BB24011B524A}" srcOrd="2" destOrd="0" presId="urn:microsoft.com/office/officeart/2005/8/layout/orgChart1"/>
-    <dgm:cxn modelId="{41E780AF-5F00-4D4B-B8CA-E503B3AA9089}" type="presParOf" srcId="{1D05B2B2-32CE-4051-A473-332A74B50ED9}" destId="{3B2319CB-AF4A-4846-8084-106BBF8E7328}" srcOrd="6" destOrd="0" presId="urn:microsoft.com/office/officeart/2005/8/layout/orgChart1"/>
-    <dgm:cxn modelId="{91F90A97-B0CB-4976-8536-00B2BDDD15D1}" type="presParOf" srcId="{1D05B2B2-32CE-4051-A473-332A74B50ED9}" destId="{1F15066F-A734-48FE-8E31-5CB997B2CFBC}" srcOrd="7" destOrd="0" presId="urn:microsoft.com/office/officeart/2005/8/layout/orgChart1"/>
-    <dgm:cxn modelId="{7C68798B-20EF-4E13-AA06-3EB05CE6A14B}" type="presParOf" srcId="{1F15066F-A734-48FE-8E31-5CB997B2CFBC}" destId="{95604F37-4074-487F-B74E-B431FD29CE5D}" srcOrd="0" destOrd="0" presId="urn:microsoft.com/office/officeart/2005/8/layout/orgChart1"/>
-    <dgm:cxn modelId="{CA222867-D460-468D-9D4A-9A1E5FEBAD9E}" type="presParOf" srcId="{95604F37-4074-487F-B74E-B431FD29CE5D}" destId="{3A11F94B-31DB-4019-8868-DF0FF9FBF89E}" srcOrd="0" destOrd="0" presId="urn:microsoft.com/office/officeart/2005/8/layout/orgChart1"/>
-    <dgm:cxn modelId="{BEF8370D-F021-425E-A5D8-5F33A9CF7195}" type="presParOf" srcId="{95604F37-4074-487F-B74E-B431FD29CE5D}" destId="{E2FCF639-076E-4D85-B4A1-59D5C421A4CA}" srcOrd="1" destOrd="0" presId="urn:microsoft.com/office/officeart/2005/8/layout/orgChart1"/>
-    <dgm:cxn modelId="{81A07249-6FBA-45FE-AFDA-85608464DC27}" type="presParOf" srcId="{1F15066F-A734-48FE-8E31-5CB997B2CFBC}" destId="{59EF164E-EB99-4809-9C63-553BCE3FD74F}" srcOrd="1" destOrd="0" presId="urn:microsoft.com/office/officeart/2005/8/layout/orgChart1"/>
-    <dgm:cxn modelId="{EA3E06F4-E54C-49A8-BDB3-BB86BEE64144}" type="presParOf" srcId="{1F15066F-A734-48FE-8E31-5CB997B2CFBC}" destId="{B97A769E-6F9C-4F91-8782-2F007247B75F}" srcOrd="2" destOrd="0" presId="urn:microsoft.com/office/officeart/2005/8/layout/orgChart1"/>
-    <dgm:cxn modelId="{38618EE5-F1B0-4326-A27F-755BB65414F0}" type="presParOf" srcId="{1D05B2B2-32CE-4051-A473-332A74B50ED9}" destId="{99079DEF-5B4C-495C-8ED6-BED6C244AB10}" srcOrd="8" destOrd="0" presId="urn:microsoft.com/office/officeart/2005/8/layout/orgChart1"/>
-    <dgm:cxn modelId="{24497E97-C917-4B43-BFF6-E6455DD478BE}" type="presParOf" srcId="{1D05B2B2-32CE-4051-A473-332A74B50ED9}" destId="{38B4A105-5F1C-4B90-BBF4-F8C7ED6DD4D6}" srcOrd="9" destOrd="0" presId="urn:microsoft.com/office/officeart/2005/8/layout/orgChart1"/>
-    <dgm:cxn modelId="{04BB874C-3C73-4357-8481-F3C21C239300}" type="presParOf" srcId="{38B4A105-5F1C-4B90-BBF4-F8C7ED6DD4D6}" destId="{E52B9761-C48D-4A62-A7E0-70055EBE1FE4}" srcOrd="0" destOrd="0" presId="urn:microsoft.com/office/officeart/2005/8/layout/orgChart1"/>
-    <dgm:cxn modelId="{7FA84FEE-7357-4361-B089-29DFB8C61909}" type="presParOf" srcId="{E52B9761-C48D-4A62-A7E0-70055EBE1FE4}" destId="{A5FAD42B-18A1-426C-A18F-8432D8592588}" srcOrd="0" destOrd="0" presId="urn:microsoft.com/office/officeart/2005/8/layout/orgChart1"/>
-    <dgm:cxn modelId="{0415FC37-4BDF-466F-9785-12771D5741C4}" type="presParOf" srcId="{E52B9761-C48D-4A62-A7E0-70055EBE1FE4}" destId="{61563EF1-BBC2-4D93-80C0-07C572124FAE}" srcOrd="1" destOrd="0" presId="urn:microsoft.com/office/officeart/2005/8/layout/orgChart1"/>
-    <dgm:cxn modelId="{D5CA2D0D-74A8-4414-959F-50794F73A221}" type="presParOf" srcId="{38B4A105-5F1C-4B90-BBF4-F8C7ED6DD4D6}" destId="{B4AF4FD5-638A-47F7-9543-D4BD863BBD9F}" srcOrd="1" destOrd="0" presId="urn:microsoft.com/office/officeart/2005/8/layout/orgChart1"/>
-    <dgm:cxn modelId="{EEEF28DB-375A-437E-91D1-3A6A87C04A7C}" type="presParOf" srcId="{38B4A105-5F1C-4B90-BBF4-F8C7ED6DD4D6}" destId="{8C5947FE-BE0E-44A3-B4F5-0C4CF8CC2943}" srcOrd="2" destOrd="0" presId="urn:microsoft.com/office/officeart/2005/8/layout/orgChart1"/>
-    <dgm:cxn modelId="{2FDB6C09-77DD-41B3-988A-5802E57FC004}" type="presParOf" srcId="{10966B85-7D70-4090-AEDE-4F30DC301FD6}" destId="{F5DDAE68-7133-4BB2-9D19-D5AF49C4434F}" srcOrd="2" destOrd="0" presId="urn:microsoft.com/office/officeart/2005/8/layout/orgChart1"/>
-    <dgm:cxn modelId="{C93B7324-F740-4E95-A261-00FAF2BC4E6C}" type="presParOf" srcId="{05921256-06C1-43C2-AB9E-26FB6BF5BFA9}" destId="{582707C8-F235-4FCA-83AF-4B6C29C6D58A}" srcOrd="2" destOrd="0" presId="urn:microsoft.com/office/officeart/2005/8/layout/orgChart1"/>
-    <dgm:cxn modelId="{5BA638F3-27BD-4F70-BECD-1E42A66A0B5F}" type="presParOf" srcId="{582707C8-F235-4FCA-83AF-4B6C29C6D58A}" destId="{2465F9D2-C19C-4BFE-8C08-2C63D3181454}" srcOrd="0" destOrd="0" presId="urn:microsoft.com/office/officeart/2005/8/layout/orgChart1"/>
-    <dgm:cxn modelId="{2BDBB374-975B-4A72-8777-5D09DE5802A5}" type="presParOf" srcId="{582707C8-F235-4FCA-83AF-4B6C29C6D58A}" destId="{7777A242-A26D-4790-B40A-C96D349FB66F}" srcOrd="1" destOrd="0" presId="urn:microsoft.com/office/officeart/2005/8/layout/orgChart1"/>
-    <dgm:cxn modelId="{D3992769-9553-4F3E-87B5-F3DCC68C0D56}" type="presParOf" srcId="{7777A242-A26D-4790-B40A-C96D349FB66F}" destId="{6483511A-822A-4114-AE61-469FF55DB4CD}" srcOrd="0" destOrd="0" presId="urn:microsoft.com/office/officeart/2005/8/layout/orgChart1"/>
-    <dgm:cxn modelId="{46D6F3B7-2ECF-46F7-AA93-503B1C00F748}" type="presParOf" srcId="{6483511A-822A-4114-AE61-469FF55DB4CD}" destId="{71A4FF8C-3E8B-4049-8CFA-94BBCAECABAF}" srcOrd="0" destOrd="0" presId="urn:microsoft.com/office/officeart/2005/8/layout/orgChart1"/>
-    <dgm:cxn modelId="{898B2ABF-0BA5-4423-AAB5-E64B7554986E}" type="presParOf" srcId="{6483511A-822A-4114-AE61-469FF55DB4CD}" destId="{93FD4BD6-E0D6-4254-BDFF-69A105AE1341}" srcOrd="1" destOrd="0" presId="urn:microsoft.com/office/officeart/2005/8/layout/orgChart1"/>
-    <dgm:cxn modelId="{CC7BB225-FC5C-4E90-A3C8-DFB2B3D0905E}" type="presParOf" srcId="{7777A242-A26D-4790-B40A-C96D349FB66F}" destId="{4DD9C260-517D-49AE-8C7A-0FE385404DE2}" srcOrd="1" destOrd="0" presId="urn:microsoft.com/office/officeart/2005/8/layout/orgChart1"/>
-    <dgm:cxn modelId="{3E4F8D87-1F59-4A83-838E-8C11CB4C7005}" type="presParOf" srcId="{7777A242-A26D-4790-B40A-C96D349FB66F}" destId="{AC3DE7E6-7B46-4298-B1F6-A75F4BE92084}" srcOrd="2" destOrd="0" presId="urn:microsoft.com/office/officeart/2005/8/layout/orgChart1"/>
+    <dgm:cxn modelId="{0D31ECF2-E26F-428A-B27B-99E98A853B72}" type="presParOf" srcId="{B126DFBF-B736-402E-8F72-7AFEECCD45B6}" destId="{05921256-06C1-43C2-AB9E-26FB6BF5BFA9}" srcOrd="0" destOrd="0" presId="urn:microsoft.com/office/officeart/2005/8/layout/orgChart1"/>
+    <dgm:cxn modelId="{405BF088-884F-4567-A822-389D09BAB45F}" type="presParOf" srcId="{05921256-06C1-43C2-AB9E-26FB6BF5BFA9}" destId="{2881FF3A-6EF7-4D67-B9CE-3C9822DE5C3D}" srcOrd="0" destOrd="0" presId="urn:microsoft.com/office/officeart/2005/8/layout/orgChart1"/>
+    <dgm:cxn modelId="{45919484-622D-4512-AE10-C2A0DA66BF6C}" type="presParOf" srcId="{2881FF3A-6EF7-4D67-B9CE-3C9822DE5C3D}" destId="{7B7E9DA4-CAC3-43B7-BF96-424B90DAA4FC}" srcOrd="0" destOrd="0" presId="urn:microsoft.com/office/officeart/2005/8/layout/orgChart1"/>
+    <dgm:cxn modelId="{C0329B0A-EE02-4A88-8C04-B5E25556CC8D}" type="presParOf" srcId="{2881FF3A-6EF7-4D67-B9CE-3C9822DE5C3D}" destId="{5054F81A-E060-40C6-B9E4-0BF34BAC220A}" srcOrd="1" destOrd="0" presId="urn:microsoft.com/office/officeart/2005/8/layout/orgChart1"/>
+    <dgm:cxn modelId="{AE372BE9-A717-4FD5-BBA1-C54D162E0869}" type="presParOf" srcId="{05921256-06C1-43C2-AB9E-26FB6BF5BFA9}" destId="{84BE9AC6-7F0A-4837-8D3F-E3C1AB95F602}" srcOrd="1" destOrd="0" presId="urn:microsoft.com/office/officeart/2005/8/layout/orgChart1"/>
+    <dgm:cxn modelId="{4D48A93E-16E2-48B2-9228-8AC5C33EBFC9}" type="presParOf" srcId="{84BE9AC6-7F0A-4837-8D3F-E3C1AB95F602}" destId="{987FAE5F-E6EA-4C10-B21E-8A8396D56978}" srcOrd="0" destOrd="0" presId="urn:microsoft.com/office/officeart/2005/8/layout/orgChart1"/>
+    <dgm:cxn modelId="{EE2C6063-456A-4A51-83A3-EF431F9EA671}" type="presParOf" srcId="{84BE9AC6-7F0A-4837-8D3F-E3C1AB95F602}" destId="{10966B85-7D70-4090-AEDE-4F30DC301FD6}" srcOrd="1" destOrd="0" presId="urn:microsoft.com/office/officeart/2005/8/layout/orgChart1"/>
+    <dgm:cxn modelId="{48AB5A5D-7946-4B35-8492-B5BFD2B3AE7F}" type="presParOf" srcId="{10966B85-7D70-4090-AEDE-4F30DC301FD6}" destId="{842BFC14-CB69-4391-B6D2-0E1F15467275}" srcOrd="0" destOrd="0" presId="urn:microsoft.com/office/officeart/2005/8/layout/orgChart1"/>
+    <dgm:cxn modelId="{58888971-101E-4278-B25A-5E07F209B12E}" type="presParOf" srcId="{842BFC14-CB69-4391-B6D2-0E1F15467275}" destId="{9569CC01-5FCB-45F9-8293-E37D821344E5}" srcOrd="0" destOrd="0" presId="urn:microsoft.com/office/officeart/2005/8/layout/orgChart1"/>
+    <dgm:cxn modelId="{52A32F94-CEDC-4F88-84E7-7BAB64D40F65}" type="presParOf" srcId="{842BFC14-CB69-4391-B6D2-0E1F15467275}" destId="{FF88E7B6-6644-42CB-B091-0E58C306070B}" srcOrd="1" destOrd="0" presId="urn:microsoft.com/office/officeart/2005/8/layout/orgChart1"/>
+    <dgm:cxn modelId="{17D03F53-CB64-43C4-AF22-A40844E332D9}" type="presParOf" srcId="{10966B85-7D70-4090-AEDE-4F30DC301FD6}" destId="{1D05B2B2-32CE-4051-A473-332A74B50ED9}" srcOrd="1" destOrd="0" presId="urn:microsoft.com/office/officeart/2005/8/layout/orgChart1"/>
+    <dgm:cxn modelId="{5CF13284-0713-4FB4-B1A0-D4FD51921ED3}" type="presParOf" srcId="{1D05B2B2-32CE-4051-A473-332A74B50ED9}" destId="{5ECC7F91-9FFD-4CB1-B984-0DB362133B56}" srcOrd="0" destOrd="0" presId="urn:microsoft.com/office/officeart/2005/8/layout/orgChart1"/>
+    <dgm:cxn modelId="{8810E2A1-5BD6-45F3-9E20-B706F1378249}" type="presParOf" srcId="{1D05B2B2-32CE-4051-A473-332A74B50ED9}" destId="{CFAEF9D5-4582-4574-9294-EB0268A4734C}" srcOrd="1" destOrd="0" presId="urn:microsoft.com/office/officeart/2005/8/layout/orgChart1"/>
+    <dgm:cxn modelId="{196ED54C-F84A-459F-9238-776FBD2424CB}" type="presParOf" srcId="{CFAEF9D5-4582-4574-9294-EB0268A4734C}" destId="{6A8B3B55-2D98-485F-B63E-6C1FB03D0B4F}" srcOrd="0" destOrd="0" presId="urn:microsoft.com/office/officeart/2005/8/layout/orgChart1"/>
+    <dgm:cxn modelId="{678FE757-182D-46AF-B198-231028FCB6CF}" type="presParOf" srcId="{6A8B3B55-2D98-485F-B63E-6C1FB03D0B4F}" destId="{FB65840B-E5DA-48ED-AC11-C5B0C37ABF53}" srcOrd="0" destOrd="0" presId="urn:microsoft.com/office/officeart/2005/8/layout/orgChart1"/>
+    <dgm:cxn modelId="{90382069-7F41-4210-B8AE-C5EB2FA6FE8C}" type="presParOf" srcId="{6A8B3B55-2D98-485F-B63E-6C1FB03D0B4F}" destId="{804F9821-1C8F-4825-B8D0-0B2DBED99EC8}" srcOrd="1" destOrd="0" presId="urn:microsoft.com/office/officeart/2005/8/layout/orgChart1"/>
+    <dgm:cxn modelId="{40744774-0B32-4C2A-AA2F-546E32CD00DC}" type="presParOf" srcId="{CFAEF9D5-4582-4574-9294-EB0268A4734C}" destId="{1A5077F5-B764-4905-8D25-74E25AC6DD95}" srcOrd="1" destOrd="0" presId="urn:microsoft.com/office/officeart/2005/8/layout/orgChart1"/>
+    <dgm:cxn modelId="{741D008F-F46A-4C69-B02C-3EF845894131}" type="presParOf" srcId="{1A5077F5-B764-4905-8D25-74E25AC6DD95}" destId="{E45AE982-EB67-45C7-B813-FD40E1014E58}" srcOrd="0" destOrd="0" presId="urn:microsoft.com/office/officeart/2005/8/layout/orgChart1"/>
+    <dgm:cxn modelId="{CB8E2563-BB8D-40B9-84D5-FAAB0817A771}" type="presParOf" srcId="{1A5077F5-B764-4905-8D25-74E25AC6DD95}" destId="{9543B87F-CF45-48EF-86EF-DACAE72C953C}" srcOrd="1" destOrd="0" presId="urn:microsoft.com/office/officeart/2005/8/layout/orgChart1"/>
+    <dgm:cxn modelId="{4DB76C06-C347-46A0-917D-C4ADA48CE9B7}" type="presParOf" srcId="{9543B87F-CF45-48EF-86EF-DACAE72C953C}" destId="{56DD9984-01B1-400E-89F1-9376E1124D0B}" srcOrd="0" destOrd="0" presId="urn:microsoft.com/office/officeart/2005/8/layout/orgChart1"/>
+    <dgm:cxn modelId="{F2E01DCE-0D2A-4F2A-8EF5-3AFE5F97562B}" type="presParOf" srcId="{56DD9984-01B1-400E-89F1-9376E1124D0B}" destId="{7CD51DB3-1707-49EF-8685-3AFEC943882C}" srcOrd="0" destOrd="0" presId="urn:microsoft.com/office/officeart/2005/8/layout/orgChart1"/>
+    <dgm:cxn modelId="{37A0B27E-7E46-4B7F-B5ED-9E09892B9E88}" type="presParOf" srcId="{56DD9984-01B1-400E-89F1-9376E1124D0B}" destId="{6D4E6491-349A-4A17-8A23-6BDAE0095BBD}" srcOrd="1" destOrd="0" presId="urn:microsoft.com/office/officeart/2005/8/layout/orgChart1"/>
+    <dgm:cxn modelId="{0EC830EC-CEB7-449D-B783-851B7D233CA6}" type="presParOf" srcId="{9543B87F-CF45-48EF-86EF-DACAE72C953C}" destId="{8D787497-FCF8-43B3-9B07-87EA41254E2E}" srcOrd="1" destOrd="0" presId="urn:microsoft.com/office/officeart/2005/8/layout/orgChart1"/>
+    <dgm:cxn modelId="{4D440D27-0991-4BC3-BE0B-3D65CBB786C4}" type="presParOf" srcId="{9543B87F-CF45-48EF-86EF-DACAE72C953C}" destId="{B3BDF59F-C7BF-4BB4-89D5-7900F089EEF7}" srcOrd="2" destOrd="0" presId="urn:microsoft.com/office/officeart/2005/8/layout/orgChart1"/>
+    <dgm:cxn modelId="{EA349691-8B75-41FE-9F7F-BEAE441D8DBB}" type="presParOf" srcId="{1A5077F5-B764-4905-8D25-74E25AC6DD95}" destId="{A3675F38-4FBB-42BD-8F44-78D9519D9C8C}" srcOrd="2" destOrd="0" presId="urn:microsoft.com/office/officeart/2005/8/layout/orgChart1"/>
+    <dgm:cxn modelId="{581852D1-544F-4C07-AB01-26E6778C9BA7}" type="presParOf" srcId="{1A5077F5-B764-4905-8D25-74E25AC6DD95}" destId="{62DF2A57-7C2F-487D-96EF-23058E3676D1}" srcOrd="3" destOrd="0" presId="urn:microsoft.com/office/officeart/2005/8/layout/orgChart1"/>
+    <dgm:cxn modelId="{4F800D84-FECA-4B63-BA87-D70086E4FECF}" type="presParOf" srcId="{62DF2A57-7C2F-487D-96EF-23058E3676D1}" destId="{96BCDBE9-994D-436D-B727-69505753B50F}" srcOrd="0" destOrd="0" presId="urn:microsoft.com/office/officeart/2005/8/layout/orgChart1"/>
+    <dgm:cxn modelId="{BC77A587-9AC7-4D82-9D34-2EF1C3C51626}" type="presParOf" srcId="{96BCDBE9-994D-436D-B727-69505753B50F}" destId="{4EB3E628-E164-45E5-BEF1-F495517B775F}" srcOrd="0" destOrd="0" presId="urn:microsoft.com/office/officeart/2005/8/layout/orgChart1"/>
+    <dgm:cxn modelId="{F52FE6AA-ECFD-4A41-8CA7-AF3B764BA238}" type="presParOf" srcId="{96BCDBE9-994D-436D-B727-69505753B50F}" destId="{3727F4B6-F577-41ED-B8AE-DBD3260DF45D}" srcOrd="1" destOrd="0" presId="urn:microsoft.com/office/officeart/2005/8/layout/orgChart1"/>
+    <dgm:cxn modelId="{3BD1F248-1FD1-491A-9D2C-7969085D1CE7}" type="presParOf" srcId="{62DF2A57-7C2F-487D-96EF-23058E3676D1}" destId="{B822FC4A-494D-49E0-8288-3811613A1C4F}" srcOrd="1" destOrd="0" presId="urn:microsoft.com/office/officeart/2005/8/layout/orgChart1"/>
+    <dgm:cxn modelId="{BA740E33-AC63-4319-8885-CFF5F21FA40F}" type="presParOf" srcId="{62DF2A57-7C2F-487D-96EF-23058E3676D1}" destId="{E6067560-FC91-4FC8-99B7-4EAA4FB11CA2}" srcOrd="2" destOrd="0" presId="urn:microsoft.com/office/officeart/2005/8/layout/orgChart1"/>
+    <dgm:cxn modelId="{220D1822-A105-49A2-88E2-14BB7FD756E4}" type="presParOf" srcId="{CFAEF9D5-4582-4574-9294-EB0268A4734C}" destId="{1B42189B-B4FB-43EE-BA7C-C9A99852EE0F}" srcOrd="2" destOrd="0" presId="urn:microsoft.com/office/officeart/2005/8/layout/orgChart1"/>
+    <dgm:cxn modelId="{59A29522-E860-45B2-AD03-F632B24DE6A3}" type="presParOf" srcId="{1D05B2B2-32CE-4051-A473-332A74B50ED9}" destId="{7EC802BD-874C-4A42-A7AD-749B43FA73E6}" srcOrd="2" destOrd="0" presId="urn:microsoft.com/office/officeart/2005/8/layout/orgChart1"/>
+    <dgm:cxn modelId="{22E2D553-5277-44D7-A2BA-B597AE62DD8B}" type="presParOf" srcId="{1D05B2B2-32CE-4051-A473-332A74B50ED9}" destId="{9449CF77-0D4C-4F53-8966-0A46E3F89860}" srcOrd="3" destOrd="0" presId="urn:microsoft.com/office/officeart/2005/8/layout/orgChart1"/>
+    <dgm:cxn modelId="{7CB7C50A-B43B-4F1E-AC59-7C4D57E1CF99}" type="presParOf" srcId="{9449CF77-0D4C-4F53-8966-0A46E3F89860}" destId="{9BE0F192-BF2A-4D86-82F5-46DAF3DEACDA}" srcOrd="0" destOrd="0" presId="urn:microsoft.com/office/officeart/2005/8/layout/orgChart1"/>
+    <dgm:cxn modelId="{906951ED-085E-46F2-9397-EFB81EED0079}" type="presParOf" srcId="{9BE0F192-BF2A-4D86-82F5-46DAF3DEACDA}" destId="{A0712AA1-2952-4962-8ADA-ED860303A13B}" srcOrd="0" destOrd="0" presId="urn:microsoft.com/office/officeart/2005/8/layout/orgChart1"/>
+    <dgm:cxn modelId="{8B71557A-7B45-459B-B1F9-257912872E6A}" type="presParOf" srcId="{9BE0F192-BF2A-4D86-82F5-46DAF3DEACDA}" destId="{6F389246-8064-4157-80B4-B9A8F9E40ADD}" srcOrd="1" destOrd="0" presId="urn:microsoft.com/office/officeart/2005/8/layout/orgChart1"/>
+    <dgm:cxn modelId="{E5C7DB55-E91D-4D83-BA28-3C53EE5D8853}" type="presParOf" srcId="{9449CF77-0D4C-4F53-8966-0A46E3F89860}" destId="{9AEA323E-7CB4-40B5-8CDE-8403432D095C}" srcOrd="1" destOrd="0" presId="urn:microsoft.com/office/officeart/2005/8/layout/orgChart1"/>
+    <dgm:cxn modelId="{DA3A9117-567B-4478-8AEB-88764CA277F3}" type="presParOf" srcId="{9AEA323E-7CB4-40B5-8CDE-8403432D095C}" destId="{BCC1F77C-43B0-4465-B7EE-95EC85EE54A1}" srcOrd="0" destOrd="0" presId="urn:microsoft.com/office/officeart/2005/8/layout/orgChart1"/>
+    <dgm:cxn modelId="{F0A59CE2-D174-481E-946D-03AD97F12ED1}" type="presParOf" srcId="{9AEA323E-7CB4-40B5-8CDE-8403432D095C}" destId="{D87EF965-3109-4999-9172-657942C4E0EF}" srcOrd="1" destOrd="0" presId="urn:microsoft.com/office/officeart/2005/8/layout/orgChart1"/>
+    <dgm:cxn modelId="{963BB3D2-4907-4C3E-8537-98AD5657B867}" type="presParOf" srcId="{D87EF965-3109-4999-9172-657942C4E0EF}" destId="{93BFB25D-F01E-4969-93A8-99BE1F1B3139}" srcOrd="0" destOrd="0" presId="urn:microsoft.com/office/officeart/2005/8/layout/orgChart1"/>
+    <dgm:cxn modelId="{5A8EB875-1C96-4601-A221-C257D5104E1B}" type="presParOf" srcId="{93BFB25D-F01E-4969-93A8-99BE1F1B3139}" destId="{08AACF26-A74B-4E4F-8D74-F83B9CAB7C83}" srcOrd="0" destOrd="0" presId="urn:microsoft.com/office/officeart/2005/8/layout/orgChart1"/>
+    <dgm:cxn modelId="{0F380ED7-1F19-4872-85E2-0BBCC56EDFC5}" type="presParOf" srcId="{93BFB25D-F01E-4969-93A8-99BE1F1B3139}" destId="{CE4FE9CA-84E0-4692-91D2-516AED61335F}" srcOrd="1" destOrd="0" presId="urn:microsoft.com/office/officeart/2005/8/layout/orgChart1"/>
+    <dgm:cxn modelId="{D6DEA37D-527C-4B9F-A061-6B2F4043A1C8}" type="presParOf" srcId="{D87EF965-3109-4999-9172-657942C4E0EF}" destId="{BB2E3A70-01FB-4257-8B00-CE98D709FF60}" srcOrd="1" destOrd="0" presId="urn:microsoft.com/office/officeart/2005/8/layout/orgChart1"/>
+    <dgm:cxn modelId="{736D5530-0F32-4E15-9D69-407093C4F1C8}" type="presParOf" srcId="{D87EF965-3109-4999-9172-657942C4E0EF}" destId="{6822FE10-091F-4F53-A0D4-F9092CFBD6AC}" srcOrd="2" destOrd="0" presId="urn:microsoft.com/office/officeart/2005/8/layout/orgChart1"/>
+    <dgm:cxn modelId="{71BF0B5A-A63C-4407-80E3-B98831575936}" type="presParOf" srcId="{9AEA323E-7CB4-40B5-8CDE-8403432D095C}" destId="{24955F0E-53DA-4347-B40B-2E87C21654A9}" srcOrd="2" destOrd="0" presId="urn:microsoft.com/office/officeart/2005/8/layout/orgChart1"/>
+    <dgm:cxn modelId="{7E25091F-7A61-4279-B7B5-D7AEBAF9A211}" type="presParOf" srcId="{9AEA323E-7CB4-40B5-8CDE-8403432D095C}" destId="{94390293-0697-4220-A240-CE57B799EAAE}" srcOrd="3" destOrd="0" presId="urn:microsoft.com/office/officeart/2005/8/layout/orgChart1"/>
+    <dgm:cxn modelId="{C117E113-3238-406D-A574-019CA67F20D2}" type="presParOf" srcId="{94390293-0697-4220-A240-CE57B799EAAE}" destId="{A6DB5F38-D0F6-490E-A90A-D00B4E0A33B0}" srcOrd="0" destOrd="0" presId="urn:microsoft.com/office/officeart/2005/8/layout/orgChart1"/>
+    <dgm:cxn modelId="{FB04659A-D2BC-42FB-A71C-7D79EF411FD8}" type="presParOf" srcId="{A6DB5F38-D0F6-490E-A90A-D00B4E0A33B0}" destId="{22FAD154-0AD1-4BA5-B910-6B0889CF8EAF}" srcOrd="0" destOrd="0" presId="urn:microsoft.com/office/officeart/2005/8/layout/orgChart1"/>
+    <dgm:cxn modelId="{2C6ADBC0-05FF-46DD-839C-2A94BA829BD2}" type="presParOf" srcId="{A6DB5F38-D0F6-490E-A90A-D00B4E0A33B0}" destId="{7F41DAE4-4357-48AF-97CC-F6C9998B7648}" srcOrd="1" destOrd="0" presId="urn:microsoft.com/office/officeart/2005/8/layout/orgChart1"/>
+    <dgm:cxn modelId="{8BCBAC7E-26B2-4BFE-AC7D-71C8DC47A73A}" type="presParOf" srcId="{94390293-0697-4220-A240-CE57B799EAAE}" destId="{7ADFE5AB-0292-465E-8868-89147D514510}" srcOrd="1" destOrd="0" presId="urn:microsoft.com/office/officeart/2005/8/layout/orgChart1"/>
+    <dgm:cxn modelId="{838D7941-1C78-49BE-990E-0842FAF22A1E}" type="presParOf" srcId="{94390293-0697-4220-A240-CE57B799EAAE}" destId="{63605A91-EFA2-4B40-B724-28D3D9B7A0B7}" srcOrd="2" destOrd="0" presId="urn:microsoft.com/office/officeart/2005/8/layout/orgChart1"/>
+    <dgm:cxn modelId="{2D6FBF21-7716-470C-8E7A-22448E7A419A}" type="presParOf" srcId="{9449CF77-0D4C-4F53-8966-0A46E3F89860}" destId="{29F16FA2-45A8-4A15-ABA0-77D5CDC1FE2C}" srcOrd="2" destOrd="0" presId="urn:microsoft.com/office/officeart/2005/8/layout/orgChart1"/>
+    <dgm:cxn modelId="{ACDEB942-439E-415F-974F-8D37CE465195}" type="presParOf" srcId="{1D05B2B2-32CE-4051-A473-332A74B50ED9}" destId="{EE804ED4-9AD5-4CB0-A3DA-7DC344AC55BD}" srcOrd="4" destOrd="0" presId="urn:microsoft.com/office/officeart/2005/8/layout/orgChart1"/>
+    <dgm:cxn modelId="{6D421E8E-005B-4891-875C-C8B10EB9433E}" type="presParOf" srcId="{1D05B2B2-32CE-4051-A473-332A74B50ED9}" destId="{A35F45A1-6A3A-4C7B-8376-61EB59C397A0}" srcOrd="5" destOrd="0" presId="urn:microsoft.com/office/officeart/2005/8/layout/orgChart1"/>
+    <dgm:cxn modelId="{A2D389CA-458A-4DAF-A7D0-B7ED0FCE3146}" type="presParOf" srcId="{A35F45A1-6A3A-4C7B-8376-61EB59C397A0}" destId="{A5478DBB-6247-44DB-B144-3D6C24485D3F}" srcOrd="0" destOrd="0" presId="urn:microsoft.com/office/officeart/2005/8/layout/orgChart1"/>
+    <dgm:cxn modelId="{7D8C9280-4BE2-4A88-B21D-1222B0D8B096}" type="presParOf" srcId="{A5478DBB-6247-44DB-B144-3D6C24485D3F}" destId="{8D3D2CBF-3D7E-4333-A481-E1491DA1396A}" srcOrd="0" destOrd="0" presId="urn:microsoft.com/office/officeart/2005/8/layout/orgChart1"/>
+    <dgm:cxn modelId="{3D6D5A10-8576-4DF0-8ABA-7996A12694A1}" type="presParOf" srcId="{A5478DBB-6247-44DB-B144-3D6C24485D3F}" destId="{6951B485-25A6-4C2C-9616-F1754C42DA65}" srcOrd="1" destOrd="0" presId="urn:microsoft.com/office/officeart/2005/8/layout/orgChart1"/>
+    <dgm:cxn modelId="{9BE86289-2CD3-443F-B56F-0ACB63122406}" type="presParOf" srcId="{A35F45A1-6A3A-4C7B-8376-61EB59C397A0}" destId="{17DA19DB-F834-4F51-A0AF-B992E5DB391B}" srcOrd="1" destOrd="0" presId="urn:microsoft.com/office/officeart/2005/8/layout/orgChart1"/>
+    <dgm:cxn modelId="{BB35366F-FFF5-46AB-93ED-6741037F97F6}" type="presParOf" srcId="{A35F45A1-6A3A-4C7B-8376-61EB59C397A0}" destId="{6BB3C503-1C77-49EF-A6C0-BB24011B524A}" srcOrd="2" destOrd="0" presId="urn:microsoft.com/office/officeart/2005/8/layout/orgChart1"/>
+    <dgm:cxn modelId="{FF4B49B4-8059-43BC-BCAB-906DE6328D65}" type="presParOf" srcId="{1D05B2B2-32CE-4051-A473-332A74B50ED9}" destId="{3B2319CB-AF4A-4846-8084-106BBF8E7328}" srcOrd="6" destOrd="0" presId="urn:microsoft.com/office/officeart/2005/8/layout/orgChart1"/>
+    <dgm:cxn modelId="{48942031-6F7E-49C8-8D3A-9B9355439B62}" type="presParOf" srcId="{1D05B2B2-32CE-4051-A473-332A74B50ED9}" destId="{1F15066F-A734-48FE-8E31-5CB997B2CFBC}" srcOrd="7" destOrd="0" presId="urn:microsoft.com/office/officeart/2005/8/layout/orgChart1"/>
+    <dgm:cxn modelId="{E1DC7340-813C-4CDD-8B51-879C735799DA}" type="presParOf" srcId="{1F15066F-A734-48FE-8E31-5CB997B2CFBC}" destId="{95604F37-4074-487F-B74E-B431FD29CE5D}" srcOrd="0" destOrd="0" presId="urn:microsoft.com/office/officeart/2005/8/layout/orgChart1"/>
+    <dgm:cxn modelId="{F9BEBBBE-64D1-4A31-B3D0-E03AFCC483A1}" type="presParOf" srcId="{95604F37-4074-487F-B74E-B431FD29CE5D}" destId="{3A11F94B-31DB-4019-8868-DF0FF9FBF89E}" srcOrd="0" destOrd="0" presId="urn:microsoft.com/office/officeart/2005/8/layout/orgChart1"/>
+    <dgm:cxn modelId="{2942EECD-2CFF-4D40-9A9E-618755D30634}" type="presParOf" srcId="{95604F37-4074-487F-B74E-B431FD29CE5D}" destId="{E2FCF639-076E-4D85-B4A1-59D5C421A4CA}" srcOrd="1" destOrd="0" presId="urn:microsoft.com/office/officeart/2005/8/layout/orgChart1"/>
+    <dgm:cxn modelId="{AFCC9F15-D08D-4979-A909-9401ED8FBFE1}" type="presParOf" srcId="{1F15066F-A734-48FE-8E31-5CB997B2CFBC}" destId="{59EF164E-EB99-4809-9C63-553BCE3FD74F}" srcOrd="1" destOrd="0" presId="urn:microsoft.com/office/officeart/2005/8/layout/orgChart1"/>
+    <dgm:cxn modelId="{D956E897-9276-4A33-9809-F753261A7273}" type="presParOf" srcId="{1F15066F-A734-48FE-8E31-5CB997B2CFBC}" destId="{B97A769E-6F9C-4F91-8782-2F007247B75F}" srcOrd="2" destOrd="0" presId="urn:microsoft.com/office/officeart/2005/8/layout/orgChart1"/>
+    <dgm:cxn modelId="{52670E09-C716-4994-9143-CB43E13B5FE7}" type="presParOf" srcId="{1D05B2B2-32CE-4051-A473-332A74B50ED9}" destId="{99079DEF-5B4C-495C-8ED6-BED6C244AB10}" srcOrd="8" destOrd="0" presId="urn:microsoft.com/office/officeart/2005/8/layout/orgChart1"/>
+    <dgm:cxn modelId="{C3B3FC47-3D24-4052-AF48-F409409D2354}" type="presParOf" srcId="{1D05B2B2-32CE-4051-A473-332A74B50ED9}" destId="{38B4A105-5F1C-4B90-BBF4-F8C7ED6DD4D6}" srcOrd="9" destOrd="0" presId="urn:microsoft.com/office/officeart/2005/8/layout/orgChart1"/>
+    <dgm:cxn modelId="{2841C804-2364-42A3-BF28-C32D49538A5B}" type="presParOf" srcId="{38B4A105-5F1C-4B90-BBF4-F8C7ED6DD4D6}" destId="{E52B9761-C48D-4A62-A7E0-70055EBE1FE4}" srcOrd="0" destOrd="0" presId="urn:microsoft.com/office/officeart/2005/8/layout/orgChart1"/>
+    <dgm:cxn modelId="{EFBEB106-7465-42EF-BE8A-0558BB7BC687}" type="presParOf" srcId="{E52B9761-C48D-4A62-A7E0-70055EBE1FE4}" destId="{A5FAD42B-18A1-426C-A18F-8432D8592588}" srcOrd="0" destOrd="0" presId="urn:microsoft.com/office/officeart/2005/8/layout/orgChart1"/>
+    <dgm:cxn modelId="{9CD8FEB8-A0DE-4B16-A1E8-25CFC51EFF5D}" type="presParOf" srcId="{E52B9761-C48D-4A62-A7E0-70055EBE1FE4}" destId="{61563EF1-BBC2-4D93-80C0-07C572124FAE}" srcOrd="1" destOrd="0" presId="urn:microsoft.com/office/officeart/2005/8/layout/orgChart1"/>
+    <dgm:cxn modelId="{D26BA739-386E-44FC-9503-8CDB6BD96931}" type="presParOf" srcId="{38B4A105-5F1C-4B90-BBF4-F8C7ED6DD4D6}" destId="{B4AF4FD5-638A-47F7-9543-D4BD863BBD9F}" srcOrd="1" destOrd="0" presId="urn:microsoft.com/office/officeart/2005/8/layout/orgChart1"/>
+    <dgm:cxn modelId="{C2B23428-CB37-4460-A9D3-FB8BB01B9EC2}" type="presParOf" srcId="{38B4A105-5F1C-4B90-BBF4-F8C7ED6DD4D6}" destId="{8C5947FE-BE0E-44A3-B4F5-0C4CF8CC2943}" srcOrd="2" destOrd="0" presId="urn:microsoft.com/office/officeart/2005/8/layout/orgChart1"/>
+    <dgm:cxn modelId="{48270D15-1F03-45B5-B9CA-465A36BA74A6}" type="presParOf" srcId="{10966B85-7D70-4090-AEDE-4F30DC301FD6}" destId="{F5DDAE68-7133-4BB2-9D19-D5AF49C4434F}" srcOrd="2" destOrd="0" presId="urn:microsoft.com/office/officeart/2005/8/layout/orgChart1"/>
+    <dgm:cxn modelId="{71E6C565-BF54-4578-A32B-79ED805EA37F}" type="presParOf" srcId="{05921256-06C1-43C2-AB9E-26FB6BF5BFA9}" destId="{582707C8-F235-4FCA-83AF-4B6C29C6D58A}" srcOrd="2" destOrd="0" presId="urn:microsoft.com/office/officeart/2005/8/layout/orgChart1"/>
+    <dgm:cxn modelId="{A3B308F8-ECE7-4111-B351-2F9F093B5876}" type="presParOf" srcId="{582707C8-F235-4FCA-83AF-4B6C29C6D58A}" destId="{2465F9D2-C19C-4BFE-8C08-2C63D3181454}" srcOrd="0" destOrd="0" presId="urn:microsoft.com/office/officeart/2005/8/layout/orgChart1"/>
+    <dgm:cxn modelId="{DDA05898-CBBA-425D-B19D-AEAE9ECF4DE0}" type="presParOf" srcId="{582707C8-F235-4FCA-83AF-4B6C29C6D58A}" destId="{7777A242-A26D-4790-B40A-C96D349FB66F}" srcOrd="1" destOrd="0" presId="urn:microsoft.com/office/officeart/2005/8/layout/orgChart1"/>
+    <dgm:cxn modelId="{808648CE-72B1-41F9-A08F-84BCA70C275E}" type="presParOf" srcId="{7777A242-A26D-4790-B40A-C96D349FB66F}" destId="{6483511A-822A-4114-AE61-469FF55DB4CD}" srcOrd="0" destOrd="0" presId="urn:microsoft.com/office/officeart/2005/8/layout/orgChart1"/>
+    <dgm:cxn modelId="{CCB68EED-5D6C-4DB6-A038-78826FA42E54}" type="presParOf" srcId="{6483511A-822A-4114-AE61-469FF55DB4CD}" destId="{71A4FF8C-3E8B-4049-8CFA-94BBCAECABAF}" srcOrd="0" destOrd="0" presId="urn:microsoft.com/office/officeart/2005/8/layout/orgChart1"/>
+    <dgm:cxn modelId="{D3681E85-4AB4-43DF-ACDB-04C41CA85A10}" type="presParOf" srcId="{6483511A-822A-4114-AE61-469FF55DB4CD}" destId="{93FD4BD6-E0D6-4254-BDFF-69A105AE1341}" srcOrd="1" destOrd="0" presId="urn:microsoft.com/office/officeart/2005/8/layout/orgChart1"/>
+    <dgm:cxn modelId="{34D9A17B-8C54-46D3-A2B7-855782F2AC47}" type="presParOf" srcId="{7777A242-A26D-4790-B40A-C96D349FB66F}" destId="{4DD9C260-517D-49AE-8C7A-0FE385404DE2}" srcOrd="1" destOrd="0" presId="urn:microsoft.com/office/officeart/2005/8/layout/orgChart1"/>
+    <dgm:cxn modelId="{187A8FCD-447A-4987-A1AA-1CB6607E7EC1}" type="presParOf" srcId="{7777A242-A26D-4790-B40A-C96D349FB66F}" destId="{AC3DE7E6-7B46-4298-B1F6-A75F4BE92084}" srcOrd="2" destOrd="0" presId="urn:microsoft.com/office/officeart/2005/8/layout/orgChart1"/>
   </dgm:cxnLst>
   <dgm:bg/>
   <dgm:whole/>
   <dgm:extLst>
     <a:ext uri="http://schemas.microsoft.com/office/drawing/2008/diagram">
-      <dsp:dataModelExt xmlns:dsp="http://schemas.microsoft.com/office/drawing/2008/diagram" relId="rId9" minVer="http://schemas.openxmlformats.org/drawingml/2006/diagram"/>
+      <dsp:dataModelExt xmlns:dsp="http://schemas.microsoft.com/office/drawing/2008/diagram" relId="rId10" minVer="http://schemas.openxmlformats.org/drawingml/2006/diagram"/>
     </a:ext>
   </dgm:extLst>
 </dgm:dataModel>
@@ -3935,6 +3929,50 @@
           <a:endParaRPr lang="pt-PT"/>
         </a:p>
       </dgm:t>
+    </dgm:pt>
+    <dgm:pt modelId="{37339CA3-DCCF-46E1-B638-E24A7EF84961}">
+      <dgm:prSet phldrT="[Texto]"/>
+      <dgm:spPr/>
+      <dgm:t>
+        <a:bodyPr/>
+        <a:lstStyle/>
+        <a:p>
+          <a:r>
+            <a:rPr lang="pt-PT"/>
+            <a:t>TeamBI members</a:t>
+          </a:r>
+        </a:p>
+      </dgm:t>
+    </dgm:pt>
+    <dgm:pt modelId="{9EDB7662-C74B-4B9F-A38E-17E2E49593C2}" type="parTrans" cxnId="{463DCB1F-6197-4F67-B9BD-07F686448E54}">
+      <dgm:prSet/>
+      <dgm:spPr/>
+    </dgm:pt>
+    <dgm:pt modelId="{B95C5598-3258-429B-82D0-D6FCEBF28EAE}" type="sibTrans" cxnId="{463DCB1F-6197-4F67-B9BD-07F686448E54}">
+      <dgm:prSet/>
+      <dgm:spPr/>
+    </dgm:pt>
+    <dgm:pt modelId="{DC89D202-F637-41E5-A83F-DD103E09D9E2}">
+      <dgm:prSet phldrT="[Texto]"/>
+      <dgm:spPr/>
+      <dgm:t>
+        <a:bodyPr/>
+        <a:lstStyle/>
+        <a:p>
+          <a:r>
+            <a:rPr lang="pt-PT"/>
+            <a:t>TeamIE members</a:t>
+          </a:r>
+        </a:p>
+      </dgm:t>
+    </dgm:pt>
+    <dgm:pt modelId="{2CEDC86D-DF31-4795-AF95-1E1BBDE9C952}" type="parTrans" cxnId="{C86CAA56-00C5-4343-BC3C-EDAEFC0D160F}">
+      <dgm:prSet/>
+      <dgm:spPr/>
+    </dgm:pt>
+    <dgm:pt modelId="{092900F3-194F-49C4-9C60-F21BCAE8913E}" type="sibTrans" cxnId="{C86CAA56-00C5-4343-BC3C-EDAEFC0D160F}">
+      <dgm:prSet/>
+      <dgm:spPr/>
     </dgm:pt>
     <dgm:pt modelId="{B126DFBF-B736-402E-8F72-7AFEECCD45B6}" type="pres">
       <dgm:prSet presAssocID="{C5F583AE-8414-45B3-AAE9-DED3F925F368}" presName="hierChild1" presStyleCnt="0">
@@ -4104,6 +4142,56 @@
       <dgm:prSet presAssocID="{00AD670C-04C5-4C13-B4FF-C98E6BC37FFA}" presName="hierChild4" presStyleCnt="0"/>
       <dgm:spPr/>
     </dgm:pt>
+    <dgm:pt modelId="{7C69B43B-530E-49EE-B428-35FB28967652}" type="pres">
+      <dgm:prSet presAssocID="{9EDB7662-C74B-4B9F-A38E-17E2E49593C2}" presName="Name37" presStyleLbl="parChTrans1D4" presStyleIdx="0" presStyleCnt="2"/>
+      <dgm:spPr/>
+    </dgm:pt>
+    <dgm:pt modelId="{C0A64741-56FD-4699-9362-208316D04B6D}" type="pres">
+      <dgm:prSet presAssocID="{37339CA3-DCCF-46E1-B638-E24A7EF84961}" presName="hierRoot2" presStyleCnt="0">
+        <dgm:presLayoutVars>
+          <dgm:hierBranch val="init"/>
+        </dgm:presLayoutVars>
+      </dgm:prSet>
+      <dgm:spPr/>
+    </dgm:pt>
+    <dgm:pt modelId="{7A33D12D-F3FD-4684-B6EB-3451A3A96C85}" type="pres">
+      <dgm:prSet presAssocID="{37339CA3-DCCF-46E1-B638-E24A7EF84961}" presName="rootComposite" presStyleCnt="0"/>
+      <dgm:spPr/>
+    </dgm:pt>
+    <dgm:pt modelId="{4DE27A1B-554A-409C-BAEA-F214E843BA6D}" type="pres">
+      <dgm:prSet presAssocID="{37339CA3-DCCF-46E1-B638-E24A7EF84961}" presName="rootText" presStyleLbl="node4" presStyleIdx="0" presStyleCnt="2" custLinFactNeighborX="-13846" custLinFactNeighborY="731">
+        <dgm:presLayoutVars>
+          <dgm:chPref val="3"/>
+        </dgm:presLayoutVars>
+      </dgm:prSet>
+      <dgm:spPr/>
+      <dgm:t>
+        <a:bodyPr/>
+        <a:lstStyle/>
+        <a:p>
+          <a:endParaRPr lang="en-US"/>
+        </a:p>
+      </dgm:t>
+    </dgm:pt>
+    <dgm:pt modelId="{6B9E459E-91C2-49BB-87EC-E8E7070705F5}" type="pres">
+      <dgm:prSet presAssocID="{37339CA3-DCCF-46E1-B638-E24A7EF84961}" presName="rootConnector" presStyleLbl="node4" presStyleIdx="0" presStyleCnt="2"/>
+      <dgm:spPr/>
+      <dgm:t>
+        <a:bodyPr/>
+        <a:lstStyle/>
+        <a:p>
+          <a:endParaRPr lang="en-US"/>
+        </a:p>
+      </dgm:t>
+    </dgm:pt>
+    <dgm:pt modelId="{FDA0FAEB-683D-4E03-8614-4956C0D9D8CD}" type="pres">
+      <dgm:prSet presAssocID="{37339CA3-DCCF-46E1-B638-E24A7EF84961}" presName="hierChild4" presStyleCnt="0"/>
+      <dgm:spPr/>
+    </dgm:pt>
+    <dgm:pt modelId="{5983913C-B3B1-4573-9236-40668BC618F7}" type="pres">
+      <dgm:prSet presAssocID="{37339CA3-DCCF-46E1-B638-E24A7EF84961}" presName="hierChild5" presStyleCnt="0"/>
+      <dgm:spPr/>
+    </dgm:pt>
     <dgm:pt modelId="{35091B80-4FDD-4624-9169-49DA4ADBE6DA}" type="pres">
       <dgm:prSet presAssocID="{00AD670C-04C5-4C13-B4FF-C98E6BC37FFA}" presName="hierChild5" presStyleCnt="0"/>
       <dgm:spPr/>
@@ -4161,6 +4249,56 @@
       <dgm:prSet presAssocID="{9FB5BF97-275E-4D6B-941B-7183351AB7ED}" presName="hierChild4" presStyleCnt="0"/>
       <dgm:spPr/>
     </dgm:pt>
+    <dgm:pt modelId="{7FAC693A-0AE9-401B-8670-4006E61D2633}" type="pres">
+      <dgm:prSet presAssocID="{2CEDC86D-DF31-4795-AF95-1E1BBDE9C952}" presName="Name35" presStyleLbl="parChTrans1D4" presStyleIdx="1" presStyleCnt="2"/>
+      <dgm:spPr/>
+    </dgm:pt>
+    <dgm:pt modelId="{B57C6D3B-1C99-49BB-B0D7-2CC0BF1FC8DB}" type="pres">
+      <dgm:prSet presAssocID="{DC89D202-F637-41E5-A83F-DD103E09D9E2}" presName="hierRoot2" presStyleCnt="0">
+        <dgm:presLayoutVars>
+          <dgm:hierBranch val="init"/>
+        </dgm:presLayoutVars>
+      </dgm:prSet>
+      <dgm:spPr/>
+    </dgm:pt>
+    <dgm:pt modelId="{5FDE321A-8FE3-40A3-8E88-7AD3FCB06549}" type="pres">
+      <dgm:prSet presAssocID="{DC89D202-F637-41E5-A83F-DD103E09D9E2}" presName="rootComposite" presStyleCnt="0"/>
+      <dgm:spPr/>
+    </dgm:pt>
+    <dgm:pt modelId="{0CBE41AC-7D55-4F11-B965-87DCAE85BD5E}" type="pres">
+      <dgm:prSet presAssocID="{DC89D202-F637-41E5-A83F-DD103E09D9E2}" presName="rootText" presStyleLbl="node4" presStyleIdx="1" presStyleCnt="2">
+        <dgm:presLayoutVars>
+          <dgm:chPref val="3"/>
+        </dgm:presLayoutVars>
+      </dgm:prSet>
+      <dgm:spPr/>
+      <dgm:t>
+        <a:bodyPr/>
+        <a:lstStyle/>
+        <a:p>
+          <a:endParaRPr lang="en-US"/>
+        </a:p>
+      </dgm:t>
+    </dgm:pt>
+    <dgm:pt modelId="{E9F7F439-206C-41BD-8C37-2E3B53532A2C}" type="pres">
+      <dgm:prSet presAssocID="{DC89D202-F637-41E5-A83F-DD103E09D9E2}" presName="rootConnector" presStyleLbl="node4" presStyleIdx="1" presStyleCnt="2"/>
+      <dgm:spPr/>
+      <dgm:t>
+        <a:bodyPr/>
+        <a:lstStyle/>
+        <a:p>
+          <a:endParaRPr lang="en-US"/>
+        </a:p>
+      </dgm:t>
+    </dgm:pt>
+    <dgm:pt modelId="{C8D63365-99C8-44AC-A4AA-054C9B801246}" type="pres">
+      <dgm:prSet presAssocID="{DC89D202-F637-41E5-A83F-DD103E09D9E2}" presName="hierChild4" presStyleCnt="0"/>
+      <dgm:spPr/>
+    </dgm:pt>
+    <dgm:pt modelId="{89609884-2CB5-419D-841B-AD786777EA0D}" type="pres">
+      <dgm:prSet presAssocID="{DC89D202-F637-41E5-A83F-DD103E09D9E2}" presName="hierChild5" presStyleCnt="0"/>
+      <dgm:spPr/>
+    </dgm:pt>
     <dgm:pt modelId="{21DF4132-5704-4BCB-92CC-7C51BB6847A0}" type="pres">
       <dgm:prSet presAssocID="{9FB5BF97-275E-4D6B-941B-7183351AB7ED}" presName="hierChild5" presStyleCnt="0"/>
       <dgm:spPr/>
@@ -4232,66 +4370,88 @@
     </dgm:pt>
   </dgm:ptLst>
   <dgm:cxnLst>
-    <dgm:cxn modelId="{32824C31-2810-4566-927F-0202E7C8CA77}" type="presOf" srcId="{86CADF41-7265-47C4-A868-06F3C32A984F}" destId="{AA82729B-A104-4C54-8222-2AED96813F13}" srcOrd="0" destOrd="0" presId="urn:microsoft.com/office/officeart/2005/8/layout/orgChart1"/>
-    <dgm:cxn modelId="{D9216F53-A282-4BA6-BF77-A12C5FD55779}" type="presOf" srcId="{86CADF41-7265-47C4-A868-06F3C32A984F}" destId="{5F552700-AA63-4317-BCBC-008E0C3E1168}" srcOrd="1" destOrd="0" presId="urn:microsoft.com/office/officeart/2005/8/layout/orgChart1"/>
+    <dgm:cxn modelId="{69B97ADC-326E-4862-9795-B534F1C44985}" srcId="{C5F583AE-8414-45B3-AAE9-DED3F925F368}" destId="{6222ECA8-F058-43F6-9A62-51E9DBF1AE90}" srcOrd="0" destOrd="0" parTransId="{167A3C32-E606-496C-88B7-8D3C71489316}" sibTransId="{7F9DB74B-32EE-4319-9D80-242C417E8784}"/>
+    <dgm:cxn modelId="{A11959BB-0F17-428C-9E4F-7AA0BE21E828}" type="presOf" srcId="{C5F583AE-8414-45B3-AAE9-DED3F925F368}" destId="{B126DFBF-B736-402E-8F72-7AFEECCD45B6}" srcOrd="0" destOrd="0" presId="urn:microsoft.com/office/officeart/2005/8/layout/orgChart1"/>
+    <dgm:cxn modelId="{0ED79B6C-9846-4D12-9F92-51DFDFE8D3FB}" type="presOf" srcId="{86CADF41-7265-47C4-A868-06F3C32A984F}" destId="{5F552700-AA63-4317-BCBC-008E0C3E1168}" srcOrd="1" destOrd="0" presId="urn:microsoft.com/office/officeart/2005/8/layout/orgChart1"/>
+    <dgm:cxn modelId="{A13A0A57-3C5C-4D0A-8E62-23D715316045}" type="presOf" srcId="{6222ECA8-F058-43F6-9A62-51E9DBF1AE90}" destId="{7B7E9DA4-CAC3-43B7-BF96-424B90DAA4FC}" srcOrd="0" destOrd="0" presId="urn:microsoft.com/office/officeart/2005/8/layout/orgChart1"/>
+    <dgm:cxn modelId="{BE9497C8-2177-44BB-9781-EF7A12C0AC14}" type="presOf" srcId="{9EDB7662-C74B-4B9F-A38E-17E2E49593C2}" destId="{7C69B43B-530E-49EE-B428-35FB28967652}" srcOrd="0" destOrd="0" presId="urn:microsoft.com/office/officeart/2005/8/layout/orgChart1"/>
+    <dgm:cxn modelId="{C86CAA56-00C5-4343-BC3C-EDAEFC0D160F}" srcId="{9FB5BF97-275E-4D6B-941B-7183351AB7ED}" destId="{DC89D202-F637-41E5-A83F-DD103E09D9E2}" srcOrd="0" destOrd="0" parTransId="{2CEDC86D-DF31-4795-AF95-1E1BBDE9C952}" sibTransId="{092900F3-194F-49C4-9C60-F21BCAE8913E}"/>
+    <dgm:cxn modelId="{A2297201-F7FD-44C4-991E-E07063F65402}" type="presOf" srcId="{FD6559AB-D3E5-4518-8784-2BA1209CF1FF}" destId="{5CDBC556-1A73-43A8-81A0-F1E4A352D7D7}" srcOrd="0" destOrd="0" presId="urn:microsoft.com/office/officeart/2005/8/layout/orgChart1"/>
+    <dgm:cxn modelId="{9DABDF7C-61D9-4A8C-A8A2-5032D48F75E3}" type="presOf" srcId="{9870E537-F2FC-49E8-B08E-48157B92AF65}" destId="{9B595F69-AEF1-422B-A5BF-FECEAEF0F0CE}" srcOrd="0" destOrd="0" presId="urn:microsoft.com/office/officeart/2005/8/layout/orgChart1"/>
+    <dgm:cxn modelId="{84FDAB6E-6FE6-4D55-A862-1DF707821046}" type="presOf" srcId="{4143095D-D975-4961-9D31-6999EE5D697A}" destId="{86E4DE8E-C790-4353-9D8C-4AFCFCFF4A81}" srcOrd="0" destOrd="0" presId="urn:microsoft.com/office/officeart/2005/8/layout/orgChart1"/>
+    <dgm:cxn modelId="{463DCB1F-6197-4F67-B9BD-07F686448E54}" srcId="{00AD670C-04C5-4C13-B4FF-C98E6BC37FFA}" destId="{37339CA3-DCCF-46E1-B638-E24A7EF84961}" srcOrd="0" destOrd="0" parTransId="{9EDB7662-C74B-4B9F-A38E-17E2E49593C2}" sibTransId="{B95C5598-3258-429B-82D0-D6FCEBF28EAE}"/>
+    <dgm:cxn modelId="{73B27B24-C08A-4AC9-B2CB-5F958AE104ED}" srcId="{4143095D-D975-4961-9D31-6999EE5D697A}" destId="{9FB5BF97-275E-4D6B-941B-7183351AB7ED}" srcOrd="2" destOrd="0" parTransId="{23826008-2A72-491C-B4A1-72201B461A44}" sibTransId="{F001D8DA-BE83-4D98-94B5-6C9463C92E4F}"/>
+    <dgm:cxn modelId="{021940FA-FD74-4937-AAF6-EE9E668F2BB8}" type="presOf" srcId="{9FB5BF97-275E-4D6B-941B-7183351AB7ED}" destId="{E422DC13-20A7-4E3F-83E5-7A2D4B92E0CC}" srcOrd="1" destOrd="0" presId="urn:microsoft.com/office/officeart/2005/8/layout/orgChart1"/>
+    <dgm:cxn modelId="{71E42FC1-D775-43F1-B8C8-035AE3CCF72A}" type="presOf" srcId="{2CEDC86D-DF31-4795-AF95-1E1BBDE9C952}" destId="{7FAC693A-0AE9-401B-8670-4006E61D2633}" srcOrd="0" destOrd="0" presId="urn:microsoft.com/office/officeart/2005/8/layout/orgChart1"/>
+    <dgm:cxn modelId="{F8191BC0-4314-4332-8308-C9C3F5FA30CD}" type="presOf" srcId="{23826008-2A72-491C-B4A1-72201B461A44}" destId="{3861167B-8440-4AA5-A460-9CC24BB8125A}" srcOrd="0" destOrd="0" presId="urn:microsoft.com/office/officeart/2005/8/layout/orgChart1"/>
+    <dgm:cxn modelId="{DFF8CFDC-8780-49BA-8126-4FC35C5B5469}" type="presOf" srcId="{00AD670C-04C5-4C13-B4FF-C98E6BC37FFA}" destId="{5EBB870B-1900-4427-905D-1842AE733CA4}" srcOrd="1" destOrd="0" presId="urn:microsoft.com/office/officeart/2005/8/layout/orgChart1"/>
+    <dgm:cxn modelId="{17383C93-5B52-4B84-AACC-08FB795324BE}" type="presOf" srcId="{24B9993B-213C-48E6-B208-8501C198B7DF}" destId="{FFB53EE8-D3E9-4405-A244-C900FD23CC2A}" srcOrd="0" destOrd="0" presId="urn:microsoft.com/office/officeart/2005/8/layout/orgChart1"/>
     <dgm:cxn modelId="{F7C03E2D-1A9F-488E-8426-866EFEE5310F}" srcId="{4143095D-D975-4961-9D31-6999EE5D697A}" destId="{86CADF41-7265-47C4-A868-06F3C32A984F}" srcOrd="0" destOrd="0" parTransId="{24B9993B-213C-48E6-B208-8501C198B7DF}" sibTransId="{CBCB8792-4143-451D-B070-74DB0F51F766}"/>
-    <dgm:cxn modelId="{D9440EB2-73B4-48EB-AFB5-B327F9771513}" type="presOf" srcId="{00AD670C-04C5-4C13-B4FF-C98E6BC37FFA}" destId="{1E1EEA38-FFA4-4E67-8B8E-8EBEAAE22186}" srcOrd="0" destOrd="0" presId="urn:microsoft.com/office/officeart/2005/8/layout/orgChart1"/>
-    <dgm:cxn modelId="{3B16A16B-EDFD-4CD2-8A68-3EDE848BFE92}" type="presOf" srcId="{4143095D-D975-4961-9D31-6999EE5D697A}" destId="{4FE9AA4C-0BD6-4137-B2F1-E772829893A1}" srcOrd="1" destOrd="0" presId="urn:microsoft.com/office/officeart/2005/8/layout/orgChart1"/>
-    <dgm:cxn modelId="{6F1C9053-3DF3-44D7-B592-37735003E405}" type="presOf" srcId="{6222ECA8-F058-43F6-9A62-51E9DBF1AE90}" destId="{5054F81A-E060-40C6-B9E4-0BF34BAC220A}" srcOrd="1" destOrd="0" presId="urn:microsoft.com/office/officeart/2005/8/layout/orgChart1"/>
-    <dgm:cxn modelId="{F5BA9D52-510A-4997-B0FC-81E2DFF4478F}" type="presOf" srcId="{C5F583AE-8414-45B3-AAE9-DED3F925F368}" destId="{B126DFBF-B736-402E-8F72-7AFEECCD45B6}" srcOrd="0" destOrd="0" presId="urn:microsoft.com/office/officeart/2005/8/layout/orgChart1"/>
-    <dgm:cxn modelId="{83049086-5AB6-4150-98B1-F46816606EA3}" type="presOf" srcId="{6222ECA8-F058-43F6-9A62-51E9DBF1AE90}" destId="{7B7E9DA4-CAC3-43B7-BF96-424B90DAA4FC}" srcOrd="0" destOrd="0" presId="urn:microsoft.com/office/officeart/2005/8/layout/orgChart1"/>
-    <dgm:cxn modelId="{ED295140-A1CA-42D7-8CB0-A14AAEE18C28}" type="presOf" srcId="{4143095D-D975-4961-9D31-6999EE5D697A}" destId="{86E4DE8E-C790-4353-9D8C-4AFCFCFF4A81}" srcOrd="0" destOrd="0" presId="urn:microsoft.com/office/officeart/2005/8/layout/orgChart1"/>
-    <dgm:cxn modelId="{73B27B24-C08A-4AC9-B2CB-5F958AE104ED}" srcId="{4143095D-D975-4961-9D31-6999EE5D697A}" destId="{9FB5BF97-275E-4D6B-941B-7183351AB7ED}" srcOrd="2" destOrd="0" parTransId="{23826008-2A72-491C-B4A1-72201B461A44}" sibTransId="{F001D8DA-BE83-4D98-94B5-6C9463C92E4F}"/>
-    <dgm:cxn modelId="{69B97ADC-326E-4862-9795-B534F1C44985}" srcId="{C5F583AE-8414-45B3-AAE9-DED3F925F368}" destId="{6222ECA8-F058-43F6-9A62-51E9DBF1AE90}" srcOrd="0" destOrd="0" parTransId="{167A3C32-E606-496C-88B7-8D3C71489316}" sibTransId="{7F9DB74B-32EE-4319-9D80-242C417E8784}"/>
-    <dgm:cxn modelId="{A87ED282-2C9A-408C-9812-CF6B0B0A0E03}" type="presOf" srcId="{FD6559AB-D3E5-4518-8784-2BA1209CF1FF}" destId="{5CDBC556-1A73-43A8-81A0-F1E4A352D7D7}" srcOrd="0" destOrd="0" presId="urn:microsoft.com/office/officeart/2005/8/layout/orgChart1"/>
-    <dgm:cxn modelId="{F1F0F489-6FEE-48FD-BA50-4FF5116F7263}" type="presOf" srcId="{23826008-2A72-491C-B4A1-72201B461A44}" destId="{3861167B-8440-4AA5-A460-9CC24BB8125A}" srcOrd="0" destOrd="0" presId="urn:microsoft.com/office/officeart/2005/8/layout/orgChart1"/>
-    <dgm:cxn modelId="{DD5E37D0-D39B-4C28-9E81-E0B35FFF966C}" type="presOf" srcId="{24B9993B-213C-48E6-B208-8501C198B7DF}" destId="{FFB53EE8-D3E9-4405-A244-C900FD23CC2A}" srcOrd="0" destOrd="0" presId="urn:microsoft.com/office/officeart/2005/8/layout/orgChart1"/>
+    <dgm:cxn modelId="{6DF433EF-64DA-4ED8-A839-9DC93528FA1F}" type="presOf" srcId="{9FB5BF97-275E-4D6B-941B-7183351AB7ED}" destId="{747AE309-9EF6-4F40-884B-E35279041126}" srcOrd="0" destOrd="0" presId="urn:microsoft.com/office/officeart/2005/8/layout/orgChart1"/>
+    <dgm:cxn modelId="{D936F506-D967-4FE1-9DBF-21D223905AE0}" type="presOf" srcId="{00AD670C-04C5-4C13-B4FF-C98E6BC37FFA}" destId="{1E1EEA38-FFA4-4E67-8B8E-8EBEAAE22186}" srcOrd="0" destOrd="0" presId="urn:microsoft.com/office/officeart/2005/8/layout/orgChart1"/>
+    <dgm:cxn modelId="{65284B8B-4105-4E8A-9589-473BC514482D}" type="presOf" srcId="{6222ECA8-F058-43F6-9A62-51E9DBF1AE90}" destId="{5054F81A-E060-40C6-B9E4-0BF34BAC220A}" srcOrd="1" destOrd="0" presId="urn:microsoft.com/office/officeart/2005/8/layout/orgChart1"/>
+    <dgm:cxn modelId="{EF3EBAFA-D0E4-4312-8664-CF15CFD60744}" type="presOf" srcId="{37339CA3-DCCF-46E1-B638-E24A7EF84961}" destId="{6B9E459E-91C2-49BB-87EC-E8E7070705F5}" srcOrd="1" destOrd="0" presId="urn:microsoft.com/office/officeart/2005/8/layout/orgChart1"/>
+    <dgm:cxn modelId="{D1C255ED-33BD-43CF-BB64-A22772615583}" type="presOf" srcId="{4143095D-D975-4961-9D31-6999EE5D697A}" destId="{4FE9AA4C-0BD6-4137-B2F1-E772829893A1}" srcOrd="1" destOrd="0" presId="urn:microsoft.com/office/officeart/2005/8/layout/orgChart1"/>
     <dgm:cxn modelId="{3CE08CFA-7673-490A-BD86-057908F418AC}" srcId="{6222ECA8-F058-43F6-9A62-51E9DBF1AE90}" destId="{4143095D-D975-4961-9D31-6999EE5D697A}" srcOrd="0" destOrd="0" parTransId="{9870E537-F2FC-49E8-B08E-48157B92AF65}" sibTransId="{6CBD7F93-A9F0-4DCA-8D66-0BF95272C06F}"/>
+    <dgm:cxn modelId="{1EBC6E02-F207-4352-BB88-8A662C257FF6}" type="presOf" srcId="{86CADF41-7265-47C4-A868-06F3C32A984F}" destId="{AA82729B-A104-4C54-8222-2AED96813F13}" srcOrd="0" destOrd="0" presId="urn:microsoft.com/office/officeart/2005/8/layout/orgChart1"/>
+    <dgm:cxn modelId="{45A8B5C4-1E20-45D3-B76C-EB246DF834F1}" type="presOf" srcId="{DC89D202-F637-41E5-A83F-DD103E09D9E2}" destId="{0CBE41AC-7D55-4F11-B965-87DCAE85BD5E}" srcOrd="0" destOrd="0" presId="urn:microsoft.com/office/officeart/2005/8/layout/orgChart1"/>
+    <dgm:cxn modelId="{926157A9-B3A2-4413-99CF-D3F46472101C}" type="presOf" srcId="{DC89D202-F637-41E5-A83F-DD103E09D9E2}" destId="{E9F7F439-206C-41BD-8C37-2E3B53532A2C}" srcOrd="1" destOrd="0" presId="urn:microsoft.com/office/officeart/2005/8/layout/orgChart1"/>
+    <dgm:cxn modelId="{A080125B-B11A-4E1D-9381-F8BE5C9DCFE6}" type="presOf" srcId="{37339CA3-DCCF-46E1-B638-E24A7EF84961}" destId="{4DE27A1B-554A-409C-BAEA-F214E843BA6D}" srcOrd="0" destOrd="0" presId="urn:microsoft.com/office/officeart/2005/8/layout/orgChart1"/>
     <dgm:cxn modelId="{B76824DD-2AC7-4052-9A91-EF77779DA5FC}" srcId="{4143095D-D975-4961-9D31-6999EE5D697A}" destId="{00AD670C-04C5-4C13-B4FF-C98E6BC37FFA}" srcOrd="1" destOrd="0" parTransId="{FD6559AB-D3E5-4518-8784-2BA1209CF1FF}" sibTransId="{4063D8B6-37E9-4F6B-A5DF-A67C01002063}"/>
-    <dgm:cxn modelId="{F14287AC-D99E-4E53-B4E9-F38AA9969D70}" type="presOf" srcId="{9FB5BF97-275E-4D6B-941B-7183351AB7ED}" destId="{E422DC13-20A7-4E3F-83E5-7A2D4B92E0CC}" srcOrd="1" destOrd="0" presId="urn:microsoft.com/office/officeart/2005/8/layout/orgChart1"/>
-    <dgm:cxn modelId="{DEEE26F3-9AF2-4197-815F-461C50838C59}" type="presOf" srcId="{00AD670C-04C5-4C13-B4FF-C98E6BC37FFA}" destId="{5EBB870B-1900-4427-905D-1842AE733CA4}" srcOrd="1" destOrd="0" presId="urn:microsoft.com/office/officeart/2005/8/layout/orgChart1"/>
-    <dgm:cxn modelId="{7608C920-0167-40BA-B456-B30B651742C3}" type="presOf" srcId="{9FB5BF97-275E-4D6B-941B-7183351AB7ED}" destId="{747AE309-9EF6-4F40-884B-E35279041126}" srcOrd="0" destOrd="0" presId="urn:microsoft.com/office/officeart/2005/8/layout/orgChart1"/>
-    <dgm:cxn modelId="{6AE52E83-1C56-40AD-B3EA-CAD2DBCD8E3E}" type="presOf" srcId="{9870E537-F2FC-49E8-B08E-48157B92AF65}" destId="{9B595F69-AEF1-422B-A5BF-FECEAEF0F0CE}" srcOrd="0" destOrd="0" presId="urn:microsoft.com/office/officeart/2005/8/layout/orgChart1"/>
-    <dgm:cxn modelId="{BA761A8C-00F2-49FC-B24C-DB3DE6DE4423}" type="presParOf" srcId="{B126DFBF-B736-402E-8F72-7AFEECCD45B6}" destId="{05921256-06C1-43C2-AB9E-26FB6BF5BFA9}" srcOrd="0" destOrd="0" presId="urn:microsoft.com/office/officeart/2005/8/layout/orgChart1"/>
-    <dgm:cxn modelId="{5BC86E15-A938-460D-AE1C-F8FFC6A299C9}" type="presParOf" srcId="{05921256-06C1-43C2-AB9E-26FB6BF5BFA9}" destId="{2881FF3A-6EF7-4D67-B9CE-3C9822DE5C3D}" srcOrd="0" destOrd="0" presId="urn:microsoft.com/office/officeart/2005/8/layout/orgChart1"/>
-    <dgm:cxn modelId="{50CA2689-6AF6-43B1-9E6D-DA8D65603884}" type="presParOf" srcId="{2881FF3A-6EF7-4D67-B9CE-3C9822DE5C3D}" destId="{7B7E9DA4-CAC3-43B7-BF96-424B90DAA4FC}" srcOrd="0" destOrd="0" presId="urn:microsoft.com/office/officeart/2005/8/layout/orgChart1"/>
-    <dgm:cxn modelId="{F25F0477-4960-438F-89BC-A578D232E095}" type="presParOf" srcId="{2881FF3A-6EF7-4D67-B9CE-3C9822DE5C3D}" destId="{5054F81A-E060-40C6-B9E4-0BF34BAC220A}" srcOrd="1" destOrd="0" presId="urn:microsoft.com/office/officeart/2005/8/layout/orgChart1"/>
-    <dgm:cxn modelId="{49D30EBC-7D64-474C-A2DC-0B36DB8BC949}" type="presParOf" srcId="{05921256-06C1-43C2-AB9E-26FB6BF5BFA9}" destId="{84BE9AC6-7F0A-4837-8D3F-E3C1AB95F602}" srcOrd="1" destOrd="0" presId="urn:microsoft.com/office/officeart/2005/8/layout/orgChart1"/>
-    <dgm:cxn modelId="{AAD3B504-1018-492F-B1EE-BD8C1B40345A}" type="presParOf" srcId="{84BE9AC6-7F0A-4837-8D3F-E3C1AB95F602}" destId="{9B595F69-AEF1-422B-A5BF-FECEAEF0F0CE}" srcOrd="0" destOrd="0" presId="urn:microsoft.com/office/officeart/2005/8/layout/orgChart1"/>
-    <dgm:cxn modelId="{0C2450E6-1FF8-4A00-A388-19431E2004B2}" type="presParOf" srcId="{84BE9AC6-7F0A-4837-8D3F-E3C1AB95F602}" destId="{132F69EB-3C49-4F64-9D4D-5942C9E33476}" srcOrd="1" destOrd="0" presId="urn:microsoft.com/office/officeart/2005/8/layout/orgChart1"/>
-    <dgm:cxn modelId="{5315EBC9-F7E3-4B84-87A2-A6C39CE1BE74}" type="presParOf" srcId="{132F69EB-3C49-4F64-9D4D-5942C9E33476}" destId="{FA94CEEB-7292-4D3D-9507-00C634A6821A}" srcOrd="0" destOrd="0" presId="urn:microsoft.com/office/officeart/2005/8/layout/orgChart1"/>
-    <dgm:cxn modelId="{CF48634A-3392-457F-8292-1CC7F9E7522A}" type="presParOf" srcId="{FA94CEEB-7292-4D3D-9507-00C634A6821A}" destId="{86E4DE8E-C790-4353-9D8C-4AFCFCFF4A81}" srcOrd="0" destOrd="0" presId="urn:microsoft.com/office/officeart/2005/8/layout/orgChart1"/>
-    <dgm:cxn modelId="{FB69C33D-94B5-4A9E-AD6C-FF689344394A}" type="presParOf" srcId="{FA94CEEB-7292-4D3D-9507-00C634A6821A}" destId="{4FE9AA4C-0BD6-4137-B2F1-E772829893A1}" srcOrd="1" destOrd="0" presId="urn:microsoft.com/office/officeart/2005/8/layout/orgChart1"/>
-    <dgm:cxn modelId="{4EDCECB1-3F23-4664-BF65-86FF74CFD131}" type="presParOf" srcId="{132F69EB-3C49-4F64-9D4D-5942C9E33476}" destId="{F1936256-2D7F-488D-98DB-5D963C1FAB1A}" srcOrd="1" destOrd="0" presId="urn:microsoft.com/office/officeart/2005/8/layout/orgChart1"/>
-    <dgm:cxn modelId="{CEC6B4A2-7395-4EDB-AA74-F114CBE1A551}" type="presParOf" srcId="{F1936256-2D7F-488D-98DB-5D963C1FAB1A}" destId="{5CDBC556-1A73-43A8-81A0-F1E4A352D7D7}" srcOrd="0" destOrd="0" presId="urn:microsoft.com/office/officeart/2005/8/layout/orgChart1"/>
-    <dgm:cxn modelId="{C1131EFE-47FD-4CF8-8210-335948E664B2}" type="presParOf" srcId="{F1936256-2D7F-488D-98DB-5D963C1FAB1A}" destId="{CE863348-EBFE-438C-AF87-538FAEC245F2}" srcOrd="1" destOrd="0" presId="urn:microsoft.com/office/officeart/2005/8/layout/orgChart1"/>
-    <dgm:cxn modelId="{5A43C5A7-07C7-4324-B103-A18E277BAC4C}" type="presParOf" srcId="{CE863348-EBFE-438C-AF87-538FAEC245F2}" destId="{81289CE2-5AA4-4D2A-A13D-769CDA50C18A}" srcOrd="0" destOrd="0" presId="urn:microsoft.com/office/officeart/2005/8/layout/orgChart1"/>
-    <dgm:cxn modelId="{BA5CCCAD-C19C-4D8F-B2C6-591B56DBFBFB}" type="presParOf" srcId="{81289CE2-5AA4-4D2A-A13D-769CDA50C18A}" destId="{1E1EEA38-FFA4-4E67-8B8E-8EBEAAE22186}" srcOrd="0" destOrd="0" presId="urn:microsoft.com/office/officeart/2005/8/layout/orgChart1"/>
-    <dgm:cxn modelId="{B422B036-F10B-4DDF-B0C1-97CD4B5E8475}" type="presParOf" srcId="{81289CE2-5AA4-4D2A-A13D-769CDA50C18A}" destId="{5EBB870B-1900-4427-905D-1842AE733CA4}" srcOrd="1" destOrd="0" presId="urn:microsoft.com/office/officeart/2005/8/layout/orgChart1"/>
-    <dgm:cxn modelId="{BA19B17E-562F-4656-87CC-2E01BF01D230}" type="presParOf" srcId="{CE863348-EBFE-438C-AF87-538FAEC245F2}" destId="{6E620E4D-8CD5-48FE-96D6-E94134B7F178}" srcOrd="1" destOrd="0" presId="urn:microsoft.com/office/officeart/2005/8/layout/orgChart1"/>
-    <dgm:cxn modelId="{CEFA4BE9-1CF5-41F8-93A0-EABDA690408A}" type="presParOf" srcId="{CE863348-EBFE-438C-AF87-538FAEC245F2}" destId="{35091B80-4FDD-4624-9169-49DA4ADBE6DA}" srcOrd="2" destOrd="0" presId="urn:microsoft.com/office/officeart/2005/8/layout/orgChart1"/>
-    <dgm:cxn modelId="{730F3F7F-7924-42A5-BD2E-366BEE95651E}" type="presParOf" srcId="{F1936256-2D7F-488D-98DB-5D963C1FAB1A}" destId="{3861167B-8440-4AA5-A460-9CC24BB8125A}" srcOrd="2" destOrd="0" presId="urn:microsoft.com/office/officeart/2005/8/layout/orgChart1"/>
-    <dgm:cxn modelId="{675157D9-6CA5-47E3-B456-86CC3019C7DC}" type="presParOf" srcId="{F1936256-2D7F-488D-98DB-5D963C1FAB1A}" destId="{69B9F628-FB2C-44AF-93E1-99A2675BD8B2}" srcOrd="3" destOrd="0" presId="urn:microsoft.com/office/officeart/2005/8/layout/orgChart1"/>
-    <dgm:cxn modelId="{A0F53101-59C7-47A8-8298-40D57C923E2D}" type="presParOf" srcId="{69B9F628-FB2C-44AF-93E1-99A2675BD8B2}" destId="{7142EBCC-BCAF-4A93-8C62-058EA7862B13}" srcOrd="0" destOrd="0" presId="urn:microsoft.com/office/officeart/2005/8/layout/orgChart1"/>
-    <dgm:cxn modelId="{CD2D1535-1219-45A1-81A7-70D40FFF856B}" type="presParOf" srcId="{7142EBCC-BCAF-4A93-8C62-058EA7862B13}" destId="{747AE309-9EF6-4F40-884B-E35279041126}" srcOrd="0" destOrd="0" presId="urn:microsoft.com/office/officeart/2005/8/layout/orgChart1"/>
-    <dgm:cxn modelId="{B3ED5C85-94A4-4BA0-A20B-06B9C42A8E0A}" type="presParOf" srcId="{7142EBCC-BCAF-4A93-8C62-058EA7862B13}" destId="{E422DC13-20A7-4E3F-83E5-7A2D4B92E0CC}" srcOrd="1" destOrd="0" presId="urn:microsoft.com/office/officeart/2005/8/layout/orgChart1"/>
-    <dgm:cxn modelId="{CD166715-E811-4677-B756-230EE7DDBFDA}" type="presParOf" srcId="{69B9F628-FB2C-44AF-93E1-99A2675BD8B2}" destId="{79437D1E-2F3B-43CA-84F7-F92131EA2E46}" srcOrd="1" destOrd="0" presId="urn:microsoft.com/office/officeart/2005/8/layout/orgChart1"/>
-    <dgm:cxn modelId="{0F6F2BBA-782F-4C42-9C56-CFBB5B5F67CA}" type="presParOf" srcId="{69B9F628-FB2C-44AF-93E1-99A2675BD8B2}" destId="{21DF4132-5704-4BCB-92CC-7C51BB6847A0}" srcOrd="2" destOrd="0" presId="urn:microsoft.com/office/officeart/2005/8/layout/orgChart1"/>
-    <dgm:cxn modelId="{F18F99B3-3026-4687-9528-A501DA7B1AEC}" type="presParOf" srcId="{132F69EB-3C49-4F64-9D4D-5942C9E33476}" destId="{4BA2EBAC-406B-4BC0-9BB3-04CD1897798D}" srcOrd="2" destOrd="0" presId="urn:microsoft.com/office/officeart/2005/8/layout/orgChart1"/>
-    <dgm:cxn modelId="{A7AF3F74-93A8-4AD4-A920-0416D3898DA8}" type="presParOf" srcId="{4BA2EBAC-406B-4BC0-9BB3-04CD1897798D}" destId="{FFB53EE8-D3E9-4405-A244-C900FD23CC2A}" srcOrd="0" destOrd="0" presId="urn:microsoft.com/office/officeart/2005/8/layout/orgChart1"/>
-    <dgm:cxn modelId="{CD703E60-8794-42E2-8436-EBC176AA3B00}" type="presParOf" srcId="{4BA2EBAC-406B-4BC0-9BB3-04CD1897798D}" destId="{067850C0-E611-49E7-8FEE-16D819BB1771}" srcOrd="1" destOrd="0" presId="urn:microsoft.com/office/officeart/2005/8/layout/orgChart1"/>
-    <dgm:cxn modelId="{5F7AEBD7-D9D0-4BF7-B6B3-9CBD4EED95D3}" type="presParOf" srcId="{067850C0-E611-49E7-8FEE-16D819BB1771}" destId="{D63B742E-3A1F-4A98-9311-DDA5B9B061EA}" srcOrd="0" destOrd="0" presId="urn:microsoft.com/office/officeart/2005/8/layout/orgChart1"/>
-    <dgm:cxn modelId="{91C1700A-3E9E-457B-904A-5892F75D2E10}" type="presParOf" srcId="{D63B742E-3A1F-4A98-9311-DDA5B9B061EA}" destId="{AA82729B-A104-4C54-8222-2AED96813F13}" srcOrd="0" destOrd="0" presId="urn:microsoft.com/office/officeart/2005/8/layout/orgChart1"/>
-    <dgm:cxn modelId="{6D9C2BF0-327C-4C28-8722-DC90DD1FB12E}" type="presParOf" srcId="{D63B742E-3A1F-4A98-9311-DDA5B9B061EA}" destId="{5F552700-AA63-4317-BCBC-008E0C3E1168}" srcOrd="1" destOrd="0" presId="urn:microsoft.com/office/officeart/2005/8/layout/orgChart1"/>
-    <dgm:cxn modelId="{51644760-426B-4916-9BB2-D0ED7106E165}" type="presParOf" srcId="{067850C0-E611-49E7-8FEE-16D819BB1771}" destId="{7FA978D6-7263-44FC-8745-56CF198AA1AF}" srcOrd="1" destOrd="0" presId="urn:microsoft.com/office/officeart/2005/8/layout/orgChart1"/>
-    <dgm:cxn modelId="{D5A99FE1-5247-4602-867B-AF497CFA0E7D}" type="presParOf" srcId="{067850C0-E611-49E7-8FEE-16D819BB1771}" destId="{9C630A1D-0D77-4D5D-8DFA-1A528B2BEA79}" srcOrd="2" destOrd="0" presId="urn:microsoft.com/office/officeart/2005/8/layout/orgChart1"/>
-    <dgm:cxn modelId="{514C286F-FD26-4B36-A3CB-3EB8645B3DE7}" type="presParOf" srcId="{05921256-06C1-43C2-AB9E-26FB6BF5BFA9}" destId="{582707C8-F235-4FCA-83AF-4B6C29C6D58A}" srcOrd="2" destOrd="0" presId="urn:microsoft.com/office/officeart/2005/8/layout/orgChart1"/>
+    <dgm:cxn modelId="{502A4683-4FE5-4E44-8C7E-A74A38260B51}" type="presParOf" srcId="{B126DFBF-B736-402E-8F72-7AFEECCD45B6}" destId="{05921256-06C1-43C2-AB9E-26FB6BF5BFA9}" srcOrd="0" destOrd="0" presId="urn:microsoft.com/office/officeart/2005/8/layout/orgChart1"/>
+    <dgm:cxn modelId="{11178D8A-EEE4-4A0D-A6D7-41CB9AFEC85E}" type="presParOf" srcId="{05921256-06C1-43C2-AB9E-26FB6BF5BFA9}" destId="{2881FF3A-6EF7-4D67-B9CE-3C9822DE5C3D}" srcOrd="0" destOrd="0" presId="urn:microsoft.com/office/officeart/2005/8/layout/orgChart1"/>
+    <dgm:cxn modelId="{4FE13A9A-9FE3-482D-8C2A-746B0BE552D8}" type="presParOf" srcId="{2881FF3A-6EF7-4D67-B9CE-3C9822DE5C3D}" destId="{7B7E9DA4-CAC3-43B7-BF96-424B90DAA4FC}" srcOrd="0" destOrd="0" presId="urn:microsoft.com/office/officeart/2005/8/layout/orgChart1"/>
+    <dgm:cxn modelId="{C5C58E42-FE82-4DED-9C6E-6904AB10188E}" type="presParOf" srcId="{2881FF3A-6EF7-4D67-B9CE-3C9822DE5C3D}" destId="{5054F81A-E060-40C6-B9E4-0BF34BAC220A}" srcOrd="1" destOrd="0" presId="urn:microsoft.com/office/officeart/2005/8/layout/orgChart1"/>
+    <dgm:cxn modelId="{F4B05E0E-DC12-40CF-AE1E-17A1FD94825E}" type="presParOf" srcId="{05921256-06C1-43C2-AB9E-26FB6BF5BFA9}" destId="{84BE9AC6-7F0A-4837-8D3F-E3C1AB95F602}" srcOrd="1" destOrd="0" presId="urn:microsoft.com/office/officeart/2005/8/layout/orgChart1"/>
+    <dgm:cxn modelId="{FF47D877-7398-4A8E-AE02-9CAA5F6FAC57}" type="presParOf" srcId="{84BE9AC6-7F0A-4837-8D3F-E3C1AB95F602}" destId="{9B595F69-AEF1-422B-A5BF-FECEAEF0F0CE}" srcOrd="0" destOrd="0" presId="urn:microsoft.com/office/officeart/2005/8/layout/orgChart1"/>
+    <dgm:cxn modelId="{42FA882F-E334-4664-855C-B8FE97528B20}" type="presParOf" srcId="{84BE9AC6-7F0A-4837-8D3F-E3C1AB95F602}" destId="{132F69EB-3C49-4F64-9D4D-5942C9E33476}" srcOrd="1" destOrd="0" presId="urn:microsoft.com/office/officeart/2005/8/layout/orgChart1"/>
+    <dgm:cxn modelId="{B8022EB1-15EA-4FF1-8B50-9FC3E9B23C4D}" type="presParOf" srcId="{132F69EB-3C49-4F64-9D4D-5942C9E33476}" destId="{FA94CEEB-7292-4D3D-9507-00C634A6821A}" srcOrd="0" destOrd="0" presId="urn:microsoft.com/office/officeart/2005/8/layout/orgChart1"/>
+    <dgm:cxn modelId="{3257ADA9-6AB2-4EBE-9636-A923C3C0D1B7}" type="presParOf" srcId="{FA94CEEB-7292-4D3D-9507-00C634A6821A}" destId="{86E4DE8E-C790-4353-9D8C-4AFCFCFF4A81}" srcOrd="0" destOrd="0" presId="urn:microsoft.com/office/officeart/2005/8/layout/orgChart1"/>
+    <dgm:cxn modelId="{B546FB6F-5CD8-402C-8FF4-3A78DC05969D}" type="presParOf" srcId="{FA94CEEB-7292-4D3D-9507-00C634A6821A}" destId="{4FE9AA4C-0BD6-4137-B2F1-E772829893A1}" srcOrd="1" destOrd="0" presId="urn:microsoft.com/office/officeart/2005/8/layout/orgChart1"/>
+    <dgm:cxn modelId="{45C57403-3C85-473E-9F50-63C863E2322D}" type="presParOf" srcId="{132F69EB-3C49-4F64-9D4D-5942C9E33476}" destId="{F1936256-2D7F-488D-98DB-5D963C1FAB1A}" srcOrd="1" destOrd="0" presId="urn:microsoft.com/office/officeart/2005/8/layout/orgChart1"/>
+    <dgm:cxn modelId="{EF23F3C9-3948-4004-AB82-BF34DD705EDC}" type="presParOf" srcId="{F1936256-2D7F-488D-98DB-5D963C1FAB1A}" destId="{5CDBC556-1A73-43A8-81A0-F1E4A352D7D7}" srcOrd="0" destOrd="0" presId="urn:microsoft.com/office/officeart/2005/8/layout/orgChart1"/>
+    <dgm:cxn modelId="{0D2D9CFF-8CFB-4834-AF68-EDA36142FC27}" type="presParOf" srcId="{F1936256-2D7F-488D-98DB-5D963C1FAB1A}" destId="{CE863348-EBFE-438C-AF87-538FAEC245F2}" srcOrd="1" destOrd="0" presId="urn:microsoft.com/office/officeart/2005/8/layout/orgChart1"/>
+    <dgm:cxn modelId="{75906365-CC64-4C5E-9191-760DF87662FC}" type="presParOf" srcId="{CE863348-EBFE-438C-AF87-538FAEC245F2}" destId="{81289CE2-5AA4-4D2A-A13D-769CDA50C18A}" srcOrd="0" destOrd="0" presId="urn:microsoft.com/office/officeart/2005/8/layout/orgChart1"/>
+    <dgm:cxn modelId="{E0E8319E-1D62-4E04-994F-181C2056DD75}" type="presParOf" srcId="{81289CE2-5AA4-4D2A-A13D-769CDA50C18A}" destId="{1E1EEA38-FFA4-4E67-8B8E-8EBEAAE22186}" srcOrd="0" destOrd="0" presId="urn:microsoft.com/office/officeart/2005/8/layout/orgChart1"/>
+    <dgm:cxn modelId="{940DC27D-3237-44AE-9FFF-6ABA5F303ADD}" type="presParOf" srcId="{81289CE2-5AA4-4D2A-A13D-769CDA50C18A}" destId="{5EBB870B-1900-4427-905D-1842AE733CA4}" srcOrd="1" destOrd="0" presId="urn:microsoft.com/office/officeart/2005/8/layout/orgChart1"/>
+    <dgm:cxn modelId="{C502C02F-2830-4FD8-BAA1-5579C5E4B9AF}" type="presParOf" srcId="{CE863348-EBFE-438C-AF87-538FAEC245F2}" destId="{6E620E4D-8CD5-48FE-96D6-E94134B7F178}" srcOrd="1" destOrd="0" presId="urn:microsoft.com/office/officeart/2005/8/layout/orgChart1"/>
+    <dgm:cxn modelId="{594E8638-96B5-49D8-A260-8F8E2A5D6ABF}" type="presParOf" srcId="{6E620E4D-8CD5-48FE-96D6-E94134B7F178}" destId="{7C69B43B-530E-49EE-B428-35FB28967652}" srcOrd="0" destOrd="0" presId="urn:microsoft.com/office/officeart/2005/8/layout/orgChart1"/>
+    <dgm:cxn modelId="{1AB240A9-4185-473C-8BF2-02A3FBB7DF0B}" type="presParOf" srcId="{6E620E4D-8CD5-48FE-96D6-E94134B7F178}" destId="{C0A64741-56FD-4699-9362-208316D04B6D}" srcOrd="1" destOrd="0" presId="urn:microsoft.com/office/officeart/2005/8/layout/orgChart1"/>
+    <dgm:cxn modelId="{101F44EF-1F50-477B-9D34-0173648C1D5F}" type="presParOf" srcId="{C0A64741-56FD-4699-9362-208316D04B6D}" destId="{7A33D12D-F3FD-4684-B6EB-3451A3A96C85}" srcOrd="0" destOrd="0" presId="urn:microsoft.com/office/officeart/2005/8/layout/orgChart1"/>
+    <dgm:cxn modelId="{727F4DC5-D924-4FCB-900A-61BDE0750D15}" type="presParOf" srcId="{7A33D12D-F3FD-4684-B6EB-3451A3A96C85}" destId="{4DE27A1B-554A-409C-BAEA-F214E843BA6D}" srcOrd="0" destOrd="0" presId="urn:microsoft.com/office/officeart/2005/8/layout/orgChart1"/>
+    <dgm:cxn modelId="{2BAD891B-C041-4CCE-812A-3B3AE7EAEAE7}" type="presParOf" srcId="{7A33D12D-F3FD-4684-B6EB-3451A3A96C85}" destId="{6B9E459E-91C2-49BB-87EC-E8E7070705F5}" srcOrd="1" destOrd="0" presId="urn:microsoft.com/office/officeart/2005/8/layout/orgChart1"/>
+    <dgm:cxn modelId="{AF8C69DC-2EAC-4225-BE33-98E5E0AA1D4B}" type="presParOf" srcId="{C0A64741-56FD-4699-9362-208316D04B6D}" destId="{FDA0FAEB-683D-4E03-8614-4956C0D9D8CD}" srcOrd="1" destOrd="0" presId="urn:microsoft.com/office/officeart/2005/8/layout/orgChart1"/>
+    <dgm:cxn modelId="{097E26B3-E263-4EE6-BDC4-73C549B0440E}" type="presParOf" srcId="{C0A64741-56FD-4699-9362-208316D04B6D}" destId="{5983913C-B3B1-4573-9236-40668BC618F7}" srcOrd="2" destOrd="0" presId="urn:microsoft.com/office/officeart/2005/8/layout/orgChart1"/>
+    <dgm:cxn modelId="{19016CAE-A9E0-4D9F-BFD3-C1A6FC482484}" type="presParOf" srcId="{CE863348-EBFE-438C-AF87-538FAEC245F2}" destId="{35091B80-4FDD-4624-9169-49DA4ADBE6DA}" srcOrd="2" destOrd="0" presId="urn:microsoft.com/office/officeart/2005/8/layout/orgChart1"/>
+    <dgm:cxn modelId="{469F648E-8F01-4B2C-BA66-FB21F74A6C80}" type="presParOf" srcId="{F1936256-2D7F-488D-98DB-5D963C1FAB1A}" destId="{3861167B-8440-4AA5-A460-9CC24BB8125A}" srcOrd="2" destOrd="0" presId="urn:microsoft.com/office/officeart/2005/8/layout/orgChart1"/>
+    <dgm:cxn modelId="{93991DC9-FF3A-48E9-9048-00739C0ADC9E}" type="presParOf" srcId="{F1936256-2D7F-488D-98DB-5D963C1FAB1A}" destId="{69B9F628-FB2C-44AF-93E1-99A2675BD8B2}" srcOrd="3" destOrd="0" presId="urn:microsoft.com/office/officeart/2005/8/layout/orgChart1"/>
+    <dgm:cxn modelId="{0FDE91E6-AE30-4B36-BF62-1C25C113F568}" type="presParOf" srcId="{69B9F628-FB2C-44AF-93E1-99A2675BD8B2}" destId="{7142EBCC-BCAF-4A93-8C62-058EA7862B13}" srcOrd="0" destOrd="0" presId="urn:microsoft.com/office/officeart/2005/8/layout/orgChart1"/>
+    <dgm:cxn modelId="{2230F9F0-7AD3-4789-B1E2-4447ABB89F8E}" type="presParOf" srcId="{7142EBCC-BCAF-4A93-8C62-058EA7862B13}" destId="{747AE309-9EF6-4F40-884B-E35279041126}" srcOrd="0" destOrd="0" presId="urn:microsoft.com/office/officeart/2005/8/layout/orgChart1"/>
+    <dgm:cxn modelId="{CC1F9E6E-03C6-4D13-86F2-A707CB055E46}" type="presParOf" srcId="{7142EBCC-BCAF-4A93-8C62-058EA7862B13}" destId="{E422DC13-20A7-4E3F-83E5-7A2D4B92E0CC}" srcOrd="1" destOrd="0" presId="urn:microsoft.com/office/officeart/2005/8/layout/orgChart1"/>
+    <dgm:cxn modelId="{A9B7B5FE-8052-4B2E-895D-1137C9C8F883}" type="presParOf" srcId="{69B9F628-FB2C-44AF-93E1-99A2675BD8B2}" destId="{79437D1E-2F3B-43CA-84F7-F92131EA2E46}" srcOrd="1" destOrd="0" presId="urn:microsoft.com/office/officeart/2005/8/layout/orgChart1"/>
+    <dgm:cxn modelId="{2BB8BD09-2C07-4C34-916A-8E99E88FDE0B}" type="presParOf" srcId="{79437D1E-2F3B-43CA-84F7-F92131EA2E46}" destId="{7FAC693A-0AE9-401B-8670-4006E61D2633}" srcOrd="0" destOrd="0" presId="urn:microsoft.com/office/officeart/2005/8/layout/orgChart1"/>
+    <dgm:cxn modelId="{03F4A50E-43B8-4B03-AC67-AFA3720CF799}" type="presParOf" srcId="{79437D1E-2F3B-43CA-84F7-F92131EA2E46}" destId="{B57C6D3B-1C99-49BB-B0D7-2CC0BF1FC8DB}" srcOrd="1" destOrd="0" presId="urn:microsoft.com/office/officeart/2005/8/layout/orgChart1"/>
+    <dgm:cxn modelId="{EBAA4500-DF0D-4F0E-82EB-1E4F720B395B}" type="presParOf" srcId="{B57C6D3B-1C99-49BB-B0D7-2CC0BF1FC8DB}" destId="{5FDE321A-8FE3-40A3-8E88-7AD3FCB06549}" srcOrd="0" destOrd="0" presId="urn:microsoft.com/office/officeart/2005/8/layout/orgChart1"/>
+    <dgm:cxn modelId="{30F80D37-9F59-4ED4-A297-651DBEF9E3B6}" type="presParOf" srcId="{5FDE321A-8FE3-40A3-8E88-7AD3FCB06549}" destId="{0CBE41AC-7D55-4F11-B965-87DCAE85BD5E}" srcOrd="0" destOrd="0" presId="urn:microsoft.com/office/officeart/2005/8/layout/orgChart1"/>
+    <dgm:cxn modelId="{B2A71F0E-A34A-41E2-B583-09A4C32F8289}" type="presParOf" srcId="{5FDE321A-8FE3-40A3-8E88-7AD3FCB06549}" destId="{E9F7F439-206C-41BD-8C37-2E3B53532A2C}" srcOrd="1" destOrd="0" presId="urn:microsoft.com/office/officeart/2005/8/layout/orgChart1"/>
+    <dgm:cxn modelId="{B12D4F4F-7285-4086-9B4B-E67C93B50493}" type="presParOf" srcId="{B57C6D3B-1C99-49BB-B0D7-2CC0BF1FC8DB}" destId="{C8D63365-99C8-44AC-A4AA-054C9B801246}" srcOrd="1" destOrd="0" presId="urn:microsoft.com/office/officeart/2005/8/layout/orgChart1"/>
+    <dgm:cxn modelId="{5D30425F-321A-4833-8444-6B3F7F552F79}" type="presParOf" srcId="{B57C6D3B-1C99-49BB-B0D7-2CC0BF1FC8DB}" destId="{89609884-2CB5-419D-841B-AD786777EA0D}" srcOrd="2" destOrd="0" presId="urn:microsoft.com/office/officeart/2005/8/layout/orgChart1"/>
+    <dgm:cxn modelId="{2FCE1F18-B1BF-42D7-BAC9-51090DDDFEC9}" type="presParOf" srcId="{69B9F628-FB2C-44AF-93E1-99A2675BD8B2}" destId="{21DF4132-5704-4BCB-92CC-7C51BB6847A0}" srcOrd="2" destOrd="0" presId="urn:microsoft.com/office/officeart/2005/8/layout/orgChart1"/>
+    <dgm:cxn modelId="{C86364BC-1660-4739-8C53-03788339CB57}" type="presParOf" srcId="{132F69EB-3C49-4F64-9D4D-5942C9E33476}" destId="{4BA2EBAC-406B-4BC0-9BB3-04CD1897798D}" srcOrd="2" destOrd="0" presId="urn:microsoft.com/office/officeart/2005/8/layout/orgChart1"/>
+    <dgm:cxn modelId="{FB37978F-4415-45E7-9B36-E4B3036D3F23}" type="presParOf" srcId="{4BA2EBAC-406B-4BC0-9BB3-04CD1897798D}" destId="{FFB53EE8-D3E9-4405-A244-C900FD23CC2A}" srcOrd="0" destOrd="0" presId="urn:microsoft.com/office/officeart/2005/8/layout/orgChart1"/>
+    <dgm:cxn modelId="{6AA9C33C-0F40-430D-8571-DFE73CAD3371}" type="presParOf" srcId="{4BA2EBAC-406B-4BC0-9BB3-04CD1897798D}" destId="{067850C0-E611-49E7-8FEE-16D819BB1771}" srcOrd="1" destOrd="0" presId="urn:microsoft.com/office/officeart/2005/8/layout/orgChart1"/>
+    <dgm:cxn modelId="{B11A761F-C66C-4A40-8303-C457B0A39C0C}" type="presParOf" srcId="{067850C0-E611-49E7-8FEE-16D819BB1771}" destId="{D63B742E-3A1F-4A98-9311-DDA5B9B061EA}" srcOrd="0" destOrd="0" presId="urn:microsoft.com/office/officeart/2005/8/layout/orgChart1"/>
+    <dgm:cxn modelId="{A9FDF724-BA84-464C-911A-18E1324962A6}" type="presParOf" srcId="{D63B742E-3A1F-4A98-9311-DDA5B9B061EA}" destId="{AA82729B-A104-4C54-8222-2AED96813F13}" srcOrd="0" destOrd="0" presId="urn:microsoft.com/office/officeart/2005/8/layout/orgChart1"/>
+    <dgm:cxn modelId="{23AC77E3-DF4A-4553-AD25-7430C8DB077A}" type="presParOf" srcId="{D63B742E-3A1F-4A98-9311-DDA5B9B061EA}" destId="{5F552700-AA63-4317-BCBC-008E0C3E1168}" srcOrd="1" destOrd="0" presId="urn:microsoft.com/office/officeart/2005/8/layout/orgChart1"/>
+    <dgm:cxn modelId="{1D09E74C-7302-418D-80DB-6D0ED345E0E7}" type="presParOf" srcId="{067850C0-E611-49E7-8FEE-16D819BB1771}" destId="{7FA978D6-7263-44FC-8745-56CF198AA1AF}" srcOrd="1" destOrd="0" presId="urn:microsoft.com/office/officeart/2005/8/layout/orgChart1"/>
+    <dgm:cxn modelId="{C63F073B-F82D-4492-ABE9-BF791638D805}" type="presParOf" srcId="{067850C0-E611-49E7-8FEE-16D819BB1771}" destId="{9C630A1D-0D77-4D5D-8DFA-1A528B2BEA79}" srcOrd="2" destOrd="0" presId="urn:microsoft.com/office/officeart/2005/8/layout/orgChart1"/>
+    <dgm:cxn modelId="{83780717-DCD1-44D6-BF0F-174635BD11AF}" type="presParOf" srcId="{05921256-06C1-43C2-AB9E-26FB6BF5BFA9}" destId="{582707C8-F235-4FCA-83AF-4B6C29C6D58A}" srcOrd="2" destOrd="0" presId="urn:microsoft.com/office/officeart/2005/8/layout/orgChart1"/>
   </dgm:cxnLst>
   <dgm:bg/>
   <dgm:whole/>
   <dgm:extLst>
     <a:ext uri="http://schemas.microsoft.com/office/drawing/2008/diagram">
-      <dsp:dataModelExt xmlns:dsp="http://schemas.microsoft.com/office/drawing/2008/diagram" relId="rId14" minVer="http://schemas.openxmlformats.org/drawingml/2006/diagram"/>
+      <dsp:dataModelExt xmlns:dsp="http://schemas.microsoft.com/office/drawing/2008/diagram" relId="rId15" minVer="http://schemas.openxmlformats.org/drawingml/2006/diagram"/>
     </a:ext>
   </dgm:extLst>
 </dgm:dataModel>
@@ -5927,7 +6087,7 @@
       </dsp:nvSpPr>
       <dsp:spPr>
         <a:xfrm>
-          <a:off x="2078213" y="906386"/>
+          <a:off x="2095036" y="906386"/>
           <a:ext cx="242716" cy="350773"/>
         </a:xfrm>
         <a:custGeom>
@@ -5973,6 +6133,62 @@
         <a:fontRef idx="minor"/>
       </dsp:style>
     </dsp:sp>
+    <dsp:sp modelId="{7FAC693A-0AE9-401B-8670-4006E61D2633}">
+      <dsp:nvSpPr>
+        <dsp:cNvPr id="0" name=""/>
+        <dsp:cNvSpPr/>
+      </dsp:nvSpPr>
+      <dsp:spPr>
+        <a:xfrm>
+          <a:off x="2837831" y="1968078"/>
+          <a:ext cx="91440" cy="157010"/>
+        </a:xfrm>
+        <a:custGeom>
+          <a:avLst/>
+          <a:gdLst/>
+          <a:ahLst/>
+          <a:cxnLst/>
+          <a:rect l="0" t="0" r="0" b="0"/>
+          <a:pathLst>
+            <a:path>
+              <a:moveTo>
+                <a:pt x="45720" y="0"/>
+              </a:moveTo>
+              <a:lnTo>
+                <a:pt x="45720" y="157010"/>
+              </a:lnTo>
+            </a:path>
+          </a:pathLst>
+        </a:custGeom>
+        <a:noFill/>
+        <a:ln w="12700" cap="flat" cmpd="sng" algn="ctr">
+          <a:solidFill>
+            <a:schemeClr val="dk1">
+              <a:shade val="80000"/>
+              <a:hueOff val="0"/>
+              <a:satOff val="0"/>
+              <a:lumOff val="0"/>
+              <a:alphaOff val="0"/>
+            </a:schemeClr>
+          </a:solidFill>
+          <a:prstDash val="solid"/>
+          <a:miter lim="800000"/>
+        </a:ln>
+        <a:effectLst/>
+      </dsp:spPr>
+      <dsp:style>
+        <a:lnRef idx="2">
+          <a:scrgbClr r="0" g="0" b="0"/>
+        </a:lnRef>
+        <a:fillRef idx="0">
+          <a:scrgbClr r="0" g="0" b="0"/>
+        </a:fillRef>
+        <a:effectRef idx="0">
+          <a:scrgbClr r="0" g="0" b="0"/>
+        </a:effectRef>
+        <a:fontRef idx="minor"/>
+      </dsp:style>
+    </dsp:sp>
     <dsp:sp modelId="{3861167B-8440-4AA5-A460-9CC24BB8125A}">
       <dsp:nvSpPr>
         <dsp:cNvPr id="0" name=""/>
@@ -5980,8 +6196,8 @@
       </dsp:nvSpPr>
       <dsp:spPr>
         <a:xfrm>
-          <a:off x="2320929" y="906386"/>
-          <a:ext cx="112150" cy="1405619"/>
+          <a:off x="2337752" y="906386"/>
+          <a:ext cx="545799" cy="687856"/>
         </a:xfrm>
         <a:custGeom>
           <a:avLst/>
@@ -5995,10 +6211,72 @@
                 <a:pt x="0" y="0"/>
               </a:moveTo>
               <a:lnTo>
-                <a:pt x="0" y="1405619"/>
+                <a:pt x="0" y="609350"/>
               </a:lnTo>
               <a:lnTo>
-                <a:pt x="112150" y="1405619"/>
+                <a:pt x="545799" y="609350"/>
+              </a:lnTo>
+              <a:lnTo>
+                <a:pt x="545799" y="687856"/>
+              </a:lnTo>
+            </a:path>
+          </a:pathLst>
+        </a:custGeom>
+        <a:noFill/>
+        <a:ln w="12700" cap="flat" cmpd="sng" algn="ctr">
+          <a:solidFill>
+            <a:schemeClr val="dk1">
+              <a:shade val="80000"/>
+              <a:hueOff val="0"/>
+              <a:satOff val="0"/>
+              <a:lumOff val="0"/>
+              <a:alphaOff val="0"/>
+            </a:schemeClr>
+          </a:solidFill>
+          <a:prstDash val="solid"/>
+          <a:miter lim="800000"/>
+        </a:ln>
+        <a:effectLst/>
+      </dsp:spPr>
+      <dsp:style>
+        <a:lnRef idx="2">
+          <a:scrgbClr r="0" g="0" b="0"/>
+        </a:lnRef>
+        <a:fillRef idx="0">
+          <a:scrgbClr r="0" g="0" b="0"/>
+        </a:fillRef>
+        <a:effectRef idx="0">
+          <a:scrgbClr r="0" g="0" b="0"/>
+        </a:effectRef>
+        <a:fontRef idx="minor"/>
+      </dsp:style>
+    </dsp:sp>
+    <dsp:sp modelId="{7C69B43B-530E-49EE-B428-35FB28967652}">
+      <dsp:nvSpPr>
+        <dsp:cNvPr id="0" name=""/>
+        <dsp:cNvSpPr/>
+      </dsp:nvSpPr>
+      <dsp:spPr>
+        <a:xfrm>
+          <a:off x="1447165" y="1968078"/>
+          <a:ext cx="91440" cy="345634"/>
+        </a:xfrm>
+        <a:custGeom>
+          <a:avLst/>
+          <a:gdLst/>
+          <a:ahLst/>
+          <a:cxnLst/>
+          <a:rect l="0" t="0" r="0" b="0"/>
+          <a:pathLst>
+            <a:path>
+              <a:moveTo>
+                <a:pt x="45720" y="0"/>
+              </a:moveTo>
+              <a:lnTo>
+                <a:pt x="45720" y="345634"/>
+              </a:lnTo>
+              <a:lnTo>
+                <a:pt x="54348" y="345634"/>
               </a:lnTo>
             </a:path>
           </a:pathLst>
@@ -6039,8 +6317,8 @@
       </dsp:nvSpPr>
       <dsp:spPr>
         <a:xfrm>
-          <a:off x="2320929" y="906386"/>
-          <a:ext cx="112150" cy="874773"/>
+          <a:off x="1791953" y="906386"/>
+          <a:ext cx="545799" cy="687856"/>
         </a:xfrm>
         <a:custGeom>
           <a:avLst/>
@@ -6051,13 +6329,16 @@
           <a:pathLst>
             <a:path>
               <a:moveTo>
-                <a:pt x="0" y="0"/>
+                <a:pt x="545799" y="0"/>
               </a:moveTo>
               <a:lnTo>
-                <a:pt x="0" y="874773"/>
+                <a:pt x="545799" y="609350"/>
               </a:lnTo>
               <a:lnTo>
-                <a:pt x="112150" y="874773"/>
+                <a:pt x="0" y="609350"/>
+              </a:lnTo>
+              <a:lnTo>
+                <a:pt x="0" y="687856"/>
               </a:lnTo>
             </a:path>
           </a:pathLst>
@@ -6098,7 +6379,7 @@
       </dsp:nvSpPr>
       <dsp:spPr>
         <a:xfrm>
-          <a:off x="2266424" y="399717"/>
+          <a:off x="2283247" y="399717"/>
           <a:ext cx="91440" cy="132834"/>
         </a:xfrm>
         <a:custGeom>
@@ -6160,7 +6441,7 @@
       </dsp:nvSpPr>
       <dsp:spPr>
         <a:xfrm>
-          <a:off x="1938309" y="25882"/>
+          <a:off x="1955132" y="25882"/>
           <a:ext cx="747669" cy="373834"/>
         </a:xfrm>
         <a:prstGeom prst="rect">
@@ -6227,7 +6508,7 @@
         </a:p>
       </dsp:txBody>
       <dsp:txXfrm>
-        <a:off x="1938309" y="25882"/>
+        <a:off x="1955132" y="25882"/>
         <a:ext cx="747669" cy="373834"/>
       </dsp:txXfrm>
     </dsp:sp>
@@ -6238,7 +6519,7 @@
       </dsp:nvSpPr>
       <dsp:spPr>
         <a:xfrm>
-          <a:off x="1947094" y="532551"/>
+          <a:off x="1963917" y="532551"/>
           <a:ext cx="747669" cy="373834"/>
         </a:xfrm>
         <a:prstGeom prst="rect">
@@ -6305,7 +6586,7 @@
         </a:p>
       </dsp:txBody>
       <dsp:txXfrm>
-        <a:off x="1947094" y="532551"/>
+        <a:off x="1963917" y="532551"/>
         <a:ext cx="747669" cy="373834"/>
       </dsp:txXfrm>
     </dsp:sp>
@@ -6316,7 +6597,7 @@
       </dsp:nvSpPr>
       <dsp:spPr>
         <a:xfrm>
-          <a:off x="2433080" y="1594243"/>
+          <a:off x="1418118" y="1594243"/>
           <a:ext cx="747669" cy="373834"/>
         </a:xfrm>
         <a:prstGeom prst="rect">
@@ -6383,18 +6664,18 @@
         </a:p>
       </dsp:txBody>
       <dsp:txXfrm>
-        <a:off x="2433080" y="1594243"/>
+        <a:off x="1418118" y="1594243"/>
         <a:ext cx="747669" cy="373834"/>
       </dsp:txXfrm>
     </dsp:sp>
-    <dsp:sp modelId="{747AE309-9EF6-4F40-884B-E35279041126}">
+    <dsp:sp modelId="{4DE27A1B-554A-409C-BAEA-F214E843BA6D}">
       <dsp:nvSpPr>
         <dsp:cNvPr id="0" name=""/>
         <dsp:cNvSpPr/>
       </dsp:nvSpPr>
       <dsp:spPr>
         <a:xfrm>
-          <a:off x="2433080" y="2125088"/>
+          <a:off x="1501513" y="2126795"/>
           <a:ext cx="747669" cy="373834"/>
         </a:xfrm>
         <a:prstGeom prst="rect">
@@ -6456,23 +6737,23 @@
           </a:pPr>
           <a:r>
             <a:rPr lang="pt-PT" sz="1200" kern="1200"/>
-            <a:t>Team Leader IE</a:t>
+            <a:t>TeamBI members</a:t>
           </a:r>
         </a:p>
       </dsp:txBody>
       <dsp:txXfrm>
-        <a:off x="2433080" y="2125088"/>
+        <a:off x="1501513" y="2126795"/>
         <a:ext cx="747669" cy="373834"/>
       </dsp:txXfrm>
     </dsp:sp>
-    <dsp:sp modelId="{AA82729B-A104-4C54-8222-2AED96813F13}">
+    <dsp:sp modelId="{747AE309-9EF6-4F40-884B-E35279041126}">
       <dsp:nvSpPr>
         <dsp:cNvPr id="0" name=""/>
         <dsp:cNvSpPr/>
       </dsp:nvSpPr>
       <dsp:spPr>
         <a:xfrm>
-          <a:off x="1330543" y="1070242"/>
+          <a:off x="2509716" y="1594243"/>
           <a:ext cx="747669" cy="373834"/>
         </a:xfrm>
         <a:prstGeom prst="rect">
@@ -6534,12 +6815,168 @@
           </a:pPr>
           <a:r>
             <a:rPr lang="pt-PT" sz="1200" kern="1200"/>
+            <a:t>Team Leader IE</a:t>
+          </a:r>
+        </a:p>
+      </dsp:txBody>
+      <dsp:txXfrm>
+        <a:off x="2509716" y="1594243"/>
+        <a:ext cx="747669" cy="373834"/>
+      </dsp:txXfrm>
+    </dsp:sp>
+    <dsp:sp modelId="{0CBE41AC-7D55-4F11-B965-87DCAE85BD5E}">
+      <dsp:nvSpPr>
+        <dsp:cNvPr id="0" name=""/>
+        <dsp:cNvSpPr/>
+      </dsp:nvSpPr>
+      <dsp:spPr>
+        <a:xfrm>
+          <a:off x="2509716" y="2125088"/>
+          <a:ext cx="747669" cy="373834"/>
+        </a:xfrm>
+        <a:prstGeom prst="rect">
+          <a:avLst/>
+        </a:prstGeom>
+        <a:solidFill>
+          <a:schemeClr val="lt1">
+            <a:hueOff val="0"/>
+            <a:satOff val="0"/>
+            <a:lumOff val="0"/>
+            <a:alphaOff val="0"/>
+          </a:schemeClr>
+        </a:solidFill>
+        <a:ln w="12700" cap="flat" cmpd="sng" algn="ctr">
+          <a:solidFill>
+            <a:schemeClr val="dk1">
+              <a:shade val="80000"/>
+              <a:hueOff val="0"/>
+              <a:satOff val="0"/>
+              <a:lumOff val="0"/>
+              <a:alphaOff val="0"/>
+            </a:schemeClr>
+          </a:solidFill>
+          <a:prstDash val="solid"/>
+          <a:miter lim="800000"/>
+        </a:ln>
+        <a:effectLst/>
+      </dsp:spPr>
+      <dsp:style>
+        <a:lnRef idx="2">
+          <a:scrgbClr r="0" g="0" b="0"/>
+        </a:lnRef>
+        <a:fillRef idx="1">
+          <a:scrgbClr r="0" g="0" b="0"/>
+        </a:fillRef>
+        <a:effectRef idx="0">
+          <a:scrgbClr r="0" g="0" b="0"/>
+        </a:effectRef>
+        <a:fontRef idx="minor">
+          <a:schemeClr val="lt1"/>
+        </a:fontRef>
+      </dsp:style>
+      <dsp:txBody>
+        <a:bodyPr spcFirstLastPara="0" vert="horz" wrap="square" lIns="7620" tIns="7620" rIns="7620" bIns="7620" numCol="1" spcCol="1270" anchor="ctr" anchorCtr="0">
+          <a:noAutofit/>
+        </a:bodyPr>
+        <a:lstStyle/>
+        <a:p>
+          <a:pPr lvl="0" algn="ctr" defTabSz="533400">
+            <a:lnSpc>
+              <a:spcPct val="90000"/>
+            </a:lnSpc>
+            <a:spcBef>
+              <a:spcPct val="0"/>
+            </a:spcBef>
+            <a:spcAft>
+              <a:spcPct val="35000"/>
+            </a:spcAft>
+          </a:pPr>
+          <a:r>
+            <a:rPr lang="pt-PT" sz="1200" kern="1200"/>
+            <a:t>TeamIE members</a:t>
+          </a:r>
+        </a:p>
+      </dsp:txBody>
+      <dsp:txXfrm>
+        <a:off x="2509716" y="2125088"/>
+        <a:ext cx="747669" cy="373834"/>
+      </dsp:txXfrm>
+    </dsp:sp>
+    <dsp:sp modelId="{AA82729B-A104-4C54-8222-2AED96813F13}">
+      <dsp:nvSpPr>
+        <dsp:cNvPr id="0" name=""/>
+        <dsp:cNvSpPr/>
+      </dsp:nvSpPr>
+      <dsp:spPr>
+        <a:xfrm>
+          <a:off x="1347366" y="1070242"/>
+          <a:ext cx="747669" cy="373834"/>
+        </a:xfrm>
+        <a:prstGeom prst="rect">
+          <a:avLst/>
+        </a:prstGeom>
+        <a:solidFill>
+          <a:schemeClr val="lt1">
+            <a:hueOff val="0"/>
+            <a:satOff val="0"/>
+            <a:lumOff val="0"/>
+            <a:alphaOff val="0"/>
+          </a:schemeClr>
+        </a:solidFill>
+        <a:ln w="12700" cap="flat" cmpd="sng" algn="ctr">
+          <a:solidFill>
+            <a:schemeClr val="dk1">
+              <a:shade val="80000"/>
+              <a:hueOff val="0"/>
+              <a:satOff val="0"/>
+              <a:lumOff val="0"/>
+              <a:alphaOff val="0"/>
+            </a:schemeClr>
+          </a:solidFill>
+          <a:prstDash val="solid"/>
+          <a:miter lim="800000"/>
+        </a:ln>
+        <a:effectLst/>
+      </dsp:spPr>
+      <dsp:style>
+        <a:lnRef idx="2">
+          <a:scrgbClr r="0" g="0" b="0"/>
+        </a:lnRef>
+        <a:fillRef idx="1">
+          <a:scrgbClr r="0" g="0" b="0"/>
+        </a:fillRef>
+        <a:effectRef idx="0">
+          <a:scrgbClr r="0" g="0" b="0"/>
+        </a:effectRef>
+        <a:fontRef idx="minor">
+          <a:schemeClr val="lt1"/>
+        </a:fontRef>
+      </dsp:style>
+      <dsp:txBody>
+        <a:bodyPr spcFirstLastPara="0" vert="horz" wrap="square" lIns="7620" tIns="7620" rIns="7620" bIns="7620" numCol="1" spcCol="1270" anchor="ctr" anchorCtr="0">
+          <a:noAutofit/>
+        </a:bodyPr>
+        <a:lstStyle/>
+        <a:p>
+          <a:pPr lvl="0" algn="ctr" defTabSz="533400">
+            <a:lnSpc>
+              <a:spcPct val="90000"/>
+            </a:lnSpc>
+            <a:spcBef>
+              <a:spcPct val="0"/>
+            </a:spcBef>
+            <a:spcAft>
+              <a:spcPct val="35000"/>
+            </a:spcAft>
+          </a:pPr>
+          <a:r>
+            <a:rPr lang="pt-PT" sz="1200" kern="1200"/>
             <a:t>PMO</a:t>
           </a:r>
         </a:p>
       </dsp:txBody>
       <dsp:txXfrm>
-        <a:off x="1330543" y="1070242"/>
+        <a:off x="1347366" y="1070242"/>
         <a:ext cx="747669" cy="373834"/>
       </dsp:txXfrm>
     </dsp:sp>
@@ -11162,7 +11599,7 @@
   <a:extraClrSchemeLst/>
   <a:extLst>
     <a:ext uri="{05A4C25C-085E-4340-85A3-A5531E510DB2}">
-      <thm15:themeFamily xmlns:thm15="http://schemas.microsoft.com/office/thememl/2012/main" name="Office Theme" id="{62F939B6-93AF-4DB8-9C6B-D6C7DFDC589F}" vid="{4A3C46E8-61CC-4603-A589-7422A47A8E4A}"/>
+      <thm15:themeFamily xmlns:thm15="http://schemas.microsoft.com/office/thememl/2012/main" xmlns="" name="Office Theme" id="{62F939B6-93AF-4DB8-9C6B-D6C7DFDC589F}" vid="{4A3C46E8-61CC-4603-A589-7422A47A8E4A}"/>
     </a:ext>
   </a:extLst>
 </a:theme>
@@ -11173,7 +11610,7 @@
 </file>
 
 <file path=customXml/itemProps1.xml><?xml version="1.0" encoding="utf-8"?>
-<ds:datastoreItem xmlns:ds="http://schemas.openxmlformats.org/officeDocument/2006/customXml" ds:itemID="{D570DD4E-A10B-4EF8-8247-5E77B77B7721}">
+<ds:datastoreItem xmlns:ds="http://schemas.openxmlformats.org/officeDocument/2006/customXml" ds:itemID="{E3EFF8FE-2D90-4C55-B19C-97C18B2CD618}">
   <ds:schemaRefs>
     <ds:schemaRef ds:uri="http://schemas.openxmlformats.org/officeDocument/2006/bibliography"/>
   </ds:schemaRefs>

</xml_diff>